<commit_message>
🐛 Corrections sur le modèle de réponse Puissance
</commit_message>
<xml_diff>
--- a/packages/applications/document-builder/src/assets/docx/puissance-modèle-réponse.docx
+++ b/packages/applications/document-builder/src/assets/docx/puissance-modèle-réponse.docx
@@ -4,7 +4,7 @@
   <w:body>
     <w:p>
       <w:pPr>
-        <w:pStyle w:val="1036"/>
+        <w:pStyle w:val="1054"/>
         <w:pBdr/>
         <w:spacing w:after="0" w:before="0" w:line="240" w:lineRule="auto"/>
         <w:ind/>
@@ -39,7 +39,7 @@
     </w:p>
     <w:p>
       <w:pPr>
-        <w:pStyle w:val="1036"/>
+        <w:pStyle w:val="1054"/>
         <w:pBdr/>
         <w:spacing w:after="0" w:before="0" w:line="240" w:lineRule="auto"/>
         <w:ind/>
@@ -74,7 +74,7 @@
     </w:p>
     <w:p>
       <w:pPr>
-        <w:pStyle w:val="1036"/>
+        <w:pStyle w:val="1054"/>
         <w:pBdr/>
         <w:spacing w:after="0" w:before="0" w:line="240" w:lineRule="auto"/>
         <w:ind/>
@@ -109,7 +109,7 @@
     </w:p>
     <w:p>
       <w:pPr>
-        <w:pStyle w:val="1036"/>
+        <w:pStyle w:val="1054"/>
         <w:pBdr/>
         <w:spacing w:after="0" w:before="0" w:line="240" w:lineRule="auto"/>
         <w:ind/>
@@ -144,7 +144,7 @@
     </w:p>
     <w:p>
       <w:pPr>
-        <w:pStyle w:val="1036"/>
+        <w:pStyle w:val="1054"/>
         <w:pBdr/>
         <w:spacing w:after="0" w:before="0" w:line="240" w:lineRule="auto"/>
         <w:ind/>
@@ -179,7 +179,7 @@
     </w:p>
     <w:p>
       <w:pPr>
-        <w:pStyle w:val="1036"/>
+        <w:pStyle w:val="1054"/>
         <w:pBdr/>
         <w:spacing w:after="0" w:before="0" w:line="240" w:lineRule="auto"/>
         <w:ind/>
@@ -244,7 +244,7 @@
           </w:tcPr>
           <w:p>
             <w:pPr>
-              <w:pStyle w:val="1036"/>
+              <w:pStyle w:val="1054"/>
               <w:keepNext w:val="false"/>
               <w:keepLines w:val="false"/>
               <w:widowControl w:val="false"/>
@@ -332,7 +332,7 @@
           </w:tcPr>
           <w:p>
             <w:pPr>
-              <w:pStyle w:val="1036"/>
+              <w:pStyle w:val="1054"/>
               <w:keepNext w:val="false"/>
               <w:keepLines w:val="false"/>
               <w:widowControl w:val="false"/>
@@ -480,7 +480,7 @@
           </w:tcPr>
           <w:p>
             <w:pPr>
-              <w:pStyle w:val="1036"/>
+              <w:pStyle w:val="1054"/>
               <w:keepNext w:val="false"/>
               <w:keepLines w:val="false"/>
               <w:widowControl w:val="false"/>
@@ -564,7 +564,7 @@
           </w:p>
           <w:p>
             <w:pPr>
-              <w:pStyle w:val="1036"/>
+              <w:pStyle w:val="1054"/>
               <w:widowControl w:val="false"/>
               <w:pBdr/>
               <w:spacing w:line="276" w:lineRule="auto"/>
@@ -629,7 +629,7 @@
           </w:p>
           <w:p>
             <w:pPr>
-              <w:pStyle w:val="1036"/>
+              <w:pStyle w:val="1054"/>
               <w:keepNext w:val="false"/>
               <w:keepLines w:val="false"/>
               <w:widowControl w:val="false"/>
@@ -708,7 +708,7 @@
           </w:p>
           <w:p>
             <w:pPr>
-              <w:pStyle w:val="1036"/>
+              <w:pStyle w:val="1054"/>
               <w:keepNext w:val="false"/>
               <w:keepLines w:val="false"/>
               <w:widowControl w:val="false"/>
@@ -769,7 +769,7 @@
           </w:p>
           <w:p>
             <w:pPr>
-              <w:pStyle w:val="1036"/>
+              <w:pStyle w:val="1054"/>
               <w:keepNext w:val="false"/>
               <w:keepLines w:val="false"/>
               <w:widowControl w:val="false"/>
@@ -805,7 +805,7 @@
           </w:p>
           <w:p>
             <w:pPr>
-              <w:pStyle w:val="1036"/>
+              <w:pStyle w:val="1054"/>
               <w:keepNext w:val="false"/>
               <w:keepLines w:val="false"/>
               <w:widowControl w:val="false"/>
@@ -893,7 +893,7 @@
           </w:tcPr>
           <w:p>
             <w:pPr>
-              <w:pStyle w:val="1036"/>
+              <w:pStyle w:val="1054"/>
               <w:keepNext w:val="false"/>
               <w:keepLines w:val="false"/>
               <w:widowControl w:val="false"/>
@@ -986,7 +986,7 @@
           </w:tcPr>
           <w:p>
             <w:pPr>
-              <w:pStyle w:val="1036"/>
+              <w:pStyle w:val="1054"/>
               <w:keepNext w:val="false"/>
               <w:keepLines w:val="false"/>
               <w:widowControl w:val="false"/>
@@ -1074,7 +1074,7 @@
           </w:tcPr>
           <w:p>
             <w:pPr>
-              <w:pStyle w:val="1036"/>
+              <w:pStyle w:val="1054"/>
               <w:keepNext w:val="false"/>
               <w:keepLines w:val="false"/>
               <w:widowControl w:val="false"/>
@@ -1141,7 +1141,7 @@
           </w:p>
           <w:p>
             <w:pPr>
-              <w:pStyle w:val="1036"/>
+              <w:pStyle w:val="1054"/>
               <w:keepNext w:val="false"/>
               <w:keepLines w:val="false"/>
               <w:widowControl w:val="false"/>
@@ -1208,7 +1208,7 @@
           </w:p>
           <w:p>
             <w:pPr>
-              <w:pStyle w:val="1036"/>
+              <w:pStyle w:val="1054"/>
               <w:keepNext w:val="false"/>
               <w:keepLines w:val="false"/>
               <w:widowControl w:val="false"/>
@@ -1248,7 +1248,7 @@
           </w:p>
           <w:p>
             <w:pPr>
-              <w:pStyle w:val="1036"/>
+              <w:pStyle w:val="1054"/>
               <w:keepNext w:val="false"/>
               <w:keepLines w:val="false"/>
               <w:widowControl w:val="false"/>
@@ -1315,7 +1315,7 @@
           </w:p>
           <w:p>
             <w:pPr>
-              <w:pStyle w:val="1036"/>
+              <w:pStyle w:val="1054"/>
               <w:keepNext w:val="false"/>
               <w:keepLines w:val="false"/>
               <w:widowControl w:val="false"/>
@@ -1397,7 +1397,7 @@
     </w:tbl>
     <w:p>
       <w:pPr>
-        <w:pStyle w:val="1036"/>
+        <w:pStyle w:val="1054"/>
         <w:pBdr/>
         <w:spacing w:after="0" w:before="0" w:line="240" w:lineRule="auto"/>
         <w:ind/>
@@ -1432,7 +1432,7 @@
     </w:p>
     <w:p>
       <w:pPr>
-        <w:pStyle w:val="1036"/>
+        <w:pStyle w:val="1054"/>
         <w:pBdr/>
         <w:spacing/>
         <w:ind/>
@@ -1472,7 +1472,7 @@
     </w:p>
     <w:p>
       <w:pPr>
-        <w:pStyle w:val="1036"/>
+        <w:pStyle w:val="1054"/>
         <w:pBdr/>
         <w:spacing w:after="0" w:before="0" w:line="240" w:lineRule="auto"/>
         <w:ind/>
@@ -1498,7 +1498,7 @@
     </w:p>
     <w:p>
       <w:pPr>
-        <w:pStyle w:val="1036"/>
+        <w:pStyle w:val="1054"/>
         <w:pBdr/>
         <w:spacing/>
         <w:ind/>
@@ -1534,7 +1534,7 @@
     </w:p>
     <w:p>
       <w:pPr>
-        <w:pStyle w:val="1036"/>
+        <w:pStyle w:val="1054"/>
         <w:pBdr/>
         <w:spacing/>
         <w:ind/>
@@ -1606,7 +1606,7 @@
           </w:tcPr>
           <w:p>
             <w:pPr>
-              <w:pStyle w:val="1036"/>
+              <w:pStyle w:val="1054"/>
               <w:widowControl w:val="false"/>
               <w:pBdr/>
               <w:spacing w:after="160" w:before="0"/>
@@ -1658,7 +1658,7 @@
           </w:tcPr>
           <w:p>
             <w:pPr>
-              <w:pStyle w:val="1036"/>
+              <w:pStyle w:val="1054"/>
               <w:widowControl w:val="false"/>
               <w:pBdr/>
               <w:spacing w:after="160" w:before="0"/>
@@ -1710,7 +1710,7 @@
           </w:tcPr>
           <w:p>
             <w:pPr>
-              <w:pStyle w:val="1036"/>
+              <w:pStyle w:val="1054"/>
               <w:widowControl w:val="false"/>
               <w:pBdr/>
               <w:spacing w:after="160" w:before="0"/>
@@ -1764,7 +1764,7 @@
           </w:tcPr>
           <w:p>
             <w:pPr>
-              <w:pStyle w:val="1036"/>
+              <w:pStyle w:val="1054"/>
               <w:widowControl w:val="false"/>
               <w:pBdr/>
               <w:spacing w:after="160" w:before="0"/>
@@ -1815,7 +1815,7 @@
           </w:tcPr>
           <w:p>
             <w:pPr>
-              <w:pStyle w:val="1036"/>
+              <w:pStyle w:val="1054"/>
               <w:widowControl w:val="false"/>
               <w:pBdr/>
               <w:spacing w:after="160" w:before="0"/>
@@ -1866,7 +1866,7 @@
           </w:tcPr>
           <w:p>
             <w:pPr>
-              <w:pStyle w:val="1036"/>
+              <w:pStyle w:val="1054"/>
               <w:widowControl w:val="false"/>
               <w:pBdr/>
               <w:spacing/>
@@ -1903,7 +1903,7 @@
           </w:p>
           <w:p>
             <w:pPr>
-              <w:pStyle w:val="1036"/>
+              <w:pStyle w:val="1054"/>
               <w:widowControl w:val="false"/>
               <w:pBdr/>
               <w:spacing w:after="160" w:before="0"/>
@@ -1943,7 +1943,7 @@
     </w:tbl>
     <w:p>
       <w:pPr>
-        <w:pStyle w:val="1036"/>
+        <w:pStyle w:val="1054"/>
         <w:pBdr/>
         <w:spacing w:after="160" w:before="160" w:line="240" w:lineRule="auto"/>
         <w:ind/>
@@ -1978,7 +1978,7 @@
     </w:p>
     <w:p>
       <w:pPr>
-        <w:pStyle w:val="1036"/>
+        <w:pStyle w:val="1054"/>
         <w:pBdr/>
         <w:spacing w:after="160" w:before="160" w:line="240" w:lineRule="auto"/>
         <w:ind/>
@@ -2014,7 +2014,7 @@
     </w:p>
     <w:p>
       <w:pPr>
-        <w:pStyle w:val="1036"/>
+        <w:pStyle w:val="1054"/>
         <w:pBdr/>
         <w:spacing w:after="160" w:before="160" w:line="240" w:lineRule="auto"/>
         <w:ind/>
@@ -2050,7 +2050,7 @@
     </w:p>
     <w:p>
       <w:pPr>
-        <w:pStyle w:val="1036"/>
+        <w:pStyle w:val="1054"/>
         <w:pBdr/>
         <w:spacing w:after="160" w:before="160" w:line="240" w:lineRule="auto"/>
         <w:ind/>
@@ -2086,7 +2086,7 @@
     </w:p>
     <w:p>
       <w:pPr>
-        <w:pStyle w:val="1036"/>
+        <w:pStyle w:val="1054"/>
         <w:pBdr/>
         <w:spacing w:after="160" w:before="160" w:line="240" w:lineRule="auto"/>
         <w:ind/>
@@ -2139,7 +2139,7 @@
     </w:p>
     <w:p>
       <w:pPr>
-        <w:pStyle w:val="1036"/>
+        <w:pStyle w:val="1054"/>
         <w:pBdr/>
         <w:spacing w:after="160" w:before="160" w:line="240" w:lineRule="auto"/>
         <w:ind/>
@@ -2201,7 +2201,7 @@
     </w:p>
     <w:p>
       <w:pPr>
-        <w:pStyle w:val="1036"/>
+        <w:pStyle w:val="1054"/>
         <w:pBdr/>
         <w:spacing w:after="160" w:before="160" w:line="240" w:lineRule="auto"/>
         <w:ind/>
@@ -2210,6 +2210,7 @@
           <w:rFonts w:ascii="Liberation Sans" w:hAnsi="Liberation Sans" w:eastAsia="Liberation Sans" w:cs="Liberation Sans"/>
           <w:sz w:val="20"/>
           <w:szCs w:val="20"/>
+          <w14:ligatures w14:val="none"/>
         </w:rPr>
       </w:pPr>
       <w:r>
@@ -2218,16 +2219,144 @@
           <w:sz w:val="20"/>
           <w:szCs w:val="20"/>
         </w:rPr>
-        <w:t xml:space="preserve">Après examen de votre demande, </w:t>
+        <w:t xml:space="preserve">Après examen de votre demande,</w:t>
       </w:r>
       <w:r>
         <w:rPr>
           <w:rFonts w:ascii="Liberation Sans" w:hAnsi="Liberation Sans" w:eastAsia="Liberation Sans" w:cs="Liberation Sans"/>
           <w:sz w:val="20"/>
           <w:szCs w:val="20"/>
-          <w:highlight w:val="darkGray"/>
         </w:rPr>
-        <w:t xml:space="preserve">j’ai l’honneur de vous informer que j’autorise le changement de puissance demandé. / et compte-tenu des éléments précédents, je suis au regret de ne pas donner de suite favorable à votre demande.</w:t>
+        <w:t xml:space="preserve"> </w:t>
+      </w:r>
+      <w:r>
+        <w:rPr>
+          <w:rFonts w:ascii="Liberation Sans" w:hAnsi="Liberation Sans" w:eastAsia="Liberation Sans" w:cs="Liberation Sans"/>
+          <w:sz w:val="20"/>
+          <w:szCs w:val="20"/>
+        </w:rPr>
+        <w:t xml:space="preserve">{#</w:t>
+      </w:r>
+      <w:r>
+        <w:rPr>
+          <w:rFonts w:ascii="Liberation Sans" w:hAnsi="Liberation Sans" w:eastAsia="Liberation Sans" w:cs="Liberation Sans"/>
+          <w:sz w:val="20"/>
+          <w:szCs w:val="20"/>
+        </w:rPr>
+        <w:t xml:space="preserve">estAccordé</w:t>
+      </w:r>
+      <w:r>
+        <w:rPr>
+          <w:rFonts w:ascii="Liberation Sans" w:hAnsi="Liberation Sans" w:eastAsia="Liberation Sans" w:cs="Liberation Sans"/>
+          <w:sz w:val="20"/>
+          <w:szCs w:val="20"/>
+        </w:rPr>
+        <w:t xml:space="preserve">}</w:t>
+      </w:r>
+      <w:r>
+        <w:rPr>
+          <w:rFonts w:ascii="Liberation Sans" w:hAnsi="Liberation Sans" w:eastAsia="Liberation Sans" w:cs="Liberation Sans"/>
+          <w:sz w:val="20"/>
+          <w:szCs w:val="20"/>
+        </w:rPr>
+        <w:t xml:space="preserve">j’ai l’honneur de vous informer que j’autorise le changement de puissance demandé</w:t>
+      </w:r>
+      <w:r>
+        <w:rPr>
+          <w:rFonts w:ascii="Liberation Sans" w:hAnsi="Liberation Sans" w:eastAsia="Liberation Sans" w:cs="Liberation Sans"/>
+          <w:sz w:val="20"/>
+          <w:szCs w:val="20"/>
+        </w:rPr>
+        <w:t xml:space="preserve">{/</w:t>
+      </w:r>
+      <w:r>
+        <w:rPr>
+          <w:rFonts w:ascii="Liberation Sans" w:hAnsi="Liberation Sans" w:eastAsia="Liberation Sans" w:cs="Liberation Sans"/>
+          <w:sz w:val="20"/>
+          <w:szCs w:val="20"/>
+        </w:rPr>
+        <w:t xml:space="preserve">estAccordé</w:t>
+      </w:r>
+      <w:r>
+        <w:rPr>
+          <w:rFonts w:ascii="Liberation Sans" w:hAnsi="Liberation Sans" w:eastAsia="Liberation Sans" w:cs="Liberation Sans"/>
+          <w:sz w:val="20"/>
+          <w:szCs w:val="20"/>
+        </w:rPr>
+        <w:t xml:space="preserve">}{</w:t>
+      </w:r>
+      <w:r>
+        <w:rPr>
+          <w:rFonts w:ascii="Liberation Sans" w:hAnsi="Liberation Sans" w:eastAsia="Liberation Sans" w:cs="Liberation Sans"/>
+          <w:sz w:val="20"/>
+          <w:szCs w:val="20"/>
+        </w:rPr>
+        <w:t xml:space="preserve">^</w:t>
+      </w:r>
+      <w:r>
+        <w:rPr>
+          <w:rFonts w:ascii="Liberation Sans" w:hAnsi="Liberation Sans" w:eastAsia="Liberation Sans" w:cs="Liberation Sans"/>
+          <w:sz w:val="20"/>
+          <w:szCs w:val="20"/>
+        </w:rPr>
+        <w:t xml:space="preserve">estAccordé</w:t>
+      </w:r>
+      <w:r>
+        <w:rPr>
+          <w:rFonts w:ascii="Liberation Sans" w:hAnsi="Liberation Sans" w:eastAsia="Liberation Sans" w:cs="Liberation Sans"/>
+          <w:sz w:val="20"/>
+          <w:szCs w:val="20"/>
+        </w:rPr>
+        <w:t xml:space="preserve">}</w:t>
+      </w:r>
+      <w:r>
+        <w:rPr>
+          <w:rFonts w:ascii="Liberation Sans" w:hAnsi="Liberation Sans" w:eastAsia="Liberation Sans" w:cs="Liberation Sans"/>
+          <w:sz w:val="20"/>
+          <w:szCs w:val="20"/>
+        </w:rPr>
+        <w:t xml:space="preserve">et compte-tenu de</w:t>
+      </w:r>
+      <w:r>
+        <w:rPr>
+          <w:rFonts w:ascii="Liberation Sans" w:hAnsi="Liberation Sans" w:eastAsia="Liberation Sans" w:cs="Liberation Sans"/>
+          <w:sz w:val="20"/>
+          <w:szCs w:val="20"/>
+        </w:rPr>
+        <w:t xml:space="preserve">s éléments précédents, je suis au regret de ne pas donner de suite favorable à votre demande</w:t>
+      </w:r>
+      <w:r>
+        <w:rPr>
+          <w:rFonts w:ascii="Liberation Sans" w:hAnsi="Liberation Sans" w:eastAsia="Liberation Sans" w:cs="Liberation Sans"/>
+          <w:sz w:val="20"/>
+          <w:szCs w:val="20"/>
+        </w:rPr>
+        <w:t xml:space="preserve">{/</w:t>
+      </w:r>
+      <w:r>
+        <w:rPr>
+          <w:rFonts w:ascii="Liberation Sans" w:hAnsi="Liberation Sans" w:eastAsia="Liberation Sans" w:cs="Liberation Sans"/>
+          <w:sz w:val="20"/>
+          <w:szCs w:val="20"/>
+        </w:rPr>
+        <w:t xml:space="preserve">estAccordé</w:t>
+      </w:r>
+      <w:r>
+        <w:rPr>
+          <w:rFonts w:ascii="Liberation Sans" w:hAnsi="Liberation Sans" w:eastAsia="Liberation Sans" w:cs="Liberation Sans"/>
+          <w:sz w:val="20"/>
+          <w:szCs w:val="20"/>
+        </w:rPr>
+        <w:t xml:space="preserve">}</w:t>
+      </w:r>
+      <w:r/>
+      <w:r>
+        <w:rPr>
+          <w:rFonts w:ascii="Liberation Sans" w:hAnsi="Liberation Sans" w:eastAsia="Liberation Sans" w:cs="Liberation Sans"/>
+          <w:sz w:val="20"/>
+          <w:szCs w:val="20"/>
+        </w:rPr>
+        <w:t xml:space="preserve">.</w:t>
       </w:r>
       <w:r>
         <w:rPr>
@@ -2246,7 +2375,7 @@
     </w:p>
     <w:p>
       <w:pPr>
-        <w:pStyle w:val="1036"/>
+        <w:pStyle w:val="1054"/>
         <w:pBdr/>
         <w:spacing w:after="160" w:before="160" w:line="240" w:lineRule="auto"/>
         <w:ind/>
@@ -2285,7 +2414,7 @@
     </w:p>
     <w:p>
       <w:pPr>
-        <w:pStyle w:val="1036"/>
+        <w:pStyle w:val="1054"/>
         <w:pBdr/>
         <w:spacing w:after="160" w:before="160" w:line="240" w:lineRule="auto"/>
         <w:ind/>
@@ -2321,7 +2450,7 @@
     </w:p>
     <w:p>
       <w:pPr>
-        <w:pStyle w:val="1036"/>
+        <w:pStyle w:val="1054"/>
         <w:pBdr/>
         <w:spacing w:after="160" w:before="160" w:line="240" w:lineRule="auto"/>
         <w:ind/>
@@ -2356,7 +2485,7 @@
     </w:p>
     <w:p>
       <w:pPr>
-        <w:pStyle w:val="1036"/>
+        <w:pStyle w:val="1054"/>
         <w:pBdr/>
         <w:spacing w:after="160" w:before="160" w:line="240" w:lineRule="auto"/>
         <w:ind/>
@@ -2391,7 +2520,7 @@
     </w:p>
     <w:p>
       <w:pPr>
-        <w:pStyle w:val="1036"/>
+        <w:pStyle w:val="1054"/>
         <w:pBdr/>
         <w:spacing w:after="160" w:before="160" w:line="240" w:lineRule="auto"/>
         <w:ind/>
@@ -2482,7 +2611,7 @@
 <w:ftr xmlns:wpc="http://schemas.microsoft.com/office/word/2010/wordprocessingCanvas" xmlns:mc="http://schemas.openxmlformats.org/markup-compatibility/2006" xmlns:o="urn:schemas-microsoft-com:office:office" xmlns:r="http://schemas.openxmlformats.org/officeDocument/2006/relationships" xmlns:m="http://schemas.openxmlformats.org/officeDocument/2006/math" xmlns:v="urn:schemas-microsoft-com:vml" xmlns:wp14="http://schemas.microsoft.com/office/word/2010/wordprocessingDrawing" xmlns:wp="http://schemas.openxmlformats.org/drawingml/2006/wordprocessingDrawing" xmlns:w10="urn:schemas-microsoft-com:office:word" xmlns:w="http://schemas.openxmlformats.org/wordprocessingml/2006/main" xmlns:w14="http://schemas.microsoft.com/office/word/2010/wordml" xmlns:w15="http://schemas.microsoft.com/office/word/2012/wordml" xmlns:wpg="http://schemas.microsoft.com/office/word/2010/wordprocessingGroup" xmlns:wpi="http://schemas.microsoft.com/office/word/2010/wordprocessingInk" xmlns:wne="http://schemas.microsoft.com/office/word/2006/wordml" xmlns:a="http://schemas.openxmlformats.org/drawingml/2006/main" xmlns:wps="http://schemas.microsoft.com/office/word/2010/wordprocessingShape" mc:Ignorable="w14 w15 wp14">
   <w:p>
     <w:pPr>
-      <w:pStyle w:val="1036"/>
+      <w:pStyle w:val="1054"/>
       <w:pBdr/>
       <w:tabs>
         <w:tab w:val="clear" w:leader="none" w:pos="720"/>
@@ -2526,7 +2655,7 @@
 <w:ftr xmlns:wpc="http://schemas.microsoft.com/office/word/2010/wordprocessingCanvas" xmlns:mc="http://schemas.openxmlformats.org/markup-compatibility/2006" xmlns:o="urn:schemas-microsoft-com:office:office" xmlns:r="http://schemas.openxmlformats.org/officeDocument/2006/relationships" xmlns:m="http://schemas.openxmlformats.org/officeDocument/2006/math" xmlns:v="urn:schemas-microsoft-com:vml" xmlns:wp14="http://schemas.microsoft.com/office/word/2010/wordprocessingDrawing" xmlns:wp="http://schemas.openxmlformats.org/drawingml/2006/wordprocessingDrawing" xmlns:w10="urn:schemas-microsoft-com:office:word" xmlns:w="http://schemas.openxmlformats.org/wordprocessingml/2006/main" xmlns:w14="http://schemas.microsoft.com/office/word/2010/wordml" xmlns:w15="http://schemas.microsoft.com/office/word/2012/wordml" xmlns:wpg="http://schemas.microsoft.com/office/word/2010/wordprocessingGroup" xmlns:wpi="http://schemas.microsoft.com/office/word/2010/wordprocessingInk" xmlns:wne="http://schemas.microsoft.com/office/word/2006/wordml" xmlns:a="http://schemas.openxmlformats.org/drawingml/2006/main" xmlns:wps="http://schemas.microsoft.com/office/word/2010/wordprocessingShape" mc:Ignorable="w14 w15 wp14">
   <w:p>
     <w:pPr>
-      <w:pStyle w:val="1036"/>
+      <w:pStyle w:val="1054"/>
       <w:pBdr/>
       <w:spacing w:after="160" w:before="0"/>
       <w:ind/>
@@ -2542,7 +2671,7 @@
 <w:ftr xmlns:wpc="http://schemas.microsoft.com/office/word/2010/wordprocessingCanvas" xmlns:mc="http://schemas.openxmlformats.org/markup-compatibility/2006" xmlns:o="urn:schemas-microsoft-com:office:office" xmlns:r="http://schemas.openxmlformats.org/officeDocument/2006/relationships" xmlns:m="http://schemas.openxmlformats.org/officeDocument/2006/math" xmlns:v="urn:schemas-microsoft-com:vml" xmlns:wp14="http://schemas.microsoft.com/office/word/2010/wordprocessingDrawing" xmlns:wp="http://schemas.openxmlformats.org/drawingml/2006/wordprocessingDrawing" xmlns:w10="urn:schemas-microsoft-com:office:word" xmlns:w="http://schemas.openxmlformats.org/wordprocessingml/2006/main" xmlns:w14="http://schemas.microsoft.com/office/word/2010/wordml" xmlns:w15="http://schemas.microsoft.com/office/word/2012/wordml" xmlns:wpg="http://schemas.microsoft.com/office/word/2010/wordprocessingGroup" xmlns:wpi="http://schemas.microsoft.com/office/word/2010/wordprocessingInk" xmlns:wne="http://schemas.microsoft.com/office/word/2006/wordml" xmlns:a="http://schemas.openxmlformats.org/drawingml/2006/main" xmlns:wps="http://schemas.microsoft.com/office/word/2010/wordprocessingShape" mc:Ignorable="w14 w15 wp14">
   <w:p>
     <w:pPr>
-      <w:pStyle w:val="1036"/>
+      <w:pStyle w:val="1054"/>
       <w:keepNext w:val="false"/>
       <w:keepLines w:val="false"/>
       <w:widowControl w:val="true"/>
@@ -2661,7 +2790,7 @@
 <w:hdr xmlns:wpc="http://schemas.microsoft.com/office/word/2010/wordprocessingCanvas" xmlns:mc="http://schemas.openxmlformats.org/markup-compatibility/2006" xmlns:o="urn:schemas-microsoft-com:office:office" xmlns:r="http://schemas.openxmlformats.org/officeDocument/2006/relationships" xmlns:m="http://schemas.openxmlformats.org/officeDocument/2006/math" xmlns:v="urn:schemas-microsoft-com:vml" xmlns:wp14="http://schemas.microsoft.com/office/word/2010/wordprocessingDrawing" xmlns:wp="http://schemas.openxmlformats.org/drawingml/2006/wordprocessingDrawing" xmlns:w10="urn:schemas-microsoft-com:office:word" xmlns:w="http://schemas.openxmlformats.org/wordprocessingml/2006/main" xmlns:w14="http://schemas.microsoft.com/office/word/2010/wordml" xmlns:w15="http://schemas.microsoft.com/office/word/2012/wordml" xmlns:wpg="http://schemas.microsoft.com/office/word/2010/wordprocessingGroup" xmlns:wpi="http://schemas.microsoft.com/office/word/2010/wordprocessingInk" xmlns:wne="http://schemas.microsoft.com/office/word/2006/wordml" xmlns:a="http://schemas.openxmlformats.org/drawingml/2006/main" xmlns:wps="http://schemas.microsoft.com/office/word/2010/wordprocessingShape" mc:Ignorable="w14 w15 wp14">
   <w:p>
     <w:pPr>
-      <w:pStyle w:val="1036"/>
+      <w:pStyle w:val="1054"/>
       <w:keepNext w:val="false"/>
       <w:keepLines w:val="false"/>
       <w:widowControl w:val="true"/>
@@ -2745,7 +2874,7 @@
   </w:p>
   <w:p>
     <w:pPr>
-      <w:pStyle w:val="1036"/>
+      <w:pStyle w:val="1054"/>
       <w:keepNext w:val="false"/>
       <w:keepLines w:val="false"/>
       <w:widowControl w:val="true"/>
@@ -2829,7 +2958,7 @@
   </w:p>
   <w:p>
     <w:pPr>
-      <w:pStyle w:val="1036"/>
+      <w:pStyle w:val="1054"/>
       <w:keepNext w:val="false"/>
       <w:keepLines w:val="false"/>
       <w:widowControl w:val="true"/>
@@ -2919,7 +3048,7 @@
 <w:hdr xmlns:wpc="http://schemas.microsoft.com/office/word/2010/wordprocessingCanvas" xmlns:mc="http://schemas.openxmlformats.org/markup-compatibility/2006" xmlns:o="urn:schemas-microsoft-com:office:office" xmlns:r="http://schemas.openxmlformats.org/officeDocument/2006/relationships" xmlns:m="http://schemas.openxmlformats.org/officeDocument/2006/math" xmlns:v="urn:schemas-microsoft-com:vml" xmlns:wp14="http://schemas.microsoft.com/office/word/2010/wordprocessingDrawing" xmlns:wp="http://schemas.openxmlformats.org/drawingml/2006/wordprocessingDrawing" xmlns:w10="urn:schemas-microsoft-com:office:word" xmlns:w="http://schemas.openxmlformats.org/wordprocessingml/2006/main" xmlns:w14="http://schemas.microsoft.com/office/word/2010/wordml" xmlns:w15="http://schemas.microsoft.com/office/word/2012/wordml" xmlns:wpg="http://schemas.microsoft.com/office/word/2010/wordprocessingGroup" xmlns:wpi="http://schemas.microsoft.com/office/word/2010/wordprocessingInk" xmlns:wne="http://schemas.microsoft.com/office/word/2006/wordml" xmlns:a="http://schemas.openxmlformats.org/drawingml/2006/main" xmlns:wps="http://schemas.microsoft.com/office/word/2010/wordprocessingShape" mc:Ignorable="w14 w15 wp14">
   <w:p>
     <w:pPr>
-      <w:pStyle w:val="1036"/>
+      <w:pStyle w:val="1054"/>
       <w:keepNext w:val="false"/>
       <w:keepLines w:val="false"/>
       <w:widowControl w:val="true"/>
@@ -3003,7 +3132,7 @@
   </w:p>
   <w:p>
     <w:pPr>
-      <w:pStyle w:val="1036"/>
+      <w:pStyle w:val="1054"/>
       <w:keepNext w:val="false"/>
       <w:keepLines w:val="false"/>
       <w:widowControl w:val="true"/>
@@ -3087,7 +3216,7 @@
   </w:p>
   <w:p>
     <w:pPr>
-      <w:pStyle w:val="1036"/>
+      <w:pStyle w:val="1054"/>
       <w:keepNext w:val="false"/>
       <w:keepLines w:val="false"/>
       <w:widowControl w:val="true"/>
@@ -3267,7 +3396,7 @@
   </w:p>
   <w:p>
     <w:pPr>
-      <w:pStyle w:val="1036"/>
+      <w:pStyle w:val="1054"/>
       <w:widowControl w:val="false"/>
       <w:pBdr/>
       <w:tabs>
@@ -3295,7 +3424,7 @@
     </w:r>
     <w:r>
       <w:rPr>
-        <w:rStyle w:val="1030"/>
+        <w:rStyle w:val="1048"/>
         <w:rFonts w:ascii="Arial" w:hAnsi="Arial" w:eastAsia="Arial" w:cs="Arial"/>
         <w:sz w:val="24"/>
         <w:szCs w:val="24"/>
@@ -3319,7 +3448,7 @@
   </w:p>
   <w:p>
     <w:pPr>
-      <w:pStyle w:val="1036"/>
+      <w:pStyle w:val="1054"/>
       <w:widowControl w:val="false"/>
       <w:pBdr/>
       <w:tabs>
@@ -3364,7 +3493,7 @@
   </w:p>
   <w:p>
     <w:pPr>
-      <w:pStyle w:val="1036"/>
+      <w:pStyle w:val="1054"/>
       <w:widowControl w:val="false"/>
       <w:pBdr/>
       <w:tabs>
@@ -3413,7 +3542,7 @@
   </w:p>
   <w:p>
     <w:pPr>
-      <w:pStyle w:val="1036"/>
+      <w:pStyle w:val="1054"/>
       <w:widowControl w:val="false"/>
       <w:pBdr/>
       <w:tabs>
@@ -3461,7 +3590,7 @@
   </w:p>
   <w:p>
     <w:pPr>
-      <w:pStyle w:val="1036"/>
+      <w:pStyle w:val="1054"/>
       <w:widowControl w:val="false"/>
       <w:pBdr/>
       <w:tabs>
@@ -3510,7 +3639,7 @@
   </w:p>
   <w:p>
     <w:pPr>
-      <w:pStyle w:val="1036"/>
+      <w:pStyle w:val="1054"/>
       <w:pBdr/>
       <w:tabs>
         <w:tab w:val="clear" w:leader="none" w:pos="720"/>
@@ -3559,7 +3688,7 @@
   </w:p>
   <w:p>
     <w:pPr>
-      <w:pStyle w:val="1036"/>
+      <w:pStyle w:val="1054"/>
       <w:pBdr/>
       <w:tabs>
         <w:tab w:val="clear" w:leader="none" w:pos="720"/>
@@ -3632,7 +3761,7 @@
   </w:p>
   <w:p>
     <w:pPr>
-      <w:pStyle w:val="1036"/>
+      <w:pStyle w:val="1054"/>
       <w:pBdr/>
       <w:tabs>
         <w:tab w:val="clear" w:leader="none" w:pos="720"/>
@@ -3712,7 +3841,7 @@
   </w:p>
   <w:p>
     <w:pPr>
-      <w:pStyle w:val="1036"/>
+      <w:pStyle w:val="1054"/>
       <w:pBdr/>
       <w:tabs>
         <w:tab w:val="clear" w:leader="none" w:pos="720"/>
@@ -3792,7 +3921,7 @@
   </w:p>
   <w:p>
     <w:pPr>
-      <w:pStyle w:val="1036"/>
+      <w:pStyle w:val="1054"/>
       <w:pBdr/>
       <w:tabs>
         <w:tab w:val="clear" w:leader="none" w:pos="720"/>
@@ -4031,7 +4160,7 @@
     <w:lsdException w:name="Bibliography" w:uiPriority="37"/>
     <w:lsdException w:name="TOC Heading" w:uiPriority="39" w:qFormat="1"/>
   </w:latentStyles>
-  <w:style w:type="table" w:styleId="847" w:default="1">
+  <w:style w:type="table" w:styleId="865" w:default="1">
     <w:name w:val="Normal Table"/>
     <w:uiPriority w:val="99"/>
     <w:semiHidden/>
@@ -4224,9 +4353,9 @@
       </w:tcPr>
     </w:tblStylePr>
   </w:style>
-  <w:style w:type="table" w:styleId="848">
+  <w:style w:type="table" w:styleId="866">
     <w:name w:val="Table Grid"/>
-    <w:basedOn w:val="847"/>
+    <w:basedOn w:val="865"/>
     <w:uiPriority w:val="59"/>
     <w:pPr>
       <w:pBdr/>
@@ -4423,9 +4552,9 @@
       </w:tcPr>
     </w:tblStylePr>
   </w:style>
-  <w:style w:type="table" w:styleId="849">
+  <w:style w:type="table" w:styleId="867">
     <w:name w:val="Table Grid Light"/>
-    <w:basedOn w:val="847"/>
+    <w:basedOn w:val="865"/>
     <w:uiPriority w:val="59"/>
     <w:pPr>
       <w:pBdr/>
@@ -4622,9 +4751,9 @@
       </w:tcPr>
     </w:tblStylePr>
   </w:style>
-  <w:style w:type="table" w:styleId="850">
+  <w:style w:type="table" w:styleId="868">
     <w:name w:val="Plain Table 1"/>
-    <w:basedOn w:val="847"/>
+    <w:basedOn w:val="865"/>
     <w:uiPriority w:val="59"/>
     <w:pPr>
       <w:pBdr/>
@@ -4847,9 +4976,9 @@
       </w:tcPr>
     </w:tblStylePr>
   </w:style>
-  <w:style w:type="table" w:styleId="851">
+  <w:style w:type="table" w:styleId="869">
     <w:name w:val="Plain Table 2"/>
-    <w:basedOn w:val="847"/>
+    <w:basedOn w:val="865"/>
     <w:uiPriority w:val="59"/>
     <w:pPr>
       <w:pBdr/>
@@ -5080,9 +5209,9 @@
       </w:tcPr>
     </w:tblStylePr>
   </w:style>
-  <w:style w:type="table" w:styleId="852">
+  <w:style w:type="table" w:styleId="870">
     <w:name w:val="Plain Table 3"/>
-    <w:basedOn w:val="847"/>
+    <w:basedOn w:val="865"/>
     <w:uiPriority w:val="99"/>
     <w:pPr>
       <w:pBdr/>
@@ -5310,9 +5439,9 @@
       </w:tcPr>
     </w:tblStylePr>
   </w:style>
-  <w:style w:type="table" w:styleId="853">
+  <w:style w:type="table" w:styleId="871">
     <w:name w:val="Plain Table 4"/>
-    <w:basedOn w:val="847"/>
+    <w:basedOn w:val="865"/>
     <w:uiPriority w:val="99"/>
     <w:pPr>
       <w:pBdr/>
@@ -5526,9 +5655,9 @@
       </w:tcPr>
     </w:tblStylePr>
   </w:style>
-  <w:style w:type="table" w:styleId="854">
+  <w:style w:type="table" w:styleId="872">
     <w:name w:val="Plain Table 5"/>
-    <w:basedOn w:val="847"/>
+    <w:basedOn w:val="865"/>
     <w:uiPriority w:val="99"/>
     <w:pPr>
       <w:pBdr/>
@@ -5759,9 +5888,9 @@
       </w:tcPr>
     </w:tblStylePr>
   </w:style>
-  <w:style w:type="table" w:styleId="855">
+  <w:style w:type="table" w:styleId="873">
     <w:name w:val="Grid Table 1 Light"/>
-    <w:basedOn w:val="847"/>
+    <w:basedOn w:val="865"/>
     <w:uiPriority w:val="99"/>
     <w:pPr>
       <w:pBdr/>
@@ -5982,9 +6111,9 @@
       </w:tcPr>
     </w:tblStylePr>
   </w:style>
-  <w:style w:type="table" w:styleId="856">
+  <w:style w:type="table" w:styleId="874">
     <w:name w:val="Grid Table 1 Light - Accent 1"/>
-    <w:basedOn w:val="847"/>
+    <w:basedOn w:val="865"/>
     <w:uiPriority w:val="99"/>
     <w:pPr>
       <w:pBdr/>
@@ -6205,9 +6334,9 @@
       </w:tcPr>
     </w:tblStylePr>
   </w:style>
-  <w:style w:type="table" w:styleId="857">
+  <w:style w:type="table" w:styleId="875">
     <w:name w:val="Grid Table 1 Light - Accent 2"/>
-    <w:basedOn w:val="847"/>
+    <w:basedOn w:val="865"/>
     <w:uiPriority w:val="99"/>
     <w:pPr>
       <w:pBdr/>
@@ -6428,9 +6557,9 @@
       </w:tcPr>
     </w:tblStylePr>
   </w:style>
-  <w:style w:type="table" w:styleId="858">
+  <w:style w:type="table" w:styleId="876">
     <w:name w:val="Grid Table 1 Light - Accent 3"/>
-    <w:basedOn w:val="847"/>
+    <w:basedOn w:val="865"/>
     <w:uiPriority w:val="99"/>
     <w:pPr>
       <w:pBdr/>
@@ -6651,9 +6780,9 @@
       </w:tcPr>
     </w:tblStylePr>
   </w:style>
-  <w:style w:type="table" w:styleId="859">
+  <w:style w:type="table" w:styleId="877">
     <w:name w:val="Grid Table 1 Light - Accent 4"/>
-    <w:basedOn w:val="847"/>
+    <w:basedOn w:val="865"/>
     <w:uiPriority w:val="99"/>
     <w:pPr>
       <w:pBdr/>
@@ -6874,9 +7003,9 @@
       </w:tcPr>
     </w:tblStylePr>
   </w:style>
-  <w:style w:type="table" w:styleId="860">
+  <w:style w:type="table" w:styleId="878">
     <w:name w:val="Grid Table 1 Light - Accent 5"/>
-    <w:basedOn w:val="847"/>
+    <w:basedOn w:val="865"/>
     <w:uiPriority w:val="99"/>
     <w:pPr>
       <w:pBdr/>
@@ -7097,9 +7226,9 @@
       </w:tcPr>
     </w:tblStylePr>
   </w:style>
-  <w:style w:type="table" w:styleId="861">
+  <w:style w:type="table" w:styleId="879">
     <w:name w:val="Grid Table 1 Light - Accent 6"/>
-    <w:basedOn w:val="847"/>
+    <w:basedOn w:val="865"/>
     <w:uiPriority w:val="99"/>
     <w:pPr>
       <w:pBdr/>
@@ -7320,9 +7449,9 @@
       </w:tcPr>
     </w:tblStylePr>
   </w:style>
-  <w:style w:type="table" w:styleId="862">
+  <w:style w:type="table" w:styleId="880">
     <w:name w:val="Grid Table 2"/>
-    <w:basedOn w:val="847"/>
+    <w:basedOn w:val="865"/>
     <w:uiPriority w:val="99"/>
     <w:pPr>
       <w:pBdr/>
@@ -7552,9 +7681,9 @@
       </w:tcPr>
     </w:tblStylePr>
   </w:style>
-  <w:style w:type="table" w:styleId="863">
+  <w:style w:type="table" w:styleId="881">
     <w:name w:val="Grid Table 2 - Accent 1"/>
-    <w:basedOn w:val="847"/>
+    <w:basedOn w:val="865"/>
     <w:uiPriority w:val="99"/>
     <w:pPr>
       <w:pBdr/>
@@ -7784,9 +7913,9 @@
       </w:tcPr>
     </w:tblStylePr>
   </w:style>
-  <w:style w:type="table" w:styleId="864">
+  <w:style w:type="table" w:styleId="882">
     <w:name w:val="Grid Table 2 - Accent 2"/>
-    <w:basedOn w:val="847"/>
+    <w:basedOn w:val="865"/>
     <w:uiPriority w:val="99"/>
     <w:pPr>
       <w:pBdr/>
@@ -8016,9 +8145,9 @@
       </w:tcPr>
     </w:tblStylePr>
   </w:style>
-  <w:style w:type="table" w:styleId="865">
+  <w:style w:type="table" w:styleId="883">
     <w:name w:val="Grid Table 2 - Accent 3"/>
-    <w:basedOn w:val="847"/>
+    <w:basedOn w:val="865"/>
     <w:uiPriority w:val="99"/>
     <w:pPr>
       <w:pBdr/>
@@ -8248,9 +8377,9 @@
       </w:tcPr>
     </w:tblStylePr>
   </w:style>
-  <w:style w:type="table" w:styleId="866">
+  <w:style w:type="table" w:styleId="884">
     <w:name w:val="Grid Table 2 - Accent 4"/>
-    <w:basedOn w:val="847"/>
+    <w:basedOn w:val="865"/>
     <w:uiPriority w:val="99"/>
     <w:pPr>
       <w:pBdr/>
@@ -8480,9 +8609,9 @@
       </w:tcPr>
     </w:tblStylePr>
   </w:style>
-  <w:style w:type="table" w:styleId="867">
+  <w:style w:type="table" w:styleId="885">
     <w:name w:val="Grid Table 2 - Accent 5"/>
-    <w:basedOn w:val="847"/>
+    <w:basedOn w:val="865"/>
     <w:uiPriority w:val="99"/>
     <w:pPr>
       <w:pBdr/>
@@ -8712,9 +8841,9 @@
       </w:tcPr>
     </w:tblStylePr>
   </w:style>
-  <w:style w:type="table" w:styleId="868">
+  <w:style w:type="table" w:styleId="886">
     <w:name w:val="Grid Table 2 - Accent 6"/>
-    <w:basedOn w:val="847"/>
+    <w:basedOn w:val="865"/>
     <w:uiPriority w:val="99"/>
     <w:pPr>
       <w:pBdr/>
@@ -8944,9 +9073,9 @@
       </w:tcPr>
     </w:tblStylePr>
   </w:style>
-  <w:style w:type="table" w:styleId="869">
+  <w:style w:type="table" w:styleId="887">
     <w:name w:val="Grid Table 3"/>
-    <w:basedOn w:val="847"/>
+    <w:basedOn w:val="865"/>
     <w:uiPriority w:val="99"/>
     <w:pPr>
       <w:pBdr/>
@@ -9189,9 +9318,9 @@
       </w:tcPr>
     </w:tblStylePr>
   </w:style>
-  <w:style w:type="table" w:styleId="870">
+  <w:style w:type="table" w:styleId="888">
     <w:name w:val="Grid Table 3 - Accent 1"/>
-    <w:basedOn w:val="847"/>
+    <w:basedOn w:val="865"/>
     <w:uiPriority w:val="99"/>
     <w:pPr>
       <w:pBdr/>
@@ -9434,9 +9563,9 @@
       </w:tcPr>
     </w:tblStylePr>
   </w:style>
-  <w:style w:type="table" w:styleId="871">
+  <w:style w:type="table" w:styleId="889">
     <w:name w:val="Grid Table 3 - Accent 2"/>
-    <w:basedOn w:val="847"/>
+    <w:basedOn w:val="865"/>
     <w:uiPriority w:val="99"/>
     <w:pPr>
       <w:pBdr/>
@@ -9679,9 +9808,9 @@
       </w:tcPr>
     </w:tblStylePr>
   </w:style>
-  <w:style w:type="table" w:styleId="872">
+  <w:style w:type="table" w:styleId="890">
     <w:name w:val="Grid Table 3 - Accent 3"/>
-    <w:basedOn w:val="847"/>
+    <w:basedOn w:val="865"/>
     <w:uiPriority w:val="99"/>
     <w:pPr>
       <w:pBdr/>
@@ -9924,9 +10053,9 @@
       </w:tcPr>
     </w:tblStylePr>
   </w:style>
-  <w:style w:type="table" w:styleId="873">
+  <w:style w:type="table" w:styleId="891">
     <w:name w:val="Grid Table 3 - Accent 4"/>
-    <w:basedOn w:val="847"/>
+    <w:basedOn w:val="865"/>
     <w:uiPriority w:val="99"/>
     <w:pPr>
       <w:pBdr/>
@@ -10169,9 +10298,9 @@
       </w:tcPr>
     </w:tblStylePr>
   </w:style>
-  <w:style w:type="table" w:styleId="874">
+  <w:style w:type="table" w:styleId="892">
     <w:name w:val="Grid Table 3 - Accent 5"/>
-    <w:basedOn w:val="847"/>
+    <w:basedOn w:val="865"/>
     <w:uiPriority w:val="99"/>
     <w:pPr>
       <w:pBdr/>
@@ -10414,9 +10543,9 @@
       </w:tcPr>
     </w:tblStylePr>
   </w:style>
-  <w:style w:type="table" w:styleId="875">
+  <w:style w:type="table" w:styleId="893">
     <w:name w:val="Grid Table 3 - Accent 6"/>
-    <w:basedOn w:val="847"/>
+    <w:basedOn w:val="865"/>
     <w:uiPriority w:val="99"/>
     <w:pPr>
       <w:pBdr/>
@@ -10659,9 +10788,9 @@
       </w:tcPr>
     </w:tblStylePr>
   </w:style>
-  <w:style w:type="table" w:styleId="876">
+  <w:style w:type="table" w:styleId="894">
     <w:name w:val="Grid Table 4"/>
-    <w:basedOn w:val="847"/>
+    <w:basedOn w:val="865"/>
     <w:uiPriority w:val="59"/>
     <w:pPr>
       <w:pBdr/>
@@ -10892,9 +11021,9 @@
       </w:tcPr>
     </w:tblStylePr>
   </w:style>
-  <w:style w:type="table" w:styleId="877">
+  <w:style w:type="table" w:styleId="895">
     <w:name w:val="Grid Table 4 - Accent 1"/>
-    <w:basedOn w:val="847"/>
+    <w:basedOn w:val="865"/>
     <w:uiPriority w:val="59"/>
     <w:pPr>
       <w:pBdr/>
@@ -11125,9 +11254,9 @@
       </w:tcPr>
     </w:tblStylePr>
   </w:style>
-  <w:style w:type="table" w:styleId="878">
+  <w:style w:type="table" w:styleId="896">
     <w:name w:val="Grid Table 4 - Accent 2"/>
-    <w:basedOn w:val="847"/>
+    <w:basedOn w:val="865"/>
     <w:uiPriority w:val="59"/>
     <w:pPr>
       <w:pBdr/>
@@ -11358,9 +11487,9 @@
       </w:tcPr>
     </w:tblStylePr>
   </w:style>
-  <w:style w:type="table" w:styleId="879">
+  <w:style w:type="table" w:styleId="897">
     <w:name w:val="Grid Table 4 - Accent 3"/>
-    <w:basedOn w:val="847"/>
+    <w:basedOn w:val="865"/>
     <w:uiPriority w:val="59"/>
     <w:pPr>
       <w:pBdr/>
@@ -11591,9 +11720,9 @@
       </w:tcPr>
     </w:tblStylePr>
   </w:style>
-  <w:style w:type="table" w:styleId="880">
+  <w:style w:type="table" w:styleId="898">
     <w:name w:val="Grid Table 4 - Accent 4"/>
-    <w:basedOn w:val="847"/>
+    <w:basedOn w:val="865"/>
     <w:uiPriority w:val="59"/>
     <w:pPr>
       <w:pBdr/>
@@ -11824,9 +11953,9 @@
       </w:tcPr>
     </w:tblStylePr>
   </w:style>
-  <w:style w:type="table" w:styleId="881">
+  <w:style w:type="table" w:styleId="899">
     <w:name w:val="Grid Table 4 - Accent 5"/>
-    <w:basedOn w:val="847"/>
+    <w:basedOn w:val="865"/>
     <w:uiPriority w:val="59"/>
     <w:pPr>
       <w:pBdr/>
@@ -12057,9 +12186,9 @@
       </w:tcPr>
     </w:tblStylePr>
   </w:style>
-  <w:style w:type="table" w:styleId="882">
+  <w:style w:type="table" w:styleId="900">
     <w:name w:val="Grid Table 4 - Accent 6"/>
-    <w:basedOn w:val="847"/>
+    <w:basedOn w:val="865"/>
     <w:uiPriority w:val="59"/>
     <w:pPr>
       <w:pBdr/>
@@ -12290,9 +12419,9 @@
       </w:tcPr>
     </w:tblStylePr>
   </w:style>
-  <w:style w:type="table" w:styleId="883">
+  <w:style w:type="table" w:styleId="901">
     <w:name w:val="Grid Table 5 Dark"/>
-    <w:basedOn w:val="847"/>
+    <w:basedOn w:val="865"/>
     <w:uiPriority w:val="99"/>
     <w:pPr>
       <w:pBdr/>
@@ -12518,9 +12647,9 @@
       </w:tcPr>
     </w:tblStylePr>
   </w:style>
-  <w:style w:type="table" w:styleId="884">
+  <w:style w:type="table" w:styleId="902">
     <w:name w:val="Grid Table 5 Dark- Accent 1"/>
-    <w:basedOn w:val="847"/>
+    <w:basedOn w:val="865"/>
     <w:uiPriority w:val="99"/>
     <w:pPr>
       <w:pBdr/>
@@ -12746,9 +12875,9 @@
       </w:tcPr>
     </w:tblStylePr>
   </w:style>
-  <w:style w:type="table" w:styleId="885">
+  <w:style w:type="table" w:styleId="903">
     <w:name w:val="Grid Table 5 Dark - Accent 2"/>
-    <w:basedOn w:val="847"/>
+    <w:basedOn w:val="865"/>
     <w:uiPriority w:val="99"/>
     <w:pPr>
       <w:pBdr/>
@@ -12974,9 +13103,9 @@
       </w:tcPr>
     </w:tblStylePr>
   </w:style>
-  <w:style w:type="table" w:styleId="886">
+  <w:style w:type="table" w:styleId="904">
     <w:name w:val="Grid Table 5 Dark - Accent 3"/>
-    <w:basedOn w:val="847"/>
+    <w:basedOn w:val="865"/>
     <w:uiPriority w:val="99"/>
     <w:pPr>
       <w:pBdr/>
@@ -13202,9 +13331,9 @@
       </w:tcPr>
     </w:tblStylePr>
   </w:style>
-  <w:style w:type="table" w:styleId="887">
+  <w:style w:type="table" w:styleId="905">
     <w:name w:val="Grid Table 5 Dark- Accent 4"/>
-    <w:basedOn w:val="847"/>
+    <w:basedOn w:val="865"/>
     <w:uiPriority w:val="99"/>
     <w:pPr>
       <w:pBdr/>
@@ -13430,9 +13559,9 @@
       </w:tcPr>
     </w:tblStylePr>
   </w:style>
-  <w:style w:type="table" w:styleId="888">
+  <w:style w:type="table" w:styleId="906">
     <w:name w:val="Grid Table 5 Dark - Accent 5"/>
-    <w:basedOn w:val="847"/>
+    <w:basedOn w:val="865"/>
     <w:uiPriority w:val="99"/>
     <w:pPr>
       <w:pBdr/>
@@ -13658,9 +13787,9 @@
       </w:tcPr>
     </w:tblStylePr>
   </w:style>
-  <w:style w:type="table" w:styleId="889">
+  <w:style w:type="table" w:styleId="907">
     <w:name w:val="Grid Table 5 Dark - Accent 6"/>
-    <w:basedOn w:val="847"/>
+    <w:basedOn w:val="865"/>
     <w:uiPriority w:val="99"/>
     <w:pPr>
       <w:pBdr/>
@@ -13886,9 +14015,9 @@
       </w:tcPr>
     </w:tblStylePr>
   </w:style>
-  <w:style w:type="table" w:styleId="890">
+  <w:style w:type="table" w:styleId="908">
     <w:name w:val="Grid Table 6 Colorful"/>
-    <w:basedOn w:val="847"/>
+    <w:basedOn w:val="865"/>
     <w:uiPriority w:val="99"/>
     <w:pPr>
       <w:pBdr/>
@@ -14116,9 +14245,9 @@
       </w:tcPr>
     </w:tblStylePr>
   </w:style>
-  <w:style w:type="table" w:styleId="891">
+  <w:style w:type="table" w:styleId="909">
     <w:name w:val="Grid Table 6 Colorful - Accent 1"/>
-    <w:basedOn w:val="847"/>
+    <w:basedOn w:val="865"/>
     <w:uiPriority w:val="99"/>
     <w:pPr>
       <w:pBdr/>
@@ -14346,9 +14475,9 @@
       </w:tcPr>
     </w:tblStylePr>
   </w:style>
-  <w:style w:type="table" w:styleId="892">
+  <w:style w:type="table" w:styleId="910">
     <w:name w:val="Grid Table 6 Colorful - Accent 2"/>
-    <w:basedOn w:val="847"/>
+    <w:basedOn w:val="865"/>
     <w:uiPriority w:val="99"/>
     <w:pPr>
       <w:pBdr/>
@@ -14576,9 +14705,9 @@
       </w:tcPr>
     </w:tblStylePr>
   </w:style>
-  <w:style w:type="table" w:styleId="893">
+  <w:style w:type="table" w:styleId="911">
     <w:name w:val="Grid Table 6 Colorful - Accent 3"/>
-    <w:basedOn w:val="847"/>
+    <w:basedOn w:val="865"/>
     <w:uiPriority w:val="99"/>
     <w:pPr>
       <w:pBdr/>
@@ -14806,9 +14935,9 @@
       </w:tcPr>
     </w:tblStylePr>
   </w:style>
-  <w:style w:type="table" w:styleId="894">
+  <w:style w:type="table" w:styleId="912">
     <w:name w:val="Grid Table 6 Colorful - Accent 4"/>
-    <w:basedOn w:val="847"/>
+    <w:basedOn w:val="865"/>
     <w:uiPriority w:val="99"/>
     <w:pPr>
       <w:pBdr/>
@@ -15036,9 +15165,9 @@
       </w:tcPr>
     </w:tblStylePr>
   </w:style>
-  <w:style w:type="table" w:styleId="895">
+  <w:style w:type="table" w:styleId="913">
     <w:name w:val="Grid Table 6 Colorful - Accent 5"/>
-    <w:basedOn w:val="847"/>
+    <w:basedOn w:val="865"/>
     <w:uiPriority w:val="99"/>
     <w:pPr>
       <w:pBdr/>
@@ -15266,9 +15395,9 @@
       </w:tcPr>
     </w:tblStylePr>
   </w:style>
-  <w:style w:type="table" w:styleId="896">
+  <w:style w:type="table" w:styleId="914">
     <w:name w:val="Grid Table 6 Colorful - Accent 6"/>
-    <w:basedOn w:val="847"/>
+    <w:basedOn w:val="865"/>
     <w:uiPriority w:val="99"/>
     <w:pPr>
       <w:pBdr/>
@@ -15496,9 +15625,9 @@
       </w:tcPr>
     </w:tblStylePr>
   </w:style>
-  <w:style w:type="table" w:styleId="897">
+  <w:style w:type="table" w:styleId="915">
     <w:name w:val="Grid Table 7 Colorful"/>
-    <w:basedOn w:val="847"/>
+    <w:basedOn w:val="865"/>
     <w:uiPriority w:val="99"/>
     <w:pPr>
       <w:pBdr/>
@@ -15750,9 +15879,9 @@
       </w:tcPr>
     </w:tblStylePr>
   </w:style>
-  <w:style w:type="table" w:styleId="898">
+  <w:style w:type="table" w:styleId="916">
     <w:name w:val="Grid Table 7 Colorful - Accent 1"/>
-    <w:basedOn w:val="847"/>
+    <w:basedOn w:val="865"/>
     <w:uiPriority w:val="99"/>
     <w:pPr>
       <w:pBdr/>
@@ -16004,9 +16133,9 @@
       </w:tcPr>
     </w:tblStylePr>
   </w:style>
-  <w:style w:type="table" w:styleId="899">
+  <w:style w:type="table" w:styleId="917">
     <w:name w:val="Grid Table 7 Colorful - Accent 2"/>
-    <w:basedOn w:val="847"/>
+    <w:basedOn w:val="865"/>
     <w:uiPriority w:val="99"/>
     <w:pPr>
       <w:pBdr/>
@@ -16258,9 +16387,9 @@
       </w:tcPr>
     </w:tblStylePr>
   </w:style>
-  <w:style w:type="table" w:styleId="900">
+  <w:style w:type="table" w:styleId="918">
     <w:name w:val="Grid Table 7 Colorful - Accent 3"/>
-    <w:basedOn w:val="847"/>
+    <w:basedOn w:val="865"/>
     <w:uiPriority w:val="99"/>
     <w:pPr>
       <w:pBdr/>
@@ -16512,9 +16641,9 @@
       </w:tcPr>
     </w:tblStylePr>
   </w:style>
-  <w:style w:type="table" w:styleId="901">
+  <w:style w:type="table" w:styleId="919">
     <w:name w:val="Grid Table 7 Colorful - Accent 4"/>
-    <w:basedOn w:val="847"/>
+    <w:basedOn w:val="865"/>
     <w:uiPriority w:val="99"/>
     <w:pPr>
       <w:pBdr/>
@@ -16766,9 +16895,9 @@
       </w:tcPr>
     </w:tblStylePr>
   </w:style>
-  <w:style w:type="table" w:styleId="902">
+  <w:style w:type="table" w:styleId="920">
     <w:name w:val="Grid Table 7 Colorful - Accent 5"/>
-    <w:basedOn w:val="847"/>
+    <w:basedOn w:val="865"/>
     <w:uiPriority w:val="99"/>
     <w:pPr>
       <w:pBdr/>
@@ -17020,9 +17149,9 @@
       </w:tcPr>
     </w:tblStylePr>
   </w:style>
-  <w:style w:type="table" w:styleId="903">
+  <w:style w:type="table" w:styleId="921">
     <w:name w:val="Grid Table 7 Colorful - Accent 6"/>
-    <w:basedOn w:val="847"/>
+    <w:basedOn w:val="865"/>
     <w:uiPriority w:val="99"/>
     <w:pPr>
       <w:pBdr/>
@@ -17274,9 +17403,9 @@
       </w:tcPr>
     </w:tblStylePr>
   </w:style>
-  <w:style w:type="table" w:styleId="904">
+  <w:style w:type="table" w:styleId="922">
     <w:name w:val="List Table 1 Light"/>
-    <w:basedOn w:val="847"/>
+    <w:basedOn w:val="865"/>
     <w:uiPriority w:val="99"/>
     <w:pPr>
       <w:pBdr/>
@@ -17490,9 +17619,9 @@
       </w:tcPr>
     </w:tblStylePr>
   </w:style>
-  <w:style w:type="table" w:styleId="905">
+  <w:style w:type="table" w:styleId="923">
     <w:name w:val="List Table 1 Light - Accent 1"/>
-    <w:basedOn w:val="847"/>
+    <w:basedOn w:val="865"/>
     <w:uiPriority w:val="99"/>
     <w:pPr>
       <w:pBdr/>
@@ -17706,9 +17835,9 @@
       </w:tcPr>
     </w:tblStylePr>
   </w:style>
-  <w:style w:type="table" w:styleId="906">
+  <w:style w:type="table" w:styleId="924">
     <w:name w:val="List Table 1 Light - Accent 2"/>
-    <w:basedOn w:val="847"/>
+    <w:basedOn w:val="865"/>
     <w:uiPriority w:val="99"/>
     <w:pPr>
       <w:pBdr/>
@@ -17922,9 +18051,9 @@
       </w:tcPr>
     </w:tblStylePr>
   </w:style>
-  <w:style w:type="table" w:styleId="907">
+  <w:style w:type="table" w:styleId="925">
     <w:name w:val="List Table 1 Light - Accent 3"/>
-    <w:basedOn w:val="847"/>
+    <w:basedOn w:val="865"/>
     <w:uiPriority w:val="99"/>
     <w:pPr>
       <w:pBdr/>
@@ -18138,9 +18267,9 @@
       </w:tcPr>
     </w:tblStylePr>
   </w:style>
-  <w:style w:type="table" w:styleId="908">
+  <w:style w:type="table" w:styleId="926">
     <w:name w:val="List Table 1 Light - Accent 4"/>
-    <w:basedOn w:val="847"/>
+    <w:basedOn w:val="865"/>
     <w:uiPriority w:val="99"/>
     <w:pPr>
       <w:pBdr/>
@@ -18354,9 +18483,9 @@
       </w:tcPr>
     </w:tblStylePr>
   </w:style>
-  <w:style w:type="table" w:styleId="909">
+  <w:style w:type="table" w:styleId="927">
     <w:name w:val="List Table 1 Light - Accent 5"/>
-    <w:basedOn w:val="847"/>
+    <w:basedOn w:val="865"/>
     <w:uiPriority w:val="99"/>
     <w:pPr>
       <w:pBdr/>
@@ -18570,9 +18699,9 @@
       </w:tcPr>
     </w:tblStylePr>
   </w:style>
-  <w:style w:type="table" w:styleId="910">
+  <w:style w:type="table" w:styleId="928">
     <w:name w:val="List Table 1 Light - Accent 6"/>
-    <w:basedOn w:val="847"/>
+    <w:basedOn w:val="865"/>
     <w:uiPriority w:val="99"/>
     <w:pPr>
       <w:pBdr/>
@@ -18786,9 +18915,9 @@
       </w:tcPr>
     </w:tblStylePr>
   </w:style>
-  <w:style w:type="table" w:styleId="911">
+  <w:style w:type="table" w:styleId="929">
     <w:name w:val="List Table 2"/>
-    <w:basedOn w:val="847"/>
+    <w:basedOn w:val="865"/>
     <w:uiPriority w:val="99"/>
     <w:pPr>
       <w:pBdr/>
@@ -19024,9 +19153,9 @@
       </w:tcPr>
     </w:tblStylePr>
   </w:style>
-  <w:style w:type="table" w:styleId="912">
+  <w:style w:type="table" w:styleId="930">
     <w:name w:val="List Table 2 - Accent 1"/>
-    <w:basedOn w:val="847"/>
+    <w:basedOn w:val="865"/>
     <w:uiPriority w:val="99"/>
     <w:pPr>
       <w:pBdr/>
@@ -19262,9 +19391,9 @@
       </w:tcPr>
     </w:tblStylePr>
   </w:style>
-  <w:style w:type="table" w:styleId="913">
+  <w:style w:type="table" w:styleId="931">
     <w:name w:val="List Table 2 - Accent 2"/>
-    <w:basedOn w:val="847"/>
+    <w:basedOn w:val="865"/>
     <w:uiPriority w:val="99"/>
     <w:pPr>
       <w:pBdr/>
@@ -19500,9 +19629,9 @@
       </w:tcPr>
     </w:tblStylePr>
   </w:style>
-  <w:style w:type="table" w:styleId="914">
+  <w:style w:type="table" w:styleId="932">
     <w:name w:val="List Table 2 - Accent 3"/>
-    <w:basedOn w:val="847"/>
+    <w:basedOn w:val="865"/>
     <w:uiPriority w:val="99"/>
     <w:pPr>
       <w:pBdr/>
@@ -19738,9 +19867,9 @@
       </w:tcPr>
     </w:tblStylePr>
   </w:style>
-  <w:style w:type="table" w:styleId="915">
+  <w:style w:type="table" w:styleId="933">
     <w:name w:val="List Table 2 - Accent 4"/>
-    <w:basedOn w:val="847"/>
+    <w:basedOn w:val="865"/>
     <w:uiPriority w:val="99"/>
     <w:pPr>
       <w:pBdr/>
@@ -19976,9 +20105,9 @@
       </w:tcPr>
     </w:tblStylePr>
   </w:style>
-  <w:style w:type="table" w:styleId="916">
+  <w:style w:type="table" w:styleId="934">
     <w:name w:val="List Table 2 - Accent 5"/>
-    <w:basedOn w:val="847"/>
+    <w:basedOn w:val="865"/>
     <w:uiPriority w:val="99"/>
     <w:pPr>
       <w:pBdr/>
@@ -20214,9 +20343,9 @@
       </w:tcPr>
     </w:tblStylePr>
   </w:style>
-  <w:style w:type="table" w:styleId="917">
+  <w:style w:type="table" w:styleId="935">
     <w:name w:val="List Table 2 - Accent 6"/>
-    <w:basedOn w:val="847"/>
+    <w:basedOn w:val="865"/>
     <w:uiPriority w:val="99"/>
     <w:pPr>
       <w:pBdr/>
@@ -20452,9 +20581,9 @@
       </w:tcPr>
     </w:tblStylePr>
   </w:style>
-  <w:style w:type="table" w:styleId="918">
+  <w:style w:type="table" w:styleId="936">
     <w:name w:val="List Table 3"/>
-    <w:basedOn w:val="847"/>
+    <w:basedOn w:val="865"/>
     <w:uiPriority w:val="99"/>
     <w:pPr>
       <w:pBdr/>
@@ -20680,9 +20809,9 @@
       </w:tcPr>
     </w:tblStylePr>
   </w:style>
-  <w:style w:type="table" w:styleId="919">
+  <w:style w:type="table" w:styleId="937">
     <w:name w:val="List Table 3 - Accent 1"/>
-    <w:basedOn w:val="847"/>
+    <w:basedOn w:val="865"/>
     <w:uiPriority w:val="99"/>
     <w:pPr>
       <w:pBdr/>
@@ -20908,9 +21037,9 @@
       </w:tcPr>
     </w:tblStylePr>
   </w:style>
-  <w:style w:type="table" w:styleId="920">
+  <w:style w:type="table" w:styleId="938">
     <w:name w:val="List Table 3 - Accent 2"/>
-    <w:basedOn w:val="847"/>
+    <w:basedOn w:val="865"/>
     <w:uiPriority w:val="99"/>
     <w:pPr>
       <w:pBdr/>
@@ -21136,9 +21265,9 @@
       </w:tcPr>
     </w:tblStylePr>
   </w:style>
-  <w:style w:type="table" w:styleId="921">
+  <w:style w:type="table" w:styleId="939">
     <w:name w:val="List Table 3 - Accent 3"/>
-    <w:basedOn w:val="847"/>
+    <w:basedOn w:val="865"/>
     <w:uiPriority w:val="99"/>
     <w:pPr>
       <w:pBdr/>
@@ -21364,9 +21493,9 @@
       </w:tcPr>
     </w:tblStylePr>
   </w:style>
-  <w:style w:type="table" w:styleId="922">
+  <w:style w:type="table" w:styleId="940">
     <w:name w:val="List Table 3 - Accent 4"/>
-    <w:basedOn w:val="847"/>
+    <w:basedOn w:val="865"/>
     <w:uiPriority w:val="99"/>
     <w:pPr>
       <w:pBdr/>
@@ -21592,9 +21721,9 @@
       </w:tcPr>
     </w:tblStylePr>
   </w:style>
-  <w:style w:type="table" w:styleId="923">
+  <w:style w:type="table" w:styleId="941">
     <w:name w:val="List Table 3 - Accent 5"/>
-    <w:basedOn w:val="847"/>
+    <w:basedOn w:val="865"/>
     <w:uiPriority w:val="99"/>
     <w:pPr>
       <w:pBdr/>
@@ -21820,9 +21949,9 @@
       </w:tcPr>
     </w:tblStylePr>
   </w:style>
-  <w:style w:type="table" w:styleId="924">
+  <w:style w:type="table" w:styleId="942">
     <w:name w:val="List Table 3 - Accent 6"/>
-    <w:basedOn w:val="847"/>
+    <w:basedOn w:val="865"/>
     <w:uiPriority w:val="99"/>
     <w:pPr>
       <w:pBdr/>
@@ -22048,9 +22177,9 @@
       </w:tcPr>
     </w:tblStylePr>
   </w:style>
-  <w:style w:type="table" w:styleId="925">
+  <w:style w:type="table" w:styleId="943">
     <w:name w:val="List Table 4"/>
-    <w:basedOn w:val="847"/>
+    <w:basedOn w:val="865"/>
     <w:uiPriority w:val="99"/>
     <w:pPr>
       <w:pBdr/>
@@ -22273,9 +22402,9 @@
       </w:tcPr>
     </w:tblStylePr>
   </w:style>
-  <w:style w:type="table" w:styleId="926">
+  <w:style w:type="table" w:styleId="944">
     <w:name w:val="List Table 4 - Accent 1"/>
-    <w:basedOn w:val="847"/>
+    <w:basedOn w:val="865"/>
     <w:uiPriority w:val="99"/>
     <w:pPr>
       <w:pBdr/>
@@ -22498,9 +22627,9 @@
       </w:tcPr>
     </w:tblStylePr>
   </w:style>
-  <w:style w:type="table" w:styleId="927">
+  <w:style w:type="table" w:styleId="945">
     <w:name w:val="List Table 4 - Accent 2"/>
-    <w:basedOn w:val="847"/>
+    <w:basedOn w:val="865"/>
     <w:uiPriority w:val="99"/>
     <w:pPr>
       <w:pBdr/>
@@ -22723,9 +22852,9 @@
       </w:tcPr>
     </w:tblStylePr>
   </w:style>
-  <w:style w:type="table" w:styleId="928">
+  <w:style w:type="table" w:styleId="946">
     <w:name w:val="List Table 4 - Accent 3"/>
-    <w:basedOn w:val="847"/>
+    <w:basedOn w:val="865"/>
     <w:uiPriority w:val="99"/>
     <w:pPr>
       <w:pBdr/>
@@ -22948,9 +23077,9 @@
       </w:tcPr>
     </w:tblStylePr>
   </w:style>
-  <w:style w:type="table" w:styleId="929">
+  <w:style w:type="table" w:styleId="947">
     <w:name w:val="List Table 4 - Accent 4"/>
-    <w:basedOn w:val="847"/>
+    <w:basedOn w:val="865"/>
     <w:uiPriority w:val="99"/>
     <w:pPr>
       <w:pBdr/>
@@ -23173,9 +23302,9 @@
       </w:tcPr>
     </w:tblStylePr>
   </w:style>
-  <w:style w:type="table" w:styleId="930">
+  <w:style w:type="table" w:styleId="948">
     <w:name w:val="List Table 4 - Accent 5"/>
-    <w:basedOn w:val="847"/>
+    <w:basedOn w:val="865"/>
     <w:uiPriority w:val="99"/>
     <w:pPr>
       <w:pBdr/>
@@ -23398,9 +23527,9 @@
       </w:tcPr>
     </w:tblStylePr>
   </w:style>
-  <w:style w:type="table" w:styleId="931">
+  <w:style w:type="table" w:styleId="949">
     <w:name w:val="List Table 4 - Accent 6"/>
-    <w:basedOn w:val="847"/>
+    <w:basedOn w:val="865"/>
     <w:uiPriority w:val="99"/>
     <w:pPr>
       <w:pBdr/>
@@ -23623,9 +23752,9 @@
       </w:tcPr>
     </w:tblStylePr>
   </w:style>
-  <w:style w:type="table" w:styleId="932">
+  <w:style w:type="table" w:styleId="950">
     <w:name w:val="List Table 5 Dark"/>
-    <w:basedOn w:val="847"/>
+    <w:basedOn w:val="865"/>
     <w:uiPriority w:val="99"/>
     <w:pPr>
       <w:pBdr/>
@@ -23865,9 +23994,9 @@
       </w:tcPr>
     </w:tblStylePr>
   </w:style>
-  <w:style w:type="table" w:styleId="933">
+  <w:style w:type="table" w:styleId="951">
     <w:name w:val="List Table 5 Dark - Accent 1"/>
-    <w:basedOn w:val="847"/>
+    <w:basedOn w:val="865"/>
     <w:uiPriority w:val="99"/>
     <w:pPr>
       <w:pBdr/>
@@ -24107,9 +24236,9 @@
       </w:tcPr>
     </w:tblStylePr>
   </w:style>
-  <w:style w:type="table" w:styleId="934">
+  <w:style w:type="table" w:styleId="952">
     <w:name w:val="List Table 5 Dark - Accent 2"/>
-    <w:basedOn w:val="847"/>
+    <w:basedOn w:val="865"/>
     <w:uiPriority w:val="99"/>
     <w:pPr>
       <w:pBdr/>
@@ -24349,9 +24478,9 @@
       </w:tcPr>
     </w:tblStylePr>
   </w:style>
-  <w:style w:type="table" w:styleId="935">
+  <w:style w:type="table" w:styleId="953">
     <w:name w:val="List Table 5 Dark - Accent 3"/>
-    <w:basedOn w:val="847"/>
+    <w:basedOn w:val="865"/>
     <w:uiPriority w:val="99"/>
     <w:pPr>
       <w:pBdr/>
@@ -24591,9 +24720,9 @@
       </w:tcPr>
     </w:tblStylePr>
   </w:style>
-  <w:style w:type="table" w:styleId="936">
+  <w:style w:type="table" w:styleId="954">
     <w:name w:val="List Table 5 Dark - Accent 4"/>
-    <w:basedOn w:val="847"/>
+    <w:basedOn w:val="865"/>
     <w:uiPriority w:val="99"/>
     <w:pPr>
       <w:pBdr/>
@@ -24833,9 +24962,9 @@
       </w:tcPr>
     </w:tblStylePr>
   </w:style>
-  <w:style w:type="table" w:styleId="937">
+  <w:style w:type="table" w:styleId="955">
     <w:name w:val="List Table 5 Dark - Accent 5"/>
-    <w:basedOn w:val="847"/>
+    <w:basedOn w:val="865"/>
     <w:uiPriority w:val="99"/>
     <w:pPr>
       <w:pBdr/>
@@ -25075,9 +25204,9 @@
       </w:tcPr>
     </w:tblStylePr>
   </w:style>
-  <w:style w:type="table" w:styleId="938">
+  <w:style w:type="table" w:styleId="956">
     <w:name w:val="List Table 5 Dark - Accent 6"/>
-    <w:basedOn w:val="847"/>
+    <w:basedOn w:val="865"/>
     <w:uiPriority w:val="99"/>
     <w:pPr>
       <w:pBdr/>
@@ -25317,9 +25446,9 @@
       </w:tcPr>
     </w:tblStylePr>
   </w:style>
-  <w:style w:type="table" w:styleId="939">
+  <w:style w:type="table" w:styleId="957">
     <w:name w:val="List Table 6 Colorful"/>
-    <w:basedOn w:val="847"/>
+    <w:basedOn w:val="865"/>
     <w:uiPriority w:val="99"/>
     <w:pPr>
       <w:pBdr/>
@@ -25540,9 +25669,9 @@
       </w:tcPr>
     </w:tblStylePr>
   </w:style>
-  <w:style w:type="table" w:styleId="940">
+  <w:style w:type="table" w:styleId="958">
     <w:name w:val="List Table 6 Colorful - Accent 1"/>
-    <w:basedOn w:val="847"/>
+    <w:basedOn w:val="865"/>
     <w:uiPriority w:val="99"/>
     <w:pPr>
       <w:pBdr/>
@@ -25763,9 +25892,9 @@
       </w:tcPr>
     </w:tblStylePr>
   </w:style>
-  <w:style w:type="table" w:styleId="941">
+  <w:style w:type="table" w:styleId="959">
     <w:name w:val="List Table 6 Colorful - Accent 2"/>
-    <w:basedOn w:val="847"/>
+    <w:basedOn w:val="865"/>
     <w:uiPriority w:val="99"/>
     <w:pPr>
       <w:pBdr/>
@@ -25986,9 +26115,9 @@
       </w:tcPr>
     </w:tblStylePr>
   </w:style>
-  <w:style w:type="table" w:styleId="942">
+  <w:style w:type="table" w:styleId="960">
     <w:name w:val="List Table 6 Colorful - Accent 3"/>
-    <w:basedOn w:val="847"/>
+    <w:basedOn w:val="865"/>
     <w:uiPriority w:val="99"/>
     <w:pPr>
       <w:pBdr/>
@@ -26209,9 +26338,9 @@
       </w:tcPr>
     </w:tblStylePr>
   </w:style>
-  <w:style w:type="table" w:styleId="943">
+  <w:style w:type="table" w:styleId="961">
     <w:name w:val="List Table 6 Colorful - Accent 4"/>
-    <w:basedOn w:val="847"/>
+    <w:basedOn w:val="865"/>
     <w:uiPriority w:val="99"/>
     <w:pPr>
       <w:pBdr/>
@@ -26432,9 +26561,9 @@
       </w:tcPr>
     </w:tblStylePr>
   </w:style>
-  <w:style w:type="table" w:styleId="944">
+  <w:style w:type="table" w:styleId="962">
     <w:name w:val="List Table 6 Colorful - Accent 5"/>
-    <w:basedOn w:val="847"/>
+    <w:basedOn w:val="865"/>
     <w:uiPriority w:val="99"/>
     <w:pPr>
       <w:pBdr/>
@@ -26655,9 +26784,9 @@
       </w:tcPr>
     </w:tblStylePr>
   </w:style>
-  <w:style w:type="table" w:styleId="945">
+  <w:style w:type="table" w:styleId="963">
     <w:name w:val="List Table 6 Colorful - Accent 6"/>
-    <w:basedOn w:val="847"/>
+    <w:basedOn w:val="865"/>
     <w:uiPriority w:val="99"/>
     <w:pPr>
       <w:pBdr/>
@@ -26878,9 +27007,9 @@
       </w:tcPr>
     </w:tblStylePr>
   </w:style>
-  <w:style w:type="table" w:styleId="946">
+  <w:style w:type="table" w:styleId="964">
     <w:name w:val="List Table 7 Colorful"/>
-    <w:basedOn w:val="847"/>
+    <w:basedOn w:val="865"/>
     <w:uiPriority w:val="99"/>
     <w:pPr>
       <w:pBdr/>
@@ -27134,9 +27263,9 @@
       </w:tcPr>
     </w:tblStylePr>
   </w:style>
-  <w:style w:type="table" w:styleId="947">
+  <w:style w:type="table" w:styleId="965">
     <w:name w:val="List Table 7 Colorful - Accent 1"/>
-    <w:basedOn w:val="847"/>
+    <w:basedOn w:val="865"/>
     <w:uiPriority w:val="99"/>
     <w:pPr>
       <w:pBdr/>
@@ -27390,9 +27519,9 @@
       </w:tcPr>
     </w:tblStylePr>
   </w:style>
-  <w:style w:type="table" w:styleId="948">
+  <w:style w:type="table" w:styleId="966">
     <w:name w:val="List Table 7 Colorful - Accent 2"/>
-    <w:basedOn w:val="847"/>
+    <w:basedOn w:val="865"/>
     <w:uiPriority w:val="99"/>
     <w:pPr>
       <w:pBdr/>
@@ -27646,9 +27775,9 @@
       </w:tcPr>
     </w:tblStylePr>
   </w:style>
-  <w:style w:type="table" w:styleId="949">
+  <w:style w:type="table" w:styleId="967">
     <w:name w:val="List Table 7 Colorful - Accent 3"/>
-    <w:basedOn w:val="847"/>
+    <w:basedOn w:val="865"/>
     <w:uiPriority w:val="99"/>
     <w:pPr>
       <w:pBdr/>
@@ -27902,9 +28031,9 @@
       </w:tcPr>
     </w:tblStylePr>
   </w:style>
-  <w:style w:type="table" w:styleId="950">
+  <w:style w:type="table" w:styleId="968">
     <w:name w:val="List Table 7 Colorful - Accent 4"/>
-    <w:basedOn w:val="847"/>
+    <w:basedOn w:val="865"/>
     <w:uiPriority w:val="99"/>
     <w:pPr>
       <w:pBdr/>
@@ -28158,9 +28287,9 @@
       </w:tcPr>
     </w:tblStylePr>
   </w:style>
-  <w:style w:type="table" w:styleId="951">
+  <w:style w:type="table" w:styleId="969">
     <w:name w:val="List Table 7 Colorful - Accent 5"/>
-    <w:basedOn w:val="847"/>
+    <w:basedOn w:val="865"/>
     <w:uiPriority w:val="99"/>
     <w:pPr>
       <w:pBdr/>
@@ -28414,9 +28543,9 @@
       </w:tcPr>
     </w:tblStylePr>
   </w:style>
-  <w:style w:type="table" w:styleId="952">
+  <w:style w:type="table" w:styleId="970">
     <w:name w:val="List Table 7 Colorful - Accent 6"/>
-    <w:basedOn w:val="847"/>
+    <w:basedOn w:val="865"/>
     <w:uiPriority w:val="99"/>
     <w:pPr>
       <w:pBdr/>
@@ -28670,9 +28799,9 @@
       </w:tcPr>
     </w:tblStylePr>
   </w:style>
-  <w:style w:type="table" w:styleId="953">
+  <w:style w:type="table" w:styleId="971">
     <w:name w:val="Lined - Accent"/>
-    <w:basedOn w:val="847"/>
+    <w:basedOn w:val="865"/>
     <w:uiPriority w:val="99"/>
     <w:pPr>
       <w:pBdr/>
@@ -28907,9 +29036,9 @@
       </w:tcPr>
     </w:tblStylePr>
   </w:style>
-  <w:style w:type="table" w:styleId="954">
+  <w:style w:type="table" w:styleId="972">
     <w:name w:val="Lined - Accent 1"/>
-    <w:basedOn w:val="847"/>
+    <w:basedOn w:val="865"/>
     <w:uiPriority w:val="99"/>
     <w:pPr>
       <w:pBdr/>
@@ -29144,9 +29273,9 @@
       </w:tcPr>
     </w:tblStylePr>
   </w:style>
-  <w:style w:type="table" w:styleId="955">
+  <w:style w:type="table" w:styleId="973">
     <w:name w:val="Lined - Accent 2"/>
-    <w:basedOn w:val="847"/>
+    <w:basedOn w:val="865"/>
     <w:uiPriority w:val="99"/>
     <w:pPr>
       <w:pBdr/>
@@ -29381,9 +29510,9 @@
       </w:tcPr>
     </w:tblStylePr>
   </w:style>
-  <w:style w:type="table" w:styleId="956">
+  <w:style w:type="table" w:styleId="974">
     <w:name w:val="Lined - Accent 3"/>
-    <w:basedOn w:val="847"/>
+    <w:basedOn w:val="865"/>
     <w:uiPriority w:val="99"/>
     <w:pPr>
       <w:pBdr/>
@@ -29618,9 +29747,9 @@
       </w:tcPr>
     </w:tblStylePr>
   </w:style>
-  <w:style w:type="table" w:styleId="957">
+  <w:style w:type="table" w:styleId="975">
     <w:name w:val="Lined - Accent 4"/>
-    <w:basedOn w:val="847"/>
+    <w:basedOn w:val="865"/>
     <w:uiPriority w:val="99"/>
     <w:pPr>
       <w:pBdr/>
@@ -29855,9 +29984,9 @@
       </w:tcPr>
     </w:tblStylePr>
   </w:style>
-  <w:style w:type="table" w:styleId="958">
+  <w:style w:type="table" w:styleId="976">
     <w:name w:val="Lined - Accent 5"/>
-    <w:basedOn w:val="847"/>
+    <w:basedOn w:val="865"/>
     <w:uiPriority w:val="99"/>
     <w:pPr>
       <w:pBdr/>
@@ -30092,9 +30221,9 @@
       </w:tcPr>
     </w:tblStylePr>
   </w:style>
-  <w:style w:type="table" w:styleId="959">
+  <w:style w:type="table" w:styleId="977">
     <w:name w:val="Lined - Accent 6"/>
-    <w:basedOn w:val="847"/>
+    <w:basedOn w:val="865"/>
     <w:uiPriority w:val="99"/>
     <w:pPr>
       <w:pBdr/>
@@ -30329,9 +30458,9 @@
       </w:tcPr>
     </w:tblStylePr>
   </w:style>
-  <w:style w:type="table" w:styleId="960">
+  <w:style w:type="table" w:styleId="978">
     <w:name w:val="Bordered &amp; Lined - Accent"/>
-    <w:basedOn w:val="847"/>
+    <w:basedOn w:val="865"/>
     <w:uiPriority w:val="99"/>
     <w:pPr>
       <w:pBdr/>
@@ -30573,9 +30702,9 @@
       </w:tcPr>
     </w:tblStylePr>
   </w:style>
-  <w:style w:type="table" w:styleId="961">
+  <w:style w:type="table" w:styleId="979">
     <w:name w:val="Bordered &amp; Lined - Accent 1"/>
-    <w:basedOn w:val="847"/>
+    <w:basedOn w:val="865"/>
     <w:uiPriority w:val="99"/>
     <w:pPr>
       <w:pBdr/>
@@ -30817,9 +30946,9 @@
       </w:tcPr>
     </w:tblStylePr>
   </w:style>
-  <w:style w:type="table" w:styleId="962">
+  <w:style w:type="table" w:styleId="980">
     <w:name w:val="Bordered &amp; Lined - Accent 2"/>
-    <w:basedOn w:val="847"/>
+    <w:basedOn w:val="865"/>
     <w:uiPriority w:val="99"/>
     <w:pPr>
       <w:pBdr/>
@@ -31061,9 +31190,9 @@
       </w:tcPr>
     </w:tblStylePr>
   </w:style>
-  <w:style w:type="table" w:styleId="963">
+  <w:style w:type="table" w:styleId="981">
     <w:name w:val="Bordered &amp; Lined - Accent 3"/>
-    <w:basedOn w:val="847"/>
+    <w:basedOn w:val="865"/>
     <w:uiPriority w:val="99"/>
     <w:pPr>
       <w:pBdr/>
@@ -31305,9 +31434,9 @@
       </w:tcPr>
     </w:tblStylePr>
   </w:style>
-  <w:style w:type="table" w:styleId="964">
+  <w:style w:type="table" w:styleId="982">
     <w:name w:val="Bordered &amp; Lined - Accent 4"/>
-    <w:basedOn w:val="847"/>
+    <w:basedOn w:val="865"/>
     <w:uiPriority w:val="99"/>
     <w:pPr>
       <w:pBdr/>
@@ -31549,9 +31678,9 @@
       </w:tcPr>
     </w:tblStylePr>
   </w:style>
-  <w:style w:type="table" w:styleId="965">
+  <w:style w:type="table" w:styleId="983">
     <w:name w:val="Bordered &amp; Lined - Accent 5"/>
-    <w:basedOn w:val="847"/>
+    <w:basedOn w:val="865"/>
     <w:uiPriority w:val="99"/>
     <w:pPr>
       <w:pBdr/>
@@ -31793,9 +31922,9 @@
       </w:tcPr>
     </w:tblStylePr>
   </w:style>
-  <w:style w:type="table" w:styleId="966">
+  <w:style w:type="table" w:styleId="984">
     <w:name w:val="Bordered &amp; Lined - Accent 6"/>
-    <w:basedOn w:val="847"/>
+    <w:basedOn w:val="865"/>
     <w:uiPriority w:val="99"/>
     <w:pPr>
       <w:pBdr/>
@@ -32037,9 +32166,9 @@
       </w:tcPr>
     </w:tblStylePr>
   </w:style>
-  <w:style w:type="table" w:styleId="967">
+  <w:style w:type="table" w:styleId="985">
     <w:name w:val="Bordered"/>
-    <w:basedOn w:val="847"/>
+    <w:basedOn w:val="865"/>
     <w:uiPriority w:val="99"/>
     <w:pPr>
       <w:pBdr/>
@@ -32268,9 +32397,9 @@
       </w:tcPr>
     </w:tblStylePr>
   </w:style>
-  <w:style w:type="table" w:styleId="968">
+  <w:style w:type="table" w:styleId="986">
     <w:name w:val="Bordered - Accent 1"/>
-    <w:basedOn w:val="847"/>
+    <w:basedOn w:val="865"/>
     <w:uiPriority w:val="99"/>
     <w:pPr>
       <w:pBdr/>
@@ -32499,9 +32628,9 @@
       </w:tcPr>
     </w:tblStylePr>
   </w:style>
-  <w:style w:type="table" w:styleId="969">
+  <w:style w:type="table" w:styleId="987">
     <w:name w:val="Bordered - Accent 2"/>
-    <w:basedOn w:val="847"/>
+    <w:basedOn w:val="865"/>
     <w:uiPriority w:val="99"/>
     <w:pPr>
       <w:pBdr/>
@@ -32730,9 +32859,9 @@
       </w:tcPr>
     </w:tblStylePr>
   </w:style>
-  <w:style w:type="table" w:styleId="970">
+  <w:style w:type="table" w:styleId="988">
     <w:name w:val="Bordered - Accent 3"/>
-    <w:basedOn w:val="847"/>
+    <w:basedOn w:val="865"/>
     <w:uiPriority w:val="99"/>
     <w:pPr>
       <w:pBdr/>
@@ -32961,9 +33090,9 @@
       </w:tcPr>
     </w:tblStylePr>
   </w:style>
-  <w:style w:type="table" w:styleId="971">
+  <w:style w:type="table" w:styleId="989">
     <w:name w:val="Bordered - Accent 4"/>
-    <w:basedOn w:val="847"/>
+    <w:basedOn w:val="865"/>
     <w:uiPriority w:val="99"/>
     <w:pPr>
       <w:pBdr/>
@@ -33192,9 +33321,9 @@
       </w:tcPr>
     </w:tblStylePr>
   </w:style>
-  <w:style w:type="table" w:styleId="972">
+  <w:style w:type="table" w:styleId="990">
     <w:name w:val="Bordered - Accent 5"/>
-    <w:basedOn w:val="847"/>
+    <w:basedOn w:val="865"/>
     <w:uiPriority w:val="99"/>
     <w:pPr>
       <w:pBdr/>
@@ -33423,9 +33552,9 @@
       </w:tcPr>
     </w:tblStylePr>
   </w:style>
-  <w:style w:type="table" w:styleId="973">
+  <w:style w:type="table" w:styleId="991">
     <w:name w:val="Bordered - Accent 6"/>
-    <w:basedOn w:val="847"/>
+    <w:basedOn w:val="865"/>
     <w:uiPriority w:val="99"/>
     <w:pPr>
       <w:pBdr/>
@@ -33654,11 +33783,11 @@
       </w:tcPr>
     </w:tblStylePr>
   </w:style>
-  <w:style w:type="paragraph" w:styleId="974">
+  <w:style w:type="paragraph" w:styleId="992">
     <w:name w:val="Heading 7"/>
-    <w:basedOn w:val="1023"/>
-    <w:next w:val="1023"/>
-    <w:link w:val="985"/>
+    <w:basedOn w:val="1041"/>
+    <w:next w:val="1041"/>
+    <w:link w:val="1003"/>
     <w:uiPriority w:val="9"/>
     <w:unhideWhenUsed/>
     <w:qFormat/>
@@ -33675,11 +33804,11 @@
       <w:color w:val="595959" w:themeColor="text1" w:themeTint="A6"/>
     </w:rPr>
   </w:style>
-  <w:style w:type="paragraph" w:styleId="975">
+  <w:style w:type="paragraph" w:styleId="993">
     <w:name w:val="Heading 8"/>
-    <w:basedOn w:val="1023"/>
-    <w:next w:val="1023"/>
-    <w:link w:val="986"/>
+    <w:basedOn w:val="1041"/>
+    <w:next w:val="1041"/>
+    <w:link w:val="1004"/>
     <w:uiPriority w:val="9"/>
     <w:unhideWhenUsed/>
     <w:qFormat/>
@@ -33698,11 +33827,11 @@
       <w:color w:val="272727" w:themeColor="text1" w:themeTint="D8"/>
     </w:rPr>
   </w:style>
-  <w:style w:type="paragraph" w:styleId="976">
+  <w:style w:type="paragraph" w:styleId="994">
     <w:name w:val="Heading 9"/>
-    <w:basedOn w:val="1023"/>
-    <w:next w:val="1023"/>
-    <w:link w:val="987"/>
+    <w:basedOn w:val="1041"/>
+    <w:next w:val="1041"/>
+    <w:link w:val="1005"/>
     <w:uiPriority w:val="9"/>
     <w:unhideWhenUsed/>
     <w:qFormat/>
@@ -33721,7 +33850,7 @@
       <w:color w:val="272727" w:themeColor="text1" w:themeTint="D8"/>
     </w:rPr>
   </w:style>
-  <w:style w:type="character" w:styleId="977" w:default="1">
+  <w:style w:type="character" w:styleId="995" w:default="1">
     <w:name w:val="Default Paragraph Font"/>
     <w:uiPriority w:val="1"/>
     <w:semiHidden/>
@@ -33732,7 +33861,7 @@
       <w:ind/>
     </w:pPr>
   </w:style>
-  <w:style w:type="numbering" w:styleId="978" w:default="1">
+  <w:style w:type="numbering" w:styleId="996" w:default="1">
     <w:name w:val="No List"/>
     <w:uiPriority w:val="99"/>
     <w:semiHidden/>
@@ -33743,10 +33872,10 @@
       <w:ind/>
     </w:pPr>
   </w:style>
-  <w:style w:type="character" w:styleId="979">
+  <w:style w:type="character" w:styleId="997">
     <w:name w:val="Heading 1 Char"/>
-    <w:basedOn w:val="977"/>
-    <w:link w:val="1024"/>
+    <w:basedOn w:val="995"/>
+    <w:link w:val="1042"/>
     <w:uiPriority w:val="9"/>
     <w:pPr>
       <w:pBdr/>
@@ -33760,10 +33889,10 @@
       <w:szCs w:val="40"/>
     </w:rPr>
   </w:style>
-  <w:style w:type="character" w:styleId="980">
+  <w:style w:type="character" w:styleId="998">
     <w:name w:val="Heading 2 Char"/>
-    <w:basedOn w:val="977"/>
-    <w:link w:val="1025"/>
+    <w:basedOn w:val="995"/>
+    <w:link w:val="1043"/>
     <w:uiPriority w:val="9"/>
     <w:pPr>
       <w:pBdr/>
@@ -33777,10 +33906,10 @@
       <w:szCs w:val="32"/>
     </w:rPr>
   </w:style>
-  <w:style w:type="character" w:styleId="981">
+  <w:style w:type="character" w:styleId="999">
     <w:name w:val="Heading 3 Char"/>
-    <w:basedOn w:val="977"/>
-    <w:link w:val="1026"/>
+    <w:basedOn w:val="995"/>
+    <w:link w:val="1044"/>
     <w:uiPriority w:val="9"/>
     <w:pPr>
       <w:pBdr/>
@@ -33794,10 +33923,10 @@
       <w:szCs w:val="28"/>
     </w:rPr>
   </w:style>
-  <w:style w:type="character" w:styleId="982">
+  <w:style w:type="character" w:styleId="1000">
     <w:name w:val="Heading 4 Char"/>
-    <w:basedOn w:val="977"/>
-    <w:link w:val="1027"/>
+    <w:basedOn w:val="995"/>
+    <w:link w:val="1045"/>
     <w:uiPriority w:val="9"/>
     <w:pPr>
       <w:pBdr/>
@@ -33811,10 +33940,10 @@
       <w:color w:val="0f4761" w:themeColor="accent1" w:themeShade="BF"/>
     </w:rPr>
   </w:style>
-  <w:style w:type="character" w:styleId="983">
+  <w:style w:type="character" w:styleId="1001">
     <w:name w:val="Heading 5 Char"/>
-    <w:basedOn w:val="977"/>
-    <w:link w:val="1028"/>
+    <w:basedOn w:val="995"/>
+    <w:link w:val="1046"/>
     <w:uiPriority w:val="9"/>
     <w:pPr>
       <w:pBdr/>
@@ -33826,10 +33955,10 @@
       <w:color w:val="0f4761" w:themeColor="accent1" w:themeShade="BF"/>
     </w:rPr>
   </w:style>
-  <w:style w:type="character" w:styleId="984">
+  <w:style w:type="character" w:styleId="1002">
     <w:name w:val="Heading 6 Char"/>
-    <w:basedOn w:val="977"/>
-    <w:link w:val="1029"/>
+    <w:basedOn w:val="995"/>
+    <w:link w:val="1047"/>
     <w:uiPriority w:val="9"/>
     <w:pPr>
       <w:pBdr/>
@@ -33843,10 +33972,10 @@
       <w:color w:val="595959" w:themeColor="text1" w:themeTint="A6"/>
     </w:rPr>
   </w:style>
-  <w:style w:type="character" w:styleId="985">
+  <w:style w:type="character" w:styleId="1003">
     <w:name w:val="Heading 7 Char"/>
-    <w:basedOn w:val="977"/>
-    <w:link w:val="974"/>
+    <w:basedOn w:val="995"/>
+    <w:link w:val="992"/>
     <w:uiPriority w:val="9"/>
     <w:pPr>
       <w:pBdr/>
@@ -33858,10 +33987,10 @@
       <w:color w:val="595959" w:themeColor="text1" w:themeTint="A6"/>
     </w:rPr>
   </w:style>
-  <w:style w:type="character" w:styleId="986">
+  <w:style w:type="character" w:styleId="1004">
     <w:name w:val="Heading 8 Char"/>
-    <w:basedOn w:val="977"/>
-    <w:link w:val="975"/>
+    <w:basedOn w:val="995"/>
+    <w:link w:val="993"/>
     <w:uiPriority w:val="9"/>
     <w:pPr>
       <w:pBdr/>
@@ -33875,10 +34004,10 @@
       <w:color w:val="272727" w:themeColor="text1" w:themeTint="D8"/>
     </w:rPr>
   </w:style>
-  <w:style w:type="character" w:styleId="987">
+  <w:style w:type="character" w:styleId="1005">
     <w:name w:val="Heading 9 Char"/>
-    <w:basedOn w:val="977"/>
-    <w:link w:val="976"/>
+    <w:basedOn w:val="995"/>
+    <w:link w:val="994"/>
     <w:uiPriority w:val="9"/>
     <w:pPr>
       <w:pBdr/>
@@ -33892,10 +34021,10 @@
       <w:color w:val="272727" w:themeColor="text1" w:themeTint="D8"/>
     </w:rPr>
   </w:style>
-  <w:style w:type="character" w:styleId="988">
+  <w:style w:type="character" w:styleId="1006">
     <w:name w:val="Title Char"/>
-    <w:basedOn w:val="977"/>
-    <w:link w:val="1037"/>
+    <w:basedOn w:val="995"/>
+    <w:link w:val="1055"/>
     <w:uiPriority w:val="10"/>
     <w:pPr>
       <w:pBdr/>
@@ -33909,10 +34038,10 @@
       <w:szCs w:val="56"/>
     </w:rPr>
   </w:style>
-  <w:style w:type="character" w:styleId="989">
+  <w:style w:type="character" w:styleId="1007">
     <w:name w:val="Subtitle Char"/>
-    <w:basedOn w:val="977"/>
-    <w:link w:val="1038"/>
+    <w:basedOn w:val="995"/>
+    <w:link w:val="1056"/>
     <w:uiPriority w:val="11"/>
     <w:pPr>
       <w:pBdr/>
@@ -33926,11 +34055,11 @@
       <w:szCs w:val="28"/>
     </w:rPr>
   </w:style>
-  <w:style w:type="paragraph" w:styleId="990">
+  <w:style w:type="paragraph" w:styleId="1008">
     <w:name w:val="Quote"/>
-    <w:basedOn w:val="1023"/>
-    <w:next w:val="1023"/>
-    <w:link w:val="991"/>
+    <w:basedOn w:val="1041"/>
+    <w:next w:val="1041"/>
+    <w:link w:val="1009"/>
     <w:uiPriority w:val="29"/>
     <w:qFormat/>
     <w:pPr>
@@ -33945,10 +34074,10 @@
       <w:color w:val="404040" w:themeColor="text1" w:themeTint="BF"/>
     </w:rPr>
   </w:style>
-  <w:style w:type="character" w:styleId="991">
+  <w:style w:type="character" w:styleId="1009">
     <w:name w:val="Quote Char"/>
-    <w:basedOn w:val="977"/>
-    <w:link w:val="990"/>
+    <w:basedOn w:val="995"/>
+    <w:link w:val="1008"/>
     <w:uiPriority w:val="29"/>
     <w:pPr>
       <w:pBdr/>
@@ -33961,9 +34090,9 @@
       <w:color w:val="404040" w:themeColor="text1" w:themeTint="BF"/>
     </w:rPr>
   </w:style>
-  <w:style w:type="paragraph" w:styleId="992">
+  <w:style w:type="paragraph" w:styleId="1010">
     <w:name w:val="List Paragraph"/>
-    <w:basedOn w:val="1023"/>
+    <w:basedOn w:val="1041"/>
     <w:uiPriority w:val="34"/>
     <w:qFormat/>
     <w:pPr>
@@ -33973,9 +34102,9 @@
       <w:contextualSpacing w:val="true"/>
     </w:pPr>
   </w:style>
-  <w:style w:type="character" w:styleId="993">
+  <w:style w:type="character" w:styleId="1011">
     <w:name w:val="Intense Emphasis"/>
-    <w:basedOn w:val="977"/>
+    <w:basedOn w:val="995"/>
     <w:uiPriority w:val="21"/>
     <w:qFormat/>
     <w:pPr>
@@ -33989,11 +34118,11 @@
       <w:color w:val="0f4761" w:themeColor="accent1" w:themeShade="BF"/>
     </w:rPr>
   </w:style>
-  <w:style w:type="paragraph" w:styleId="994">
+  <w:style w:type="paragraph" w:styleId="1012">
     <w:name w:val="Intense Quote"/>
-    <w:basedOn w:val="1023"/>
-    <w:next w:val="1023"/>
-    <w:link w:val="995"/>
+    <w:basedOn w:val="1041"/>
+    <w:next w:val="1041"/>
+    <w:link w:val="1013"/>
     <w:uiPriority w:val="30"/>
     <w:qFormat/>
     <w:pPr>
@@ -34011,10 +34140,10 @@
       <w:color w:val="0f4761" w:themeColor="accent1" w:themeShade="BF"/>
     </w:rPr>
   </w:style>
-  <w:style w:type="character" w:styleId="995">
+  <w:style w:type="character" w:styleId="1013">
     <w:name w:val="Intense Quote Char"/>
-    <w:basedOn w:val="977"/>
-    <w:link w:val="994"/>
+    <w:basedOn w:val="995"/>
+    <w:link w:val="1012"/>
     <w:uiPriority w:val="30"/>
     <w:pPr>
       <w:pBdr/>
@@ -34027,9 +34156,9 @@
       <w:color w:val="0f4761" w:themeColor="accent1" w:themeShade="BF"/>
     </w:rPr>
   </w:style>
-  <w:style w:type="character" w:styleId="996">
+  <w:style w:type="character" w:styleId="1014">
     <w:name w:val="Intense Reference"/>
-    <w:basedOn w:val="977"/>
+    <w:basedOn w:val="995"/>
     <w:uiPriority w:val="32"/>
     <w:qFormat/>
     <w:pPr>
@@ -34045,9 +34174,9 @@
       <w:spacing w:val="5"/>
     </w:rPr>
   </w:style>
-  <w:style w:type="paragraph" w:styleId="997">
+  <w:style w:type="paragraph" w:styleId="1015">
     <w:name w:val="No Spacing"/>
-    <w:basedOn w:val="1023"/>
+    <w:basedOn w:val="1041"/>
     <w:uiPriority w:val="1"/>
     <w:qFormat/>
     <w:pPr>
@@ -34056,9 +34185,9 @@
       <w:ind/>
     </w:pPr>
   </w:style>
-  <w:style w:type="character" w:styleId="998">
+  <w:style w:type="character" w:styleId="1016">
     <w:name w:val="Subtle Emphasis"/>
-    <w:basedOn w:val="977"/>
+    <w:basedOn w:val="995"/>
     <w:uiPriority w:val="19"/>
     <w:qFormat/>
     <w:pPr>
@@ -34072,9 +34201,9 @@
       <w:color w:val="404040" w:themeColor="text1" w:themeTint="BF"/>
     </w:rPr>
   </w:style>
-  <w:style w:type="character" w:styleId="999">
+  <w:style w:type="character" w:styleId="1017">
     <w:name w:val="Emphasis"/>
-    <w:basedOn w:val="977"/>
+    <w:basedOn w:val="995"/>
     <w:uiPriority w:val="20"/>
     <w:qFormat/>
     <w:pPr>
@@ -34087,9 +34216,9 @@
       <w:iCs/>
     </w:rPr>
   </w:style>
-  <w:style w:type="character" w:styleId="1000">
+  <w:style w:type="character" w:styleId="1018">
     <w:name w:val="Subtle Reference"/>
-    <w:basedOn w:val="977"/>
+    <w:basedOn w:val="995"/>
     <w:uiPriority w:val="31"/>
     <w:qFormat/>
     <w:pPr>
@@ -34102,9 +34231,9 @@
       <w:color w:val="5a5a5a" w:themeColor="text1" w:themeTint="A5"/>
     </w:rPr>
   </w:style>
-  <w:style w:type="character" w:styleId="1001">
+  <w:style w:type="character" w:styleId="1019">
     <w:name w:val="Book Title"/>
-    <w:basedOn w:val="977"/>
+    <w:basedOn w:val="995"/>
     <w:uiPriority w:val="33"/>
     <w:qFormat/>
     <w:pPr>
@@ -34120,10 +34249,10 @@
       <w:spacing w:val="5"/>
     </w:rPr>
   </w:style>
-  <w:style w:type="character" w:styleId="1002">
+  <w:style w:type="character" w:styleId="1020">
     <w:name w:val="Header Char"/>
-    <w:basedOn w:val="977"/>
-    <w:link w:val="1040"/>
+    <w:basedOn w:val="995"/>
+    <w:link w:val="1058"/>
     <w:uiPriority w:val="99"/>
     <w:pPr>
       <w:pBdr/>
@@ -34131,10 +34260,10 @@
       <w:ind/>
     </w:pPr>
   </w:style>
-  <w:style w:type="character" w:styleId="1003">
+  <w:style w:type="character" w:styleId="1021">
     <w:name w:val="Footer Char"/>
-    <w:basedOn w:val="977"/>
-    <w:link w:val="1041"/>
+    <w:basedOn w:val="995"/>
+    <w:link w:val="1059"/>
     <w:uiPriority w:val="99"/>
     <w:pPr>
       <w:pBdr/>
@@ -34142,10 +34271,10 @@
       <w:ind/>
     </w:pPr>
   </w:style>
-  <w:style w:type="paragraph" w:styleId="1004">
+  <w:style w:type="paragraph" w:styleId="1022">
     <w:name w:val="footnote text"/>
-    <w:basedOn w:val="1023"/>
-    <w:link w:val="1005"/>
+    <w:basedOn w:val="1041"/>
+    <w:link w:val="1023"/>
     <w:uiPriority w:val="99"/>
     <w:semiHidden/>
     <w:unhideWhenUsed/>
@@ -34159,10 +34288,10 @@
       <w:szCs w:val="20"/>
     </w:rPr>
   </w:style>
-  <w:style w:type="character" w:styleId="1005">
+  <w:style w:type="character" w:styleId="1023">
     <w:name w:val="Footnote Text Char"/>
-    <w:basedOn w:val="977"/>
-    <w:link w:val="1004"/>
+    <w:basedOn w:val="995"/>
+    <w:link w:val="1022"/>
     <w:uiPriority w:val="99"/>
     <w:semiHidden/>
     <w:pPr>
@@ -34175,9 +34304,9 @@
       <w:szCs w:val="20"/>
     </w:rPr>
   </w:style>
-  <w:style w:type="character" w:styleId="1006">
+  <w:style w:type="character" w:styleId="1024">
     <w:name w:val="footnote reference"/>
-    <w:basedOn w:val="977"/>
+    <w:basedOn w:val="995"/>
     <w:uiPriority w:val="99"/>
     <w:semiHidden/>
     <w:unhideWhenUsed/>
@@ -34190,10 +34319,10 @@
       <w:vertAlign w:val="superscript"/>
     </w:rPr>
   </w:style>
-  <w:style w:type="paragraph" w:styleId="1007">
+  <w:style w:type="paragraph" w:styleId="1025">
     <w:name w:val="endnote text"/>
-    <w:basedOn w:val="1023"/>
-    <w:link w:val="1008"/>
+    <w:basedOn w:val="1041"/>
+    <w:link w:val="1026"/>
     <w:uiPriority w:val="99"/>
     <w:semiHidden/>
     <w:unhideWhenUsed/>
@@ -34207,10 +34336,10 @@
       <w:szCs w:val="20"/>
     </w:rPr>
   </w:style>
-  <w:style w:type="character" w:styleId="1008">
+  <w:style w:type="character" w:styleId="1026">
     <w:name w:val="Endnote Text Char"/>
-    <w:basedOn w:val="977"/>
-    <w:link w:val="1007"/>
+    <w:basedOn w:val="995"/>
+    <w:link w:val="1025"/>
     <w:uiPriority w:val="99"/>
     <w:semiHidden/>
     <w:pPr>
@@ -34223,9 +34352,9 @@
       <w:szCs w:val="20"/>
     </w:rPr>
   </w:style>
-  <w:style w:type="character" w:styleId="1009">
+  <w:style w:type="character" w:styleId="1027">
     <w:name w:val="endnote reference"/>
-    <w:basedOn w:val="977"/>
+    <w:basedOn w:val="995"/>
     <w:uiPriority w:val="99"/>
     <w:semiHidden/>
     <w:unhideWhenUsed/>
@@ -34238,9 +34367,9 @@
       <w:vertAlign w:val="superscript"/>
     </w:rPr>
   </w:style>
-  <w:style w:type="character" w:styleId="1010">
+  <w:style w:type="character" w:styleId="1028">
     <w:name w:val="Hyperlink"/>
-    <w:basedOn w:val="977"/>
+    <w:basedOn w:val="995"/>
     <w:uiPriority w:val="99"/>
     <w:unhideWhenUsed/>
     <w:pPr>
@@ -34253,9 +34382,9 @@
       <w:u w:val="single"/>
     </w:rPr>
   </w:style>
-  <w:style w:type="character" w:styleId="1011">
+  <w:style w:type="character" w:styleId="1029">
     <w:name w:val="FollowedHyperlink"/>
-    <w:basedOn w:val="977"/>
+    <w:basedOn w:val="995"/>
     <w:uiPriority w:val="99"/>
     <w:semiHidden/>
     <w:unhideWhenUsed/>
@@ -34269,10 +34398,10 @@
       <w:u w:val="single"/>
     </w:rPr>
   </w:style>
-  <w:style w:type="paragraph" w:styleId="1012">
+  <w:style w:type="paragraph" w:styleId="1030">
     <w:name w:val="toc 1"/>
-    <w:basedOn w:val="1023"/>
-    <w:next w:val="1023"/>
+    <w:basedOn w:val="1041"/>
+    <w:next w:val="1041"/>
     <w:uiPriority w:val="39"/>
     <w:unhideWhenUsed/>
     <w:pPr>
@@ -34281,10 +34410,10 @@
       <w:ind/>
     </w:pPr>
   </w:style>
-  <w:style w:type="paragraph" w:styleId="1013">
+  <w:style w:type="paragraph" w:styleId="1031">
     <w:name w:val="toc 2"/>
-    <w:basedOn w:val="1023"/>
-    <w:next w:val="1023"/>
+    <w:basedOn w:val="1041"/>
+    <w:next w:val="1041"/>
     <w:uiPriority w:val="39"/>
     <w:unhideWhenUsed/>
     <w:pPr>
@@ -34293,10 +34422,10 @@
       <w:ind w:left="220"/>
     </w:pPr>
   </w:style>
-  <w:style w:type="paragraph" w:styleId="1014">
+  <w:style w:type="paragraph" w:styleId="1032">
     <w:name w:val="toc 3"/>
-    <w:basedOn w:val="1023"/>
-    <w:next w:val="1023"/>
+    <w:basedOn w:val="1041"/>
+    <w:next w:val="1041"/>
     <w:uiPriority w:val="39"/>
     <w:unhideWhenUsed/>
     <w:pPr>
@@ -34305,10 +34434,10 @@
       <w:ind w:left="440"/>
     </w:pPr>
   </w:style>
-  <w:style w:type="paragraph" w:styleId="1015">
+  <w:style w:type="paragraph" w:styleId="1033">
     <w:name w:val="toc 4"/>
-    <w:basedOn w:val="1023"/>
-    <w:next w:val="1023"/>
+    <w:basedOn w:val="1041"/>
+    <w:next w:val="1041"/>
     <w:uiPriority w:val="39"/>
     <w:unhideWhenUsed/>
     <w:pPr>
@@ -34317,10 +34446,10 @@
       <w:ind w:left="660"/>
     </w:pPr>
   </w:style>
-  <w:style w:type="paragraph" w:styleId="1016">
+  <w:style w:type="paragraph" w:styleId="1034">
     <w:name w:val="toc 5"/>
-    <w:basedOn w:val="1023"/>
-    <w:next w:val="1023"/>
+    <w:basedOn w:val="1041"/>
+    <w:next w:val="1041"/>
     <w:uiPriority w:val="39"/>
     <w:unhideWhenUsed/>
     <w:pPr>
@@ -34329,10 +34458,10 @@
       <w:ind w:left="880"/>
     </w:pPr>
   </w:style>
-  <w:style w:type="paragraph" w:styleId="1017">
+  <w:style w:type="paragraph" w:styleId="1035">
     <w:name w:val="toc 6"/>
-    <w:basedOn w:val="1023"/>
-    <w:next w:val="1023"/>
+    <w:basedOn w:val="1041"/>
+    <w:next w:val="1041"/>
     <w:uiPriority w:val="39"/>
     <w:unhideWhenUsed/>
     <w:pPr>
@@ -34341,10 +34470,10 @@
       <w:ind w:left="1100"/>
     </w:pPr>
   </w:style>
-  <w:style w:type="paragraph" w:styleId="1018">
+  <w:style w:type="paragraph" w:styleId="1036">
     <w:name w:val="toc 7"/>
-    <w:basedOn w:val="1023"/>
-    <w:next w:val="1023"/>
+    <w:basedOn w:val="1041"/>
+    <w:next w:val="1041"/>
     <w:uiPriority w:val="39"/>
     <w:unhideWhenUsed/>
     <w:pPr>
@@ -34353,10 +34482,10 @@
       <w:ind w:left="1320"/>
     </w:pPr>
   </w:style>
-  <w:style w:type="paragraph" w:styleId="1019">
+  <w:style w:type="paragraph" w:styleId="1037">
     <w:name w:val="toc 8"/>
-    <w:basedOn w:val="1023"/>
-    <w:next w:val="1023"/>
+    <w:basedOn w:val="1041"/>
+    <w:next w:val="1041"/>
     <w:uiPriority w:val="39"/>
     <w:unhideWhenUsed/>
     <w:pPr>
@@ -34365,10 +34494,10 @@
       <w:ind w:left="1540"/>
     </w:pPr>
   </w:style>
-  <w:style w:type="paragraph" w:styleId="1020">
+  <w:style w:type="paragraph" w:styleId="1038">
     <w:name w:val="toc 9"/>
-    <w:basedOn w:val="1023"/>
-    <w:next w:val="1023"/>
+    <w:basedOn w:val="1041"/>
+    <w:next w:val="1041"/>
     <w:uiPriority w:val="39"/>
     <w:unhideWhenUsed/>
     <w:pPr>
@@ -34377,7 +34506,7 @@
       <w:ind w:left="1760"/>
     </w:pPr>
   </w:style>
-  <w:style w:type="paragraph" w:styleId="1021">
+  <w:style w:type="paragraph" w:styleId="1039">
     <w:name w:val="TOC Heading"/>
     <w:uiPriority w:val="39"/>
     <w:unhideWhenUsed/>
@@ -34387,10 +34516,10 @@
       <w:ind/>
     </w:pPr>
   </w:style>
-  <w:style w:type="paragraph" w:styleId="1022">
+  <w:style w:type="paragraph" w:styleId="1040">
     <w:name w:val="table of figures"/>
-    <w:basedOn w:val="1023"/>
-    <w:next w:val="1023"/>
+    <w:basedOn w:val="1041"/>
+    <w:next w:val="1041"/>
     <w:uiPriority w:val="99"/>
     <w:unhideWhenUsed/>
     <w:pPr>
@@ -34399,7 +34528,7 @@
       <w:ind/>
     </w:pPr>
   </w:style>
-  <w:style w:type="paragraph" w:styleId="1023" w:default="1">
+  <w:style w:type="paragraph" w:styleId="1041" w:default="1">
     <w:name w:val="Normal"/>
     <w:qFormat/>
     <w:pPr>
@@ -34418,10 +34547,10 @@
       <w:lang w:val="fr-FR" w:eastAsia="zh-CN" w:bidi="hi-IN"/>
     </w:rPr>
   </w:style>
-  <w:style w:type="paragraph" w:styleId="1024">
+  <w:style w:type="paragraph" w:styleId="1042">
     <w:name w:val="Heading 1"/>
-    <w:basedOn w:val="1036"/>
-    <w:next w:val="1036"/>
+    <w:basedOn w:val="1054"/>
+    <w:next w:val="1054"/>
     <w:qFormat/>
     <w:pPr>
       <w:keepNext w:val="true"/>
@@ -34436,10 +34565,10 @@
       <w:szCs w:val="48"/>
     </w:rPr>
   </w:style>
-  <w:style w:type="paragraph" w:styleId="1025">
+  <w:style w:type="paragraph" w:styleId="1043">
     <w:name w:val="Heading 2"/>
-    <w:basedOn w:val="1036"/>
-    <w:next w:val="1036"/>
+    <w:basedOn w:val="1054"/>
+    <w:next w:val="1054"/>
     <w:qFormat/>
     <w:pPr>
       <w:keepNext w:val="true"/>
@@ -34454,10 +34583,10 @@
       <w:szCs w:val="36"/>
     </w:rPr>
   </w:style>
-  <w:style w:type="paragraph" w:styleId="1026">
+  <w:style w:type="paragraph" w:styleId="1044">
     <w:name w:val="Heading 3"/>
-    <w:basedOn w:val="1036"/>
-    <w:next w:val="1036"/>
+    <w:basedOn w:val="1054"/>
+    <w:next w:val="1054"/>
     <w:qFormat/>
     <w:pPr>
       <w:keepNext w:val="true"/>
@@ -34472,10 +34601,10 @@
       <w:szCs w:val="28"/>
     </w:rPr>
   </w:style>
-  <w:style w:type="paragraph" w:styleId="1027">
+  <w:style w:type="paragraph" w:styleId="1045">
     <w:name w:val="Heading 4"/>
-    <w:basedOn w:val="1036"/>
-    <w:next w:val="1036"/>
+    <w:basedOn w:val="1054"/>
+    <w:next w:val="1054"/>
     <w:qFormat/>
     <w:pPr>
       <w:keepNext w:val="true"/>
@@ -34490,10 +34619,10 @@
       <w:szCs w:val="24"/>
     </w:rPr>
   </w:style>
-  <w:style w:type="paragraph" w:styleId="1028">
+  <w:style w:type="paragraph" w:styleId="1046">
     <w:name w:val="Heading 5"/>
-    <w:basedOn w:val="1036"/>
-    <w:next w:val="1036"/>
+    <w:basedOn w:val="1054"/>
+    <w:next w:val="1054"/>
     <w:qFormat/>
     <w:pPr>
       <w:keepNext w:val="true"/>
@@ -34508,10 +34637,10 @@
       <w:szCs w:val="22"/>
     </w:rPr>
   </w:style>
-  <w:style w:type="paragraph" w:styleId="1029">
+  <w:style w:type="paragraph" w:styleId="1047">
     <w:name w:val="Heading 6"/>
-    <w:basedOn w:val="1036"/>
-    <w:next w:val="1036"/>
+    <w:basedOn w:val="1054"/>
+    <w:next w:val="1054"/>
     <w:qFormat/>
     <w:pPr>
       <w:keepNext w:val="true"/>
@@ -34526,7 +34655,7 @@
       <w:szCs w:val="20"/>
     </w:rPr>
   </w:style>
-  <w:style w:type="character" w:styleId="1030">
+  <w:style w:type="character" w:styleId="1048">
     <w:name w:val="Strong"/>
     <w:qFormat/>
     <w:pPr>
@@ -34539,10 +34668,10 @@
       <w:bCs/>
     </w:rPr>
   </w:style>
-  <w:style w:type="paragraph" w:styleId="1031">
+  <w:style w:type="paragraph" w:styleId="1049">
     <w:name w:val="Heading"/>
-    <w:basedOn w:val="1023"/>
-    <w:next w:val="1032"/>
+    <w:basedOn w:val="1041"/>
+    <w:next w:val="1050"/>
     <w:qFormat/>
     <w:pPr>
       <w:keepNext w:val="true"/>
@@ -34556,18 +34685,18 @@
       <w:szCs w:val="28"/>
     </w:rPr>
   </w:style>
-  <w:style w:type="paragraph" w:styleId="1032">
+  <w:style w:type="paragraph" w:styleId="1050">
     <w:name w:val="Body Text"/>
-    <w:basedOn w:val="1023"/>
+    <w:basedOn w:val="1041"/>
     <w:pPr>
       <w:pBdr/>
       <w:spacing w:after="140" w:before="0" w:line="276" w:lineRule="auto"/>
       <w:ind/>
     </w:pPr>
   </w:style>
-  <w:style w:type="paragraph" w:styleId="1033">
+  <w:style w:type="paragraph" w:styleId="1051">
     <w:name w:val="List"/>
-    <w:basedOn w:val="1032"/>
+    <w:basedOn w:val="1050"/>
     <w:pPr>
       <w:pBdr/>
       <w:spacing/>
@@ -34577,9 +34706,9 @@
       <w:rFonts w:cs="Arial Unicode MS"/>
     </w:rPr>
   </w:style>
-  <w:style w:type="paragraph" w:styleId="1034">
+  <w:style w:type="paragraph" w:styleId="1052">
     <w:name w:val="Caption"/>
-    <w:basedOn w:val="1023"/>
+    <w:basedOn w:val="1041"/>
     <w:qFormat/>
     <w:pPr>
       <w:suppressLineNumbers w:val="true"/>
@@ -34595,9 +34724,9 @@
       <w:szCs w:val="24"/>
     </w:rPr>
   </w:style>
-  <w:style w:type="paragraph" w:styleId="1035">
+  <w:style w:type="paragraph" w:styleId="1053">
     <w:name w:val="Index"/>
-    <w:basedOn w:val="1023"/>
+    <w:basedOn w:val="1041"/>
     <w:qFormat/>
     <w:pPr>
       <w:suppressLineNumbers w:val="true"/>
@@ -34609,7 +34738,7 @@
       <w:rFonts w:cs="Arial Unicode MS"/>
     </w:rPr>
   </w:style>
-  <w:style w:type="paragraph" w:styleId="1036">
+  <w:style w:type="paragraph" w:styleId="1054">
     <w:name w:val="LO-normal"/>
     <w:qFormat/>
     <w:pPr>
@@ -34628,10 +34757,10 @@
       <w:lang w:val="fr-FR" w:eastAsia="zh-CN" w:bidi="hi-IN"/>
     </w:rPr>
   </w:style>
-  <w:style w:type="paragraph" w:styleId="1037">
+  <w:style w:type="paragraph" w:styleId="1055">
     <w:name w:val="Title"/>
-    <w:basedOn w:val="1036"/>
-    <w:next w:val="1036"/>
+    <w:basedOn w:val="1054"/>
+    <w:next w:val="1054"/>
     <w:qFormat/>
     <w:pPr>
       <w:keepNext w:val="true"/>
@@ -34646,10 +34775,10 @@
       <w:szCs w:val="72"/>
     </w:rPr>
   </w:style>
-  <w:style w:type="paragraph" w:styleId="1038">
+  <w:style w:type="paragraph" w:styleId="1056">
     <w:name w:val="Subtitle"/>
-    <w:basedOn w:val="1036"/>
-    <w:next w:val="1036"/>
+    <w:basedOn w:val="1054"/>
+    <w:next w:val="1054"/>
     <w:qFormat/>
     <w:pPr>
       <w:keepNext w:val="true"/>
@@ -34666,9 +34795,9 @@
       <w:szCs w:val="48"/>
     </w:rPr>
   </w:style>
-  <w:style w:type="paragraph" w:styleId="1039">
+  <w:style w:type="paragraph" w:styleId="1057">
     <w:name w:val="Header and Footer"/>
-    <w:basedOn w:val="1023"/>
+    <w:basedOn w:val="1041"/>
     <w:qFormat/>
     <w:pPr>
       <w:pBdr/>
@@ -34676,25 +34805,25 @@
       <w:ind/>
     </w:pPr>
   </w:style>
-  <w:style w:type="paragraph" w:styleId="1040">
+  <w:style w:type="paragraph" w:styleId="1058">
     <w:name w:val="Header"/>
-    <w:basedOn w:val="1039"/>
+    <w:basedOn w:val="1057"/>
     <w:pPr>
       <w:pBdr/>
       <w:spacing/>
       <w:ind/>
     </w:pPr>
   </w:style>
-  <w:style w:type="paragraph" w:styleId="1041">
+  <w:style w:type="paragraph" w:styleId="1059">
     <w:name w:val="Footer"/>
-    <w:basedOn w:val="1039"/>
+    <w:basedOn w:val="1057"/>
     <w:pPr>
       <w:pBdr/>
       <w:spacing/>
       <w:ind/>
     </w:pPr>
   </w:style>
-  <w:style w:type="table" w:styleId="1042">
+  <w:style w:type="table" w:styleId="1060">
     <w:name w:val="Table Normal"/>
     <w:pPr>
       <w:pBdr/>

</xml_diff>

<commit_message>
🐛 Corrections sur le modèle de réponse Puissance + estAccordé (#2956)
</commit_message>
<xml_diff>
--- a/packages/applications/document-builder/src/assets/docx/puissance-modèle-réponse.docx
+++ b/packages/applications/document-builder/src/assets/docx/puissance-modèle-réponse.docx
@@ -4,7 +4,7 @@
   <w:body>
     <w:p>
       <w:pPr>
-        <w:pStyle w:val="1036"/>
+        <w:pStyle w:val="1054"/>
         <w:pBdr/>
         <w:spacing w:after="0" w:before="0" w:line="240" w:lineRule="auto"/>
         <w:ind/>
@@ -39,7 +39,7 @@
     </w:p>
     <w:p>
       <w:pPr>
-        <w:pStyle w:val="1036"/>
+        <w:pStyle w:val="1054"/>
         <w:pBdr/>
         <w:spacing w:after="0" w:before="0" w:line="240" w:lineRule="auto"/>
         <w:ind/>
@@ -74,7 +74,7 @@
     </w:p>
     <w:p>
       <w:pPr>
-        <w:pStyle w:val="1036"/>
+        <w:pStyle w:val="1054"/>
         <w:pBdr/>
         <w:spacing w:after="0" w:before="0" w:line="240" w:lineRule="auto"/>
         <w:ind/>
@@ -109,7 +109,7 @@
     </w:p>
     <w:p>
       <w:pPr>
-        <w:pStyle w:val="1036"/>
+        <w:pStyle w:val="1054"/>
         <w:pBdr/>
         <w:spacing w:after="0" w:before="0" w:line="240" w:lineRule="auto"/>
         <w:ind/>
@@ -144,7 +144,7 @@
     </w:p>
     <w:p>
       <w:pPr>
-        <w:pStyle w:val="1036"/>
+        <w:pStyle w:val="1054"/>
         <w:pBdr/>
         <w:spacing w:after="0" w:before="0" w:line="240" w:lineRule="auto"/>
         <w:ind/>
@@ -179,7 +179,7 @@
     </w:p>
     <w:p>
       <w:pPr>
-        <w:pStyle w:val="1036"/>
+        <w:pStyle w:val="1054"/>
         <w:pBdr/>
         <w:spacing w:after="0" w:before="0" w:line="240" w:lineRule="auto"/>
         <w:ind/>
@@ -244,7 +244,7 @@
           </w:tcPr>
           <w:p>
             <w:pPr>
-              <w:pStyle w:val="1036"/>
+              <w:pStyle w:val="1054"/>
               <w:keepNext w:val="false"/>
               <w:keepLines w:val="false"/>
               <w:widowControl w:val="false"/>
@@ -332,7 +332,7 @@
           </w:tcPr>
           <w:p>
             <w:pPr>
-              <w:pStyle w:val="1036"/>
+              <w:pStyle w:val="1054"/>
               <w:keepNext w:val="false"/>
               <w:keepLines w:val="false"/>
               <w:widowControl w:val="false"/>
@@ -480,7 +480,7 @@
           </w:tcPr>
           <w:p>
             <w:pPr>
-              <w:pStyle w:val="1036"/>
+              <w:pStyle w:val="1054"/>
               <w:keepNext w:val="false"/>
               <w:keepLines w:val="false"/>
               <w:widowControl w:val="false"/>
@@ -564,7 +564,7 @@
           </w:p>
           <w:p>
             <w:pPr>
-              <w:pStyle w:val="1036"/>
+              <w:pStyle w:val="1054"/>
               <w:widowControl w:val="false"/>
               <w:pBdr/>
               <w:spacing w:line="276" w:lineRule="auto"/>
@@ -629,7 +629,7 @@
           </w:p>
           <w:p>
             <w:pPr>
-              <w:pStyle w:val="1036"/>
+              <w:pStyle w:val="1054"/>
               <w:keepNext w:val="false"/>
               <w:keepLines w:val="false"/>
               <w:widowControl w:val="false"/>
@@ -708,7 +708,7 @@
           </w:p>
           <w:p>
             <w:pPr>
-              <w:pStyle w:val="1036"/>
+              <w:pStyle w:val="1054"/>
               <w:keepNext w:val="false"/>
               <w:keepLines w:val="false"/>
               <w:widowControl w:val="false"/>
@@ -769,7 +769,7 @@
           </w:p>
           <w:p>
             <w:pPr>
-              <w:pStyle w:val="1036"/>
+              <w:pStyle w:val="1054"/>
               <w:keepNext w:val="false"/>
               <w:keepLines w:val="false"/>
               <w:widowControl w:val="false"/>
@@ -805,7 +805,7 @@
           </w:p>
           <w:p>
             <w:pPr>
-              <w:pStyle w:val="1036"/>
+              <w:pStyle w:val="1054"/>
               <w:keepNext w:val="false"/>
               <w:keepLines w:val="false"/>
               <w:widowControl w:val="false"/>
@@ -893,7 +893,7 @@
           </w:tcPr>
           <w:p>
             <w:pPr>
-              <w:pStyle w:val="1036"/>
+              <w:pStyle w:val="1054"/>
               <w:keepNext w:val="false"/>
               <w:keepLines w:val="false"/>
               <w:widowControl w:val="false"/>
@@ -986,7 +986,7 @@
           </w:tcPr>
           <w:p>
             <w:pPr>
-              <w:pStyle w:val="1036"/>
+              <w:pStyle w:val="1054"/>
               <w:keepNext w:val="false"/>
               <w:keepLines w:val="false"/>
               <w:widowControl w:val="false"/>
@@ -1074,7 +1074,7 @@
           </w:tcPr>
           <w:p>
             <w:pPr>
-              <w:pStyle w:val="1036"/>
+              <w:pStyle w:val="1054"/>
               <w:keepNext w:val="false"/>
               <w:keepLines w:val="false"/>
               <w:widowControl w:val="false"/>
@@ -1141,7 +1141,7 @@
           </w:p>
           <w:p>
             <w:pPr>
-              <w:pStyle w:val="1036"/>
+              <w:pStyle w:val="1054"/>
               <w:keepNext w:val="false"/>
               <w:keepLines w:val="false"/>
               <w:widowControl w:val="false"/>
@@ -1208,7 +1208,7 @@
           </w:p>
           <w:p>
             <w:pPr>
-              <w:pStyle w:val="1036"/>
+              <w:pStyle w:val="1054"/>
               <w:keepNext w:val="false"/>
               <w:keepLines w:val="false"/>
               <w:widowControl w:val="false"/>
@@ -1248,7 +1248,7 @@
           </w:p>
           <w:p>
             <w:pPr>
-              <w:pStyle w:val="1036"/>
+              <w:pStyle w:val="1054"/>
               <w:keepNext w:val="false"/>
               <w:keepLines w:val="false"/>
               <w:widowControl w:val="false"/>
@@ -1315,7 +1315,7 @@
           </w:p>
           <w:p>
             <w:pPr>
-              <w:pStyle w:val="1036"/>
+              <w:pStyle w:val="1054"/>
               <w:keepNext w:val="false"/>
               <w:keepLines w:val="false"/>
               <w:widowControl w:val="false"/>
@@ -1397,7 +1397,7 @@
     </w:tbl>
     <w:p>
       <w:pPr>
-        <w:pStyle w:val="1036"/>
+        <w:pStyle w:val="1054"/>
         <w:pBdr/>
         <w:spacing w:after="0" w:before="0" w:line="240" w:lineRule="auto"/>
         <w:ind/>
@@ -1432,7 +1432,7 @@
     </w:p>
     <w:p>
       <w:pPr>
-        <w:pStyle w:val="1036"/>
+        <w:pStyle w:val="1054"/>
         <w:pBdr/>
         <w:spacing/>
         <w:ind/>
@@ -1472,7 +1472,7 @@
     </w:p>
     <w:p>
       <w:pPr>
-        <w:pStyle w:val="1036"/>
+        <w:pStyle w:val="1054"/>
         <w:pBdr/>
         <w:spacing w:after="0" w:before="0" w:line="240" w:lineRule="auto"/>
         <w:ind/>
@@ -1498,7 +1498,7 @@
     </w:p>
     <w:p>
       <w:pPr>
-        <w:pStyle w:val="1036"/>
+        <w:pStyle w:val="1054"/>
         <w:pBdr/>
         <w:spacing/>
         <w:ind/>
@@ -1534,7 +1534,7 @@
     </w:p>
     <w:p>
       <w:pPr>
-        <w:pStyle w:val="1036"/>
+        <w:pStyle w:val="1054"/>
         <w:pBdr/>
         <w:spacing/>
         <w:ind/>
@@ -1606,7 +1606,7 @@
           </w:tcPr>
           <w:p>
             <w:pPr>
-              <w:pStyle w:val="1036"/>
+              <w:pStyle w:val="1054"/>
               <w:widowControl w:val="false"/>
               <w:pBdr/>
               <w:spacing w:after="160" w:before="0"/>
@@ -1658,7 +1658,7 @@
           </w:tcPr>
           <w:p>
             <w:pPr>
-              <w:pStyle w:val="1036"/>
+              <w:pStyle w:val="1054"/>
               <w:widowControl w:val="false"/>
               <w:pBdr/>
               <w:spacing w:after="160" w:before="0"/>
@@ -1710,7 +1710,7 @@
           </w:tcPr>
           <w:p>
             <w:pPr>
-              <w:pStyle w:val="1036"/>
+              <w:pStyle w:val="1054"/>
               <w:widowControl w:val="false"/>
               <w:pBdr/>
               <w:spacing w:after="160" w:before="0"/>
@@ -1764,7 +1764,7 @@
           </w:tcPr>
           <w:p>
             <w:pPr>
-              <w:pStyle w:val="1036"/>
+              <w:pStyle w:val="1054"/>
               <w:widowControl w:val="false"/>
               <w:pBdr/>
               <w:spacing w:after="160" w:before="0"/>
@@ -1815,7 +1815,7 @@
           </w:tcPr>
           <w:p>
             <w:pPr>
-              <w:pStyle w:val="1036"/>
+              <w:pStyle w:val="1054"/>
               <w:widowControl w:val="false"/>
               <w:pBdr/>
               <w:spacing w:after="160" w:before="0"/>
@@ -1866,7 +1866,7 @@
           </w:tcPr>
           <w:p>
             <w:pPr>
-              <w:pStyle w:val="1036"/>
+              <w:pStyle w:val="1054"/>
               <w:widowControl w:val="false"/>
               <w:pBdr/>
               <w:spacing/>
@@ -1903,7 +1903,7 @@
           </w:p>
           <w:p>
             <w:pPr>
-              <w:pStyle w:val="1036"/>
+              <w:pStyle w:val="1054"/>
               <w:widowControl w:val="false"/>
               <w:pBdr/>
               <w:spacing w:after="160" w:before="0"/>
@@ -1943,7 +1943,7 @@
     </w:tbl>
     <w:p>
       <w:pPr>
-        <w:pStyle w:val="1036"/>
+        <w:pStyle w:val="1054"/>
         <w:pBdr/>
         <w:spacing w:after="160" w:before="160" w:line="240" w:lineRule="auto"/>
         <w:ind/>
@@ -1978,7 +1978,7 @@
     </w:p>
     <w:p>
       <w:pPr>
-        <w:pStyle w:val="1036"/>
+        <w:pStyle w:val="1054"/>
         <w:pBdr/>
         <w:spacing w:after="160" w:before="160" w:line="240" w:lineRule="auto"/>
         <w:ind/>
@@ -2014,7 +2014,7 @@
     </w:p>
     <w:p>
       <w:pPr>
-        <w:pStyle w:val="1036"/>
+        <w:pStyle w:val="1054"/>
         <w:pBdr/>
         <w:spacing w:after="160" w:before="160" w:line="240" w:lineRule="auto"/>
         <w:ind/>
@@ -2050,7 +2050,7 @@
     </w:p>
     <w:p>
       <w:pPr>
-        <w:pStyle w:val="1036"/>
+        <w:pStyle w:val="1054"/>
         <w:pBdr/>
         <w:spacing w:after="160" w:before="160" w:line="240" w:lineRule="auto"/>
         <w:ind/>
@@ -2086,7 +2086,7 @@
     </w:p>
     <w:p>
       <w:pPr>
-        <w:pStyle w:val="1036"/>
+        <w:pStyle w:val="1054"/>
         <w:pBdr/>
         <w:spacing w:after="160" w:before="160" w:line="240" w:lineRule="auto"/>
         <w:ind/>
@@ -2139,7 +2139,7 @@
     </w:p>
     <w:p>
       <w:pPr>
-        <w:pStyle w:val="1036"/>
+        <w:pStyle w:val="1054"/>
         <w:pBdr/>
         <w:spacing w:after="160" w:before="160" w:line="240" w:lineRule="auto"/>
         <w:ind/>
@@ -2201,7 +2201,7 @@
     </w:p>
     <w:p>
       <w:pPr>
-        <w:pStyle w:val="1036"/>
+        <w:pStyle w:val="1054"/>
         <w:pBdr/>
         <w:spacing w:after="160" w:before="160" w:line="240" w:lineRule="auto"/>
         <w:ind/>
@@ -2210,6 +2210,7 @@
           <w:rFonts w:ascii="Liberation Sans" w:hAnsi="Liberation Sans" w:eastAsia="Liberation Sans" w:cs="Liberation Sans"/>
           <w:sz w:val="20"/>
           <w:szCs w:val="20"/>
+          <w14:ligatures w14:val="none"/>
         </w:rPr>
       </w:pPr>
       <w:r>
@@ -2218,16 +2219,144 @@
           <w:sz w:val="20"/>
           <w:szCs w:val="20"/>
         </w:rPr>
-        <w:t xml:space="preserve">Après examen de votre demande, </w:t>
+        <w:t xml:space="preserve">Après examen de votre demande,</w:t>
       </w:r>
       <w:r>
         <w:rPr>
           <w:rFonts w:ascii="Liberation Sans" w:hAnsi="Liberation Sans" w:eastAsia="Liberation Sans" w:cs="Liberation Sans"/>
           <w:sz w:val="20"/>
           <w:szCs w:val="20"/>
-          <w:highlight w:val="darkGray"/>
         </w:rPr>
-        <w:t xml:space="preserve">j’ai l’honneur de vous informer que j’autorise le changement de puissance demandé. / et compte-tenu des éléments précédents, je suis au regret de ne pas donner de suite favorable à votre demande.</w:t>
+        <w:t xml:space="preserve"> </w:t>
+      </w:r>
+      <w:r>
+        <w:rPr>
+          <w:rFonts w:ascii="Liberation Sans" w:hAnsi="Liberation Sans" w:eastAsia="Liberation Sans" w:cs="Liberation Sans"/>
+          <w:sz w:val="20"/>
+          <w:szCs w:val="20"/>
+        </w:rPr>
+        <w:t xml:space="preserve">{#</w:t>
+      </w:r>
+      <w:r>
+        <w:rPr>
+          <w:rFonts w:ascii="Liberation Sans" w:hAnsi="Liberation Sans" w:eastAsia="Liberation Sans" w:cs="Liberation Sans"/>
+          <w:sz w:val="20"/>
+          <w:szCs w:val="20"/>
+        </w:rPr>
+        <w:t xml:space="preserve">estAccordé</w:t>
+      </w:r>
+      <w:r>
+        <w:rPr>
+          <w:rFonts w:ascii="Liberation Sans" w:hAnsi="Liberation Sans" w:eastAsia="Liberation Sans" w:cs="Liberation Sans"/>
+          <w:sz w:val="20"/>
+          <w:szCs w:val="20"/>
+        </w:rPr>
+        <w:t xml:space="preserve">}</w:t>
+      </w:r>
+      <w:r>
+        <w:rPr>
+          <w:rFonts w:ascii="Liberation Sans" w:hAnsi="Liberation Sans" w:eastAsia="Liberation Sans" w:cs="Liberation Sans"/>
+          <w:sz w:val="20"/>
+          <w:szCs w:val="20"/>
+        </w:rPr>
+        <w:t xml:space="preserve">j’ai l’honneur de vous informer que j’autorise le changement de puissance demandé</w:t>
+      </w:r>
+      <w:r>
+        <w:rPr>
+          <w:rFonts w:ascii="Liberation Sans" w:hAnsi="Liberation Sans" w:eastAsia="Liberation Sans" w:cs="Liberation Sans"/>
+          <w:sz w:val="20"/>
+          <w:szCs w:val="20"/>
+        </w:rPr>
+        <w:t xml:space="preserve">{/</w:t>
+      </w:r>
+      <w:r>
+        <w:rPr>
+          <w:rFonts w:ascii="Liberation Sans" w:hAnsi="Liberation Sans" w:eastAsia="Liberation Sans" w:cs="Liberation Sans"/>
+          <w:sz w:val="20"/>
+          <w:szCs w:val="20"/>
+        </w:rPr>
+        <w:t xml:space="preserve">estAccordé</w:t>
+      </w:r>
+      <w:r>
+        <w:rPr>
+          <w:rFonts w:ascii="Liberation Sans" w:hAnsi="Liberation Sans" w:eastAsia="Liberation Sans" w:cs="Liberation Sans"/>
+          <w:sz w:val="20"/>
+          <w:szCs w:val="20"/>
+        </w:rPr>
+        <w:t xml:space="preserve">}{</w:t>
+      </w:r>
+      <w:r>
+        <w:rPr>
+          <w:rFonts w:ascii="Liberation Sans" w:hAnsi="Liberation Sans" w:eastAsia="Liberation Sans" w:cs="Liberation Sans"/>
+          <w:sz w:val="20"/>
+          <w:szCs w:val="20"/>
+        </w:rPr>
+        <w:t xml:space="preserve">^</w:t>
+      </w:r>
+      <w:r>
+        <w:rPr>
+          <w:rFonts w:ascii="Liberation Sans" w:hAnsi="Liberation Sans" w:eastAsia="Liberation Sans" w:cs="Liberation Sans"/>
+          <w:sz w:val="20"/>
+          <w:szCs w:val="20"/>
+        </w:rPr>
+        <w:t xml:space="preserve">estAccordé</w:t>
+      </w:r>
+      <w:r>
+        <w:rPr>
+          <w:rFonts w:ascii="Liberation Sans" w:hAnsi="Liberation Sans" w:eastAsia="Liberation Sans" w:cs="Liberation Sans"/>
+          <w:sz w:val="20"/>
+          <w:szCs w:val="20"/>
+        </w:rPr>
+        <w:t xml:space="preserve">}</w:t>
+      </w:r>
+      <w:r>
+        <w:rPr>
+          <w:rFonts w:ascii="Liberation Sans" w:hAnsi="Liberation Sans" w:eastAsia="Liberation Sans" w:cs="Liberation Sans"/>
+          <w:sz w:val="20"/>
+          <w:szCs w:val="20"/>
+        </w:rPr>
+        <w:t xml:space="preserve">et compte-tenu de</w:t>
+      </w:r>
+      <w:r>
+        <w:rPr>
+          <w:rFonts w:ascii="Liberation Sans" w:hAnsi="Liberation Sans" w:eastAsia="Liberation Sans" w:cs="Liberation Sans"/>
+          <w:sz w:val="20"/>
+          <w:szCs w:val="20"/>
+        </w:rPr>
+        <w:t xml:space="preserve">s éléments précédents, je suis au regret de ne pas donner de suite favorable à votre demande</w:t>
+      </w:r>
+      <w:r>
+        <w:rPr>
+          <w:rFonts w:ascii="Liberation Sans" w:hAnsi="Liberation Sans" w:eastAsia="Liberation Sans" w:cs="Liberation Sans"/>
+          <w:sz w:val="20"/>
+          <w:szCs w:val="20"/>
+        </w:rPr>
+        <w:t xml:space="preserve">{/</w:t>
+      </w:r>
+      <w:r>
+        <w:rPr>
+          <w:rFonts w:ascii="Liberation Sans" w:hAnsi="Liberation Sans" w:eastAsia="Liberation Sans" w:cs="Liberation Sans"/>
+          <w:sz w:val="20"/>
+          <w:szCs w:val="20"/>
+        </w:rPr>
+        <w:t xml:space="preserve">estAccordé</w:t>
+      </w:r>
+      <w:r>
+        <w:rPr>
+          <w:rFonts w:ascii="Liberation Sans" w:hAnsi="Liberation Sans" w:eastAsia="Liberation Sans" w:cs="Liberation Sans"/>
+          <w:sz w:val="20"/>
+          <w:szCs w:val="20"/>
+        </w:rPr>
+        <w:t xml:space="preserve">}</w:t>
+      </w:r>
+      <w:r/>
+      <w:r>
+        <w:rPr>
+          <w:rFonts w:ascii="Liberation Sans" w:hAnsi="Liberation Sans" w:eastAsia="Liberation Sans" w:cs="Liberation Sans"/>
+          <w:sz w:val="20"/>
+          <w:szCs w:val="20"/>
+        </w:rPr>
+        <w:t xml:space="preserve">.</w:t>
       </w:r>
       <w:r>
         <w:rPr>
@@ -2246,7 +2375,7 @@
     </w:p>
     <w:p>
       <w:pPr>
-        <w:pStyle w:val="1036"/>
+        <w:pStyle w:val="1054"/>
         <w:pBdr/>
         <w:spacing w:after="160" w:before="160" w:line="240" w:lineRule="auto"/>
         <w:ind/>
@@ -2285,7 +2414,7 @@
     </w:p>
     <w:p>
       <w:pPr>
-        <w:pStyle w:val="1036"/>
+        <w:pStyle w:val="1054"/>
         <w:pBdr/>
         <w:spacing w:after="160" w:before="160" w:line="240" w:lineRule="auto"/>
         <w:ind/>
@@ -2321,7 +2450,7 @@
     </w:p>
     <w:p>
       <w:pPr>
-        <w:pStyle w:val="1036"/>
+        <w:pStyle w:val="1054"/>
         <w:pBdr/>
         <w:spacing w:after="160" w:before="160" w:line="240" w:lineRule="auto"/>
         <w:ind/>
@@ -2356,7 +2485,7 @@
     </w:p>
     <w:p>
       <w:pPr>
-        <w:pStyle w:val="1036"/>
+        <w:pStyle w:val="1054"/>
         <w:pBdr/>
         <w:spacing w:after="160" w:before="160" w:line="240" w:lineRule="auto"/>
         <w:ind/>
@@ -2391,7 +2520,7 @@
     </w:p>
     <w:p>
       <w:pPr>
-        <w:pStyle w:val="1036"/>
+        <w:pStyle w:val="1054"/>
         <w:pBdr/>
         <w:spacing w:after="160" w:before="160" w:line="240" w:lineRule="auto"/>
         <w:ind/>
@@ -2482,7 +2611,7 @@
 <w:ftr xmlns:wpc="http://schemas.microsoft.com/office/word/2010/wordprocessingCanvas" xmlns:mc="http://schemas.openxmlformats.org/markup-compatibility/2006" xmlns:o="urn:schemas-microsoft-com:office:office" xmlns:r="http://schemas.openxmlformats.org/officeDocument/2006/relationships" xmlns:m="http://schemas.openxmlformats.org/officeDocument/2006/math" xmlns:v="urn:schemas-microsoft-com:vml" xmlns:wp14="http://schemas.microsoft.com/office/word/2010/wordprocessingDrawing" xmlns:wp="http://schemas.openxmlformats.org/drawingml/2006/wordprocessingDrawing" xmlns:w10="urn:schemas-microsoft-com:office:word" xmlns:w="http://schemas.openxmlformats.org/wordprocessingml/2006/main" xmlns:w14="http://schemas.microsoft.com/office/word/2010/wordml" xmlns:w15="http://schemas.microsoft.com/office/word/2012/wordml" xmlns:wpg="http://schemas.microsoft.com/office/word/2010/wordprocessingGroup" xmlns:wpi="http://schemas.microsoft.com/office/word/2010/wordprocessingInk" xmlns:wne="http://schemas.microsoft.com/office/word/2006/wordml" xmlns:a="http://schemas.openxmlformats.org/drawingml/2006/main" xmlns:wps="http://schemas.microsoft.com/office/word/2010/wordprocessingShape" mc:Ignorable="w14 w15 wp14">
   <w:p>
     <w:pPr>
-      <w:pStyle w:val="1036"/>
+      <w:pStyle w:val="1054"/>
       <w:pBdr/>
       <w:tabs>
         <w:tab w:val="clear" w:leader="none" w:pos="720"/>
@@ -2526,7 +2655,7 @@
 <w:ftr xmlns:wpc="http://schemas.microsoft.com/office/word/2010/wordprocessingCanvas" xmlns:mc="http://schemas.openxmlformats.org/markup-compatibility/2006" xmlns:o="urn:schemas-microsoft-com:office:office" xmlns:r="http://schemas.openxmlformats.org/officeDocument/2006/relationships" xmlns:m="http://schemas.openxmlformats.org/officeDocument/2006/math" xmlns:v="urn:schemas-microsoft-com:vml" xmlns:wp14="http://schemas.microsoft.com/office/word/2010/wordprocessingDrawing" xmlns:wp="http://schemas.openxmlformats.org/drawingml/2006/wordprocessingDrawing" xmlns:w10="urn:schemas-microsoft-com:office:word" xmlns:w="http://schemas.openxmlformats.org/wordprocessingml/2006/main" xmlns:w14="http://schemas.microsoft.com/office/word/2010/wordml" xmlns:w15="http://schemas.microsoft.com/office/word/2012/wordml" xmlns:wpg="http://schemas.microsoft.com/office/word/2010/wordprocessingGroup" xmlns:wpi="http://schemas.microsoft.com/office/word/2010/wordprocessingInk" xmlns:wne="http://schemas.microsoft.com/office/word/2006/wordml" xmlns:a="http://schemas.openxmlformats.org/drawingml/2006/main" xmlns:wps="http://schemas.microsoft.com/office/word/2010/wordprocessingShape" mc:Ignorable="w14 w15 wp14">
   <w:p>
     <w:pPr>
-      <w:pStyle w:val="1036"/>
+      <w:pStyle w:val="1054"/>
       <w:pBdr/>
       <w:spacing w:after="160" w:before="0"/>
       <w:ind/>
@@ -2542,7 +2671,7 @@
 <w:ftr xmlns:wpc="http://schemas.microsoft.com/office/word/2010/wordprocessingCanvas" xmlns:mc="http://schemas.openxmlformats.org/markup-compatibility/2006" xmlns:o="urn:schemas-microsoft-com:office:office" xmlns:r="http://schemas.openxmlformats.org/officeDocument/2006/relationships" xmlns:m="http://schemas.openxmlformats.org/officeDocument/2006/math" xmlns:v="urn:schemas-microsoft-com:vml" xmlns:wp14="http://schemas.microsoft.com/office/word/2010/wordprocessingDrawing" xmlns:wp="http://schemas.openxmlformats.org/drawingml/2006/wordprocessingDrawing" xmlns:w10="urn:schemas-microsoft-com:office:word" xmlns:w="http://schemas.openxmlformats.org/wordprocessingml/2006/main" xmlns:w14="http://schemas.microsoft.com/office/word/2010/wordml" xmlns:w15="http://schemas.microsoft.com/office/word/2012/wordml" xmlns:wpg="http://schemas.microsoft.com/office/word/2010/wordprocessingGroup" xmlns:wpi="http://schemas.microsoft.com/office/word/2010/wordprocessingInk" xmlns:wne="http://schemas.microsoft.com/office/word/2006/wordml" xmlns:a="http://schemas.openxmlformats.org/drawingml/2006/main" xmlns:wps="http://schemas.microsoft.com/office/word/2010/wordprocessingShape" mc:Ignorable="w14 w15 wp14">
   <w:p>
     <w:pPr>
-      <w:pStyle w:val="1036"/>
+      <w:pStyle w:val="1054"/>
       <w:keepNext w:val="false"/>
       <w:keepLines w:val="false"/>
       <w:widowControl w:val="true"/>
@@ -2661,7 +2790,7 @@
 <w:hdr xmlns:wpc="http://schemas.microsoft.com/office/word/2010/wordprocessingCanvas" xmlns:mc="http://schemas.openxmlformats.org/markup-compatibility/2006" xmlns:o="urn:schemas-microsoft-com:office:office" xmlns:r="http://schemas.openxmlformats.org/officeDocument/2006/relationships" xmlns:m="http://schemas.openxmlformats.org/officeDocument/2006/math" xmlns:v="urn:schemas-microsoft-com:vml" xmlns:wp14="http://schemas.microsoft.com/office/word/2010/wordprocessingDrawing" xmlns:wp="http://schemas.openxmlformats.org/drawingml/2006/wordprocessingDrawing" xmlns:w10="urn:schemas-microsoft-com:office:word" xmlns:w="http://schemas.openxmlformats.org/wordprocessingml/2006/main" xmlns:w14="http://schemas.microsoft.com/office/word/2010/wordml" xmlns:w15="http://schemas.microsoft.com/office/word/2012/wordml" xmlns:wpg="http://schemas.microsoft.com/office/word/2010/wordprocessingGroup" xmlns:wpi="http://schemas.microsoft.com/office/word/2010/wordprocessingInk" xmlns:wne="http://schemas.microsoft.com/office/word/2006/wordml" xmlns:a="http://schemas.openxmlformats.org/drawingml/2006/main" xmlns:wps="http://schemas.microsoft.com/office/word/2010/wordprocessingShape" mc:Ignorable="w14 w15 wp14">
   <w:p>
     <w:pPr>
-      <w:pStyle w:val="1036"/>
+      <w:pStyle w:val="1054"/>
       <w:keepNext w:val="false"/>
       <w:keepLines w:val="false"/>
       <w:widowControl w:val="true"/>
@@ -2745,7 +2874,7 @@
   </w:p>
   <w:p>
     <w:pPr>
-      <w:pStyle w:val="1036"/>
+      <w:pStyle w:val="1054"/>
       <w:keepNext w:val="false"/>
       <w:keepLines w:val="false"/>
       <w:widowControl w:val="true"/>
@@ -2829,7 +2958,7 @@
   </w:p>
   <w:p>
     <w:pPr>
-      <w:pStyle w:val="1036"/>
+      <w:pStyle w:val="1054"/>
       <w:keepNext w:val="false"/>
       <w:keepLines w:val="false"/>
       <w:widowControl w:val="true"/>
@@ -2919,7 +3048,7 @@
 <w:hdr xmlns:wpc="http://schemas.microsoft.com/office/word/2010/wordprocessingCanvas" xmlns:mc="http://schemas.openxmlformats.org/markup-compatibility/2006" xmlns:o="urn:schemas-microsoft-com:office:office" xmlns:r="http://schemas.openxmlformats.org/officeDocument/2006/relationships" xmlns:m="http://schemas.openxmlformats.org/officeDocument/2006/math" xmlns:v="urn:schemas-microsoft-com:vml" xmlns:wp14="http://schemas.microsoft.com/office/word/2010/wordprocessingDrawing" xmlns:wp="http://schemas.openxmlformats.org/drawingml/2006/wordprocessingDrawing" xmlns:w10="urn:schemas-microsoft-com:office:word" xmlns:w="http://schemas.openxmlformats.org/wordprocessingml/2006/main" xmlns:w14="http://schemas.microsoft.com/office/word/2010/wordml" xmlns:w15="http://schemas.microsoft.com/office/word/2012/wordml" xmlns:wpg="http://schemas.microsoft.com/office/word/2010/wordprocessingGroup" xmlns:wpi="http://schemas.microsoft.com/office/word/2010/wordprocessingInk" xmlns:wne="http://schemas.microsoft.com/office/word/2006/wordml" xmlns:a="http://schemas.openxmlformats.org/drawingml/2006/main" xmlns:wps="http://schemas.microsoft.com/office/word/2010/wordprocessingShape" mc:Ignorable="w14 w15 wp14">
   <w:p>
     <w:pPr>
-      <w:pStyle w:val="1036"/>
+      <w:pStyle w:val="1054"/>
       <w:keepNext w:val="false"/>
       <w:keepLines w:val="false"/>
       <w:widowControl w:val="true"/>
@@ -3003,7 +3132,7 @@
   </w:p>
   <w:p>
     <w:pPr>
-      <w:pStyle w:val="1036"/>
+      <w:pStyle w:val="1054"/>
       <w:keepNext w:val="false"/>
       <w:keepLines w:val="false"/>
       <w:widowControl w:val="true"/>
@@ -3087,7 +3216,7 @@
   </w:p>
   <w:p>
     <w:pPr>
-      <w:pStyle w:val="1036"/>
+      <w:pStyle w:val="1054"/>
       <w:keepNext w:val="false"/>
       <w:keepLines w:val="false"/>
       <w:widowControl w:val="true"/>
@@ -3267,7 +3396,7 @@
   </w:p>
   <w:p>
     <w:pPr>
-      <w:pStyle w:val="1036"/>
+      <w:pStyle w:val="1054"/>
       <w:widowControl w:val="false"/>
       <w:pBdr/>
       <w:tabs>
@@ -3295,7 +3424,7 @@
     </w:r>
     <w:r>
       <w:rPr>
-        <w:rStyle w:val="1030"/>
+        <w:rStyle w:val="1048"/>
         <w:rFonts w:ascii="Arial" w:hAnsi="Arial" w:eastAsia="Arial" w:cs="Arial"/>
         <w:sz w:val="24"/>
         <w:szCs w:val="24"/>
@@ -3319,7 +3448,7 @@
   </w:p>
   <w:p>
     <w:pPr>
-      <w:pStyle w:val="1036"/>
+      <w:pStyle w:val="1054"/>
       <w:widowControl w:val="false"/>
       <w:pBdr/>
       <w:tabs>
@@ -3364,7 +3493,7 @@
   </w:p>
   <w:p>
     <w:pPr>
-      <w:pStyle w:val="1036"/>
+      <w:pStyle w:val="1054"/>
       <w:widowControl w:val="false"/>
       <w:pBdr/>
       <w:tabs>
@@ -3413,7 +3542,7 @@
   </w:p>
   <w:p>
     <w:pPr>
-      <w:pStyle w:val="1036"/>
+      <w:pStyle w:val="1054"/>
       <w:widowControl w:val="false"/>
       <w:pBdr/>
       <w:tabs>
@@ -3461,7 +3590,7 @@
   </w:p>
   <w:p>
     <w:pPr>
-      <w:pStyle w:val="1036"/>
+      <w:pStyle w:val="1054"/>
       <w:widowControl w:val="false"/>
       <w:pBdr/>
       <w:tabs>
@@ -3510,7 +3639,7 @@
   </w:p>
   <w:p>
     <w:pPr>
-      <w:pStyle w:val="1036"/>
+      <w:pStyle w:val="1054"/>
       <w:pBdr/>
       <w:tabs>
         <w:tab w:val="clear" w:leader="none" w:pos="720"/>
@@ -3559,7 +3688,7 @@
   </w:p>
   <w:p>
     <w:pPr>
-      <w:pStyle w:val="1036"/>
+      <w:pStyle w:val="1054"/>
       <w:pBdr/>
       <w:tabs>
         <w:tab w:val="clear" w:leader="none" w:pos="720"/>
@@ -3632,7 +3761,7 @@
   </w:p>
   <w:p>
     <w:pPr>
-      <w:pStyle w:val="1036"/>
+      <w:pStyle w:val="1054"/>
       <w:pBdr/>
       <w:tabs>
         <w:tab w:val="clear" w:leader="none" w:pos="720"/>
@@ -3712,7 +3841,7 @@
   </w:p>
   <w:p>
     <w:pPr>
-      <w:pStyle w:val="1036"/>
+      <w:pStyle w:val="1054"/>
       <w:pBdr/>
       <w:tabs>
         <w:tab w:val="clear" w:leader="none" w:pos="720"/>
@@ -3792,7 +3921,7 @@
   </w:p>
   <w:p>
     <w:pPr>
-      <w:pStyle w:val="1036"/>
+      <w:pStyle w:val="1054"/>
       <w:pBdr/>
       <w:tabs>
         <w:tab w:val="clear" w:leader="none" w:pos="720"/>
@@ -4031,7 +4160,7 @@
     <w:lsdException w:name="Bibliography" w:uiPriority="37"/>
     <w:lsdException w:name="TOC Heading" w:uiPriority="39" w:qFormat="1"/>
   </w:latentStyles>
-  <w:style w:type="table" w:styleId="847" w:default="1">
+  <w:style w:type="table" w:styleId="865" w:default="1">
     <w:name w:val="Normal Table"/>
     <w:uiPriority w:val="99"/>
     <w:semiHidden/>
@@ -4224,9 +4353,9 @@
       </w:tcPr>
     </w:tblStylePr>
   </w:style>
-  <w:style w:type="table" w:styleId="848">
+  <w:style w:type="table" w:styleId="866">
     <w:name w:val="Table Grid"/>
-    <w:basedOn w:val="847"/>
+    <w:basedOn w:val="865"/>
     <w:uiPriority w:val="59"/>
     <w:pPr>
       <w:pBdr/>
@@ -4423,9 +4552,9 @@
       </w:tcPr>
     </w:tblStylePr>
   </w:style>
-  <w:style w:type="table" w:styleId="849">
+  <w:style w:type="table" w:styleId="867">
     <w:name w:val="Table Grid Light"/>
-    <w:basedOn w:val="847"/>
+    <w:basedOn w:val="865"/>
     <w:uiPriority w:val="59"/>
     <w:pPr>
       <w:pBdr/>
@@ -4622,9 +4751,9 @@
       </w:tcPr>
     </w:tblStylePr>
   </w:style>
-  <w:style w:type="table" w:styleId="850">
+  <w:style w:type="table" w:styleId="868">
     <w:name w:val="Plain Table 1"/>
-    <w:basedOn w:val="847"/>
+    <w:basedOn w:val="865"/>
     <w:uiPriority w:val="59"/>
     <w:pPr>
       <w:pBdr/>
@@ -4847,9 +4976,9 @@
       </w:tcPr>
     </w:tblStylePr>
   </w:style>
-  <w:style w:type="table" w:styleId="851">
+  <w:style w:type="table" w:styleId="869">
     <w:name w:val="Plain Table 2"/>
-    <w:basedOn w:val="847"/>
+    <w:basedOn w:val="865"/>
     <w:uiPriority w:val="59"/>
     <w:pPr>
       <w:pBdr/>
@@ -5080,9 +5209,9 @@
       </w:tcPr>
     </w:tblStylePr>
   </w:style>
-  <w:style w:type="table" w:styleId="852">
+  <w:style w:type="table" w:styleId="870">
     <w:name w:val="Plain Table 3"/>
-    <w:basedOn w:val="847"/>
+    <w:basedOn w:val="865"/>
     <w:uiPriority w:val="99"/>
     <w:pPr>
       <w:pBdr/>
@@ -5310,9 +5439,9 @@
       </w:tcPr>
     </w:tblStylePr>
   </w:style>
-  <w:style w:type="table" w:styleId="853">
+  <w:style w:type="table" w:styleId="871">
     <w:name w:val="Plain Table 4"/>
-    <w:basedOn w:val="847"/>
+    <w:basedOn w:val="865"/>
     <w:uiPriority w:val="99"/>
     <w:pPr>
       <w:pBdr/>
@@ -5526,9 +5655,9 @@
       </w:tcPr>
     </w:tblStylePr>
   </w:style>
-  <w:style w:type="table" w:styleId="854">
+  <w:style w:type="table" w:styleId="872">
     <w:name w:val="Plain Table 5"/>
-    <w:basedOn w:val="847"/>
+    <w:basedOn w:val="865"/>
     <w:uiPriority w:val="99"/>
     <w:pPr>
       <w:pBdr/>
@@ -5759,9 +5888,9 @@
       </w:tcPr>
     </w:tblStylePr>
   </w:style>
-  <w:style w:type="table" w:styleId="855">
+  <w:style w:type="table" w:styleId="873">
     <w:name w:val="Grid Table 1 Light"/>
-    <w:basedOn w:val="847"/>
+    <w:basedOn w:val="865"/>
     <w:uiPriority w:val="99"/>
     <w:pPr>
       <w:pBdr/>
@@ -5982,9 +6111,9 @@
       </w:tcPr>
     </w:tblStylePr>
   </w:style>
-  <w:style w:type="table" w:styleId="856">
+  <w:style w:type="table" w:styleId="874">
     <w:name w:val="Grid Table 1 Light - Accent 1"/>
-    <w:basedOn w:val="847"/>
+    <w:basedOn w:val="865"/>
     <w:uiPriority w:val="99"/>
     <w:pPr>
       <w:pBdr/>
@@ -6205,9 +6334,9 @@
       </w:tcPr>
     </w:tblStylePr>
   </w:style>
-  <w:style w:type="table" w:styleId="857">
+  <w:style w:type="table" w:styleId="875">
     <w:name w:val="Grid Table 1 Light - Accent 2"/>
-    <w:basedOn w:val="847"/>
+    <w:basedOn w:val="865"/>
     <w:uiPriority w:val="99"/>
     <w:pPr>
       <w:pBdr/>
@@ -6428,9 +6557,9 @@
       </w:tcPr>
     </w:tblStylePr>
   </w:style>
-  <w:style w:type="table" w:styleId="858">
+  <w:style w:type="table" w:styleId="876">
     <w:name w:val="Grid Table 1 Light - Accent 3"/>
-    <w:basedOn w:val="847"/>
+    <w:basedOn w:val="865"/>
     <w:uiPriority w:val="99"/>
     <w:pPr>
       <w:pBdr/>
@@ -6651,9 +6780,9 @@
       </w:tcPr>
     </w:tblStylePr>
   </w:style>
-  <w:style w:type="table" w:styleId="859">
+  <w:style w:type="table" w:styleId="877">
     <w:name w:val="Grid Table 1 Light - Accent 4"/>
-    <w:basedOn w:val="847"/>
+    <w:basedOn w:val="865"/>
     <w:uiPriority w:val="99"/>
     <w:pPr>
       <w:pBdr/>
@@ -6874,9 +7003,9 @@
       </w:tcPr>
     </w:tblStylePr>
   </w:style>
-  <w:style w:type="table" w:styleId="860">
+  <w:style w:type="table" w:styleId="878">
     <w:name w:val="Grid Table 1 Light - Accent 5"/>
-    <w:basedOn w:val="847"/>
+    <w:basedOn w:val="865"/>
     <w:uiPriority w:val="99"/>
     <w:pPr>
       <w:pBdr/>
@@ -7097,9 +7226,9 @@
       </w:tcPr>
     </w:tblStylePr>
   </w:style>
-  <w:style w:type="table" w:styleId="861">
+  <w:style w:type="table" w:styleId="879">
     <w:name w:val="Grid Table 1 Light - Accent 6"/>
-    <w:basedOn w:val="847"/>
+    <w:basedOn w:val="865"/>
     <w:uiPriority w:val="99"/>
     <w:pPr>
       <w:pBdr/>
@@ -7320,9 +7449,9 @@
       </w:tcPr>
     </w:tblStylePr>
   </w:style>
-  <w:style w:type="table" w:styleId="862">
+  <w:style w:type="table" w:styleId="880">
     <w:name w:val="Grid Table 2"/>
-    <w:basedOn w:val="847"/>
+    <w:basedOn w:val="865"/>
     <w:uiPriority w:val="99"/>
     <w:pPr>
       <w:pBdr/>
@@ -7552,9 +7681,9 @@
       </w:tcPr>
     </w:tblStylePr>
   </w:style>
-  <w:style w:type="table" w:styleId="863">
+  <w:style w:type="table" w:styleId="881">
     <w:name w:val="Grid Table 2 - Accent 1"/>
-    <w:basedOn w:val="847"/>
+    <w:basedOn w:val="865"/>
     <w:uiPriority w:val="99"/>
     <w:pPr>
       <w:pBdr/>
@@ -7784,9 +7913,9 @@
       </w:tcPr>
     </w:tblStylePr>
   </w:style>
-  <w:style w:type="table" w:styleId="864">
+  <w:style w:type="table" w:styleId="882">
     <w:name w:val="Grid Table 2 - Accent 2"/>
-    <w:basedOn w:val="847"/>
+    <w:basedOn w:val="865"/>
     <w:uiPriority w:val="99"/>
     <w:pPr>
       <w:pBdr/>
@@ -8016,9 +8145,9 @@
       </w:tcPr>
     </w:tblStylePr>
   </w:style>
-  <w:style w:type="table" w:styleId="865">
+  <w:style w:type="table" w:styleId="883">
     <w:name w:val="Grid Table 2 - Accent 3"/>
-    <w:basedOn w:val="847"/>
+    <w:basedOn w:val="865"/>
     <w:uiPriority w:val="99"/>
     <w:pPr>
       <w:pBdr/>
@@ -8248,9 +8377,9 @@
       </w:tcPr>
     </w:tblStylePr>
   </w:style>
-  <w:style w:type="table" w:styleId="866">
+  <w:style w:type="table" w:styleId="884">
     <w:name w:val="Grid Table 2 - Accent 4"/>
-    <w:basedOn w:val="847"/>
+    <w:basedOn w:val="865"/>
     <w:uiPriority w:val="99"/>
     <w:pPr>
       <w:pBdr/>
@@ -8480,9 +8609,9 @@
       </w:tcPr>
     </w:tblStylePr>
   </w:style>
-  <w:style w:type="table" w:styleId="867">
+  <w:style w:type="table" w:styleId="885">
     <w:name w:val="Grid Table 2 - Accent 5"/>
-    <w:basedOn w:val="847"/>
+    <w:basedOn w:val="865"/>
     <w:uiPriority w:val="99"/>
     <w:pPr>
       <w:pBdr/>
@@ -8712,9 +8841,9 @@
       </w:tcPr>
     </w:tblStylePr>
   </w:style>
-  <w:style w:type="table" w:styleId="868">
+  <w:style w:type="table" w:styleId="886">
     <w:name w:val="Grid Table 2 - Accent 6"/>
-    <w:basedOn w:val="847"/>
+    <w:basedOn w:val="865"/>
     <w:uiPriority w:val="99"/>
     <w:pPr>
       <w:pBdr/>
@@ -8944,9 +9073,9 @@
       </w:tcPr>
     </w:tblStylePr>
   </w:style>
-  <w:style w:type="table" w:styleId="869">
+  <w:style w:type="table" w:styleId="887">
     <w:name w:val="Grid Table 3"/>
-    <w:basedOn w:val="847"/>
+    <w:basedOn w:val="865"/>
     <w:uiPriority w:val="99"/>
     <w:pPr>
       <w:pBdr/>
@@ -9189,9 +9318,9 @@
       </w:tcPr>
     </w:tblStylePr>
   </w:style>
-  <w:style w:type="table" w:styleId="870">
+  <w:style w:type="table" w:styleId="888">
     <w:name w:val="Grid Table 3 - Accent 1"/>
-    <w:basedOn w:val="847"/>
+    <w:basedOn w:val="865"/>
     <w:uiPriority w:val="99"/>
     <w:pPr>
       <w:pBdr/>
@@ -9434,9 +9563,9 @@
       </w:tcPr>
     </w:tblStylePr>
   </w:style>
-  <w:style w:type="table" w:styleId="871">
+  <w:style w:type="table" w:styleId="889">
     <w:name w:val="Grid Table 3 - Accent 2"/>
-    <w:basedOn w:val="847"/>
+    <w:basedOn w:val="865"/>
     <w:uiPriority w:val="99"/>
     <w:pPr>
       <w:pBdr/>
@@ -9679,9 +9808,9 @@
       </w:tcPr>
     </w:tblStylePr>
   </w:style>
-  <w:style w:type="table" w:styleId="872">
+  <w:style w:type="table" w:styleId="890">
     <w:name w:val="Grid Table 3 - Accent 3"/>
-    <w:basedOn w:val="847"/>
+    <w:basedOn w:val="865"/>
     <w:uiPriority w:val="99"/>
     <w:pPr>
       <w:pBdr/>
@@ -9924,9 +10053,9 @@
       </w:tcPr>
     </w:tblStylePr>
   </w:style>
-  <w:style w:type="table" w:styleId="873">
+  <w:style w:type="table" w:styleId="891">
     <w:name w:val="Grid Table 3 - Accent 4"/>
-    <w:basedOn w:val="847"/>
+    <w:basedOn w:val="865"/>
     <w:uiPriority w:val="99"/>
     <w:pPr>
       <w:pBdr/>
@@ -10169,9 +10298,9 @@
       </w:tcPr>
     </w:tblStylePr>
   </w:style>
-  <w:style w:type="table" w:styleId="874">
+  <w:style w:type="table" w:styleId="892">
     <w:name w:val="Grid Table 3 - Accent 5"/>
-    <w:basedOn w:val="847"/>
+    <w:basedOn w:val="865"/>
     <w:uiPriority w:val="99"/>
     <w:pPr>
       <w:pBdr/>
@@ -10414,9 +10543,9 @@
       </w:tcPr>
     </w:tblStylePr>
   </w:style>
-  <w:style w:type="table" w:styleId="875">
+  <w:style w:type="table" w:styleId="893">
     <w:name w:val="Grid Table 3 - Accent 6"/>
-    <w:basedOn w:val="847"/>
+    <w:basedOn w:val="865"/>
     <w:uiPriority w:val="99"/>
     <w:pPr>
       <w:pBdr/>
@@ -10659,9 +10788,9 @@
       </w:tcPr>
     </w:tblStylePr>
   </w:style>
-  <w:style w:type="table" w:styleId="876">
+  <w:style w:type="table" w:styleId="894">
     <w:name w:val="Grid Table 4"/>
-    <w:basedOn w:val="847"/>
+    <w:basedOn w:val="865"/>
     <w:uiPriority w:val="59"/>
     <w:pPr>
       <w:pBdr/>
@@ -10892,9 +11021,9 @@
       </w:tcPr>
     </w:tblStylePr>
   </w:style>
-  <w:style w:type="table" w:styleId="877">
+  <w:style w:type="table" w:styleId="895">
     <w:name w:val="Grid Table 4 - Accent 1"/>
-    <w:basedOn w:val="847"/>
+    <w:basedOn w:val="865"/>
     <w:uiPriority w:val="59"/>
     <w:pPr>
       <w:pBdr/>
@@ -11125,9 +11254,9 @@
       </w:tcPr>
     </w:tblStylePr>
   </w:style>
-  <w:style w:type="table" w:styleId="878">
+  <w:style w:type="table" w:styleId="896">
     <w:name w:val="Grid Table 4 - Accent 2"/>
-    <w:basedOn w:val="847"/>
+    <w:basedOn w:val="865"/>
     <w:uiPriority w:val="59"/>
     <w:pPr>
       <w:pBdr/>
@@ -11358,9 +11487,9 @@
       </w:tcPr>
     </w:tblStylePr>
   </w:style>
-  <w:style w:type="table" w:styleId="879">
+  <w:style w:type="table" w:styleId="897">
     <w:name w:val="Grid Table 4 - Accent 3"/>
-    <w:basedOn w:val="847"/>
+    <w:basedOn w:val="865"/>
     <w:uiPriority w:val="59"/>
     <w:pPr>
       <w:pBdr/>
@@ -11591,9 +11720,9 @@
       </w:tcPr>
     </w:tblStylePr>
   </w:style>
-  <w:style w:type="table" w:styleId="880">
+  <w:style w:type="table" w:styleId="898">
     <w:name w:val="Grid Table 4 - Accent 4"/>
-    <w:basedOn w:val="847"/>
+    <w:basedOn w:val="865"/>
     <w:uiPriority w:val="59"/>
     <w:pPr>
       <w:pBdr/>
@@ -11824,9 +11953,9 @@
       </w:tcPr>
     </w:tblStylePr>
   </w:style>
-  <w:style w:type="table" w:styleId="881">
+  <w:style w:type="table" w:styleId="899">
     <w:name w:val="Grid Table 4 - Accent 5"/>
-    <w:basedOn w:val="847"/>
+    <w:basedOn w:val="865"/>
     <w:uiPriority w:val="59"/>
     <w:pPr>
       <w:pBdr/>
@@ -12057,9 +12186,9 @@
       </w:tcPr>
     </w:tblStylePr>
   </w:style>
-  <w:style w:type="table" w:styleId="882">
+  <w:style w:type="table" w:styleId="900">
     <w:name w:val="Grid Table 4 - Accent 6"/>
-    <w:basedOn w:val="847"/>
+    <w:basedOn w:val="865"/>
     <w:uiPriority w:val="59"/>
     <w:pPr>
       <w:pBdr/>
@@ -12290,9 +12419,9 @@
       </w:tcPr>
     </w:tblStylePr>
   </w:style>
-  <w:style w:type="table" w:styleId="883">
+  <w:style w:type="table" w:styleId="901">
     <w:name w:val="Grid Table 5 Dark"/>
-    <w:basedOn w:val="847"/>
+    <w:basedOn w:val="865"/>
     <w:uiPriority w:val="99"/>
     <w:pPr>
       <w:pBdr/>
@@ -12518,9 +12647,9 @@
       </w:tcPr>
     </w:tblStylePr>
   </w:style>
-  <w:style w:type="table" w:styleId="884">
+  <w:style w:type="table" w:styleId="902">
     <w:name w:val="Grid Table 5 Dark- Accent 1"/>
-    <w:basedOn w:val="847"/>
+    <w:basedOn w:val="865"/>
     <w:uiPriority w:val="99"/>
     <w:pPr>
       <w:pBdr/>
@@ -12746,9 +12875,9 @@
       </w:tcPr>
     </w:tblStylePr>
   </w:style>
-  <w:style w:type="table" w:styleId="885">
+  <w:style w:type="table" w:styleId="903">
     <w:name w:val="Grid Table 5 Dark - Accent 2"/>
-    <w:basedOn w:val="847"/>
+    <w:basedOn w:val="865"/>
     <w:uiPriority w:val="99"/>
     <w:pPr>
       <w:pBdr/>
@@ -12974,9 +13103,9 @@
       </w:tcPr>
     </w:tblStylePr>
   </w:style>
-  <w:style w:type="table" w:styleId="886">
+  <w:style w:type="table" w:styleId="904">
     <w:name w:val="Grid Table 5 Dark - Accent 3"/>
-    <w:basedOn w:val="847"/>
+    <w:basedOn w:val="865"/>
     <w:uiPriority w:val="99"/>
     <w:pPr>
       <w:pBdr/>
@@ -13202,9 +13331,9 @@
       </w:tcPr>
     </w:tblStylePr>
   </w:style>
-  <w:style w:type="table" w:styleId="887">
+  <w:style w:type="table" w:styleId="905">
     <w:name w:val="Grid Table 5 Dark- Accent 4"/>
-    <w:basedOn w:val="847"/>
+    <w:basedOn w:val="865"/>
     <w:uiPriority w:val="99"/>
     <w:pPr>
       <w:pBdr/>
@@ -13430,9 +13559,9 @@
       </w:tcPr>
     </w:tblStylePr>
   </w:style>
-  <w:style w:type="table" w:styleId="888">
+  <w:style w:type="table" w:styleId="906">
     <w:name w:val="Grid Table 5 Dark - Accent 5"/>
-    <w:basedOn w:val="847"/>
+    <w:basedOn w:val="865"/>
     <w:uiPriority w:val="99"/>
     <w:pPr>
       <w:pBdr/>
@@ -13658,9 +13787,9 @@
       </w:tcPr>
     </w:tblStylePr>
   </w:style>
-  <w:style w:type="table" w:styleId="889">
+  <w:style w:type="table" w:styleId="907">
     <w:name w:val="Grid Table 5 Dark - Accent 6"/>
-    <w:basedOn w:val="847"/>
+    <w:basedOn w:val="865"/>
     <w:uiPriority w:val="99"/>
     <w:pPr>
       <w:pBdr/>
@@ -13886,9 +14015,9 @@
       </w:tcPr>
     </w:tblStylePr>
   </w:style>
-  <w:style w:type="table" w:styleId="890">
+  <w:style w:type="table" w:styleId="908">
     <w:name w:val="Grid Table 6 Colorful"/>
-    <w:basedOn w:val="847"/>
+    <w:basedOn w:val="865"/>
     <w:uiPriority w:val="99"/>
     <w:pPr>
       <w:pBdr/>
@@ -14116,9 +14245,9 @@
       </w:tcPr>
     </w:tblStylePr>
   </w:style>
-  <w:style w:type="table" w:styleId="891">
+  <w:style w:type="table" w:styleId="909">
     <w:name w:val="Grid Table 6 Colorful - Accent 1"/>
-    <w:basedOn w:val="847"/>
+    <w:basedOn w:val="865"/>
     <w:uiPriority w:val="99"/>
     <w:pPr>
       <w:pBdr/>
@@ -14346,9 +14475,9 @@
       </w:tcPr>
     </w:tblStylePr>
   </w:style>
-  <w:style w:type="table" w:styleId="892">
+  <w:style w:type="table" w:styleId="910">
     <w:name w:val="Grid Table 6 Colorful - Accent 2"/>
-    <w:basedOn w:val="847"/>
+    <w:basedOn w:val="865"/>
     <w:uiPriority w:val="99"/>
     <w:pPr>
       <w:pBdr/>
@@ -14576,9 +14705,9 @@
       </w:tcPr>
     </w:tblStylePr>
   </w:style>
-  <w:style w:type="table" w:styleId="893">
+  <w:style w:type="table" w:styleId="911">
     <w:name w:val="Grid Table 6 Colorful - Accent 3"/>
-    <w:basedOn w:val="847"/>
+    <w:basedOn w:val="865"/>
     <w:uiPriority w:val="99"/>
     <w:pPr>
       <w:pBdr/>
@@ -14806,9 +14935,9 @@
       </w:tcPr>
     </w:tblStylePr>
   </w:style>
-  <w:style w:type="table" w:styleId="894">
+  <w:style w:type="table" w:styleId="912">
     <w:name w:val="Grid Table 6 Colorful - Accent 4"/>
-    <w:basedOn w:val="847"/>
+    <w:basedOn w:val="865"/>
     <w:uiPriority w:val="99"/>
     <w:pPr>
       <w:pBdr/>
@@ -15036,9 +15165,9 @@
       </w:tcPr>
     </w:tblStylePr>
   </w:style>
-  <w:style w:type="table" w:styleId="895">
+  <w:style w:type="table" w:styleId="913">
     <w:name w:val="Grid Table 6 Colorful - Accent 5"/>
-    <w:basedOn w:val="847"/>
+    <w:basedOn w:val="865"/>
     <w:uiPriority w:val="99"/>
     <w:pPr>
       <w:pBdr/>
@@ -15266,9 +15395,9 @@
       </w:tcPr>
     </w:tblStylePr>
   </w:style>
-  <w:style w:type="table" w:styleId="896">
+  <w:style w:type="table" w:styleId="914">
     <w:name w:val="Grid Table 6 Colorful - Accent 6"/>
-    <w:basedOn w:val="847"/>
+    <w:basedOn w:val="865"/>
     <w:uiPriority w:val="99"/>
     <w:pPr>
       <w:pBdr/>
@@ -15496,9 +15625,9 @@
       </w:tcPr>
     </w:tblStylePr>
   </w:style>
-  <w:style w:type="table" w:styleId="897">
+  <w:style w:type="table" w:styleId="915">
     <w:name w:val="Grid Table 7 Colorful"/>
-    <w:basedOn w:val="847"/>
+    <w:basedOn w:val="865"/>
     <w:uiPriority w:val="99"/>
     <w:pPr>
       <w:pBdr/>
@@ -15750,9 +15879,9 @@
       </w:tcPr>
     </w:tblStylePr>
   </w:style>
-  <w:style w:type="table" w:styleId="898">
+  <w:style w:type="table" w:styleId="916">
     <w:name w:val="Grid Table 7 Colorful - Accent 1"/>
-    <w:basedOn w:val="847"/>
+    <w:basedOn w:val="865"/>
     <w:uiPriority w:val="99"/>
     <w:pPr>
       <w:pBdr/>
@@ -16004,9 +16133,9 @@
       </w:tcPr>
     </w:tblStylePr>
   </w:style>
-  <w:style w:type="table" w:styleId="899">
+  <w:style w:type="table" w:styleId="917">
     <w:name w:val="Grid Table 7 Colorful - Accent 2"/>
-    <w:basedOn w:val="847"/>
+    <w:basedOn w:val="865"/>
     <w:uiPriority w:val="99"/>
     <w:pPr>
       <w:pBdr/>
@@ -16258,9 +16387,9 @@
       </w:tcPr>
     </w:tblStylePr>
   </w:style>
-  <w:style w:type="table" w:styleId="900">
+  <w:style w:type="table" w:styleId="918">
     <w:name w:val="Grid Table 7 Colorful - Accent 3"/>
-    <w:basedOn w:val="847"/>
+    <w:basedOn w:val="865"/>
     <w:uiPriority w:val="99"/>
     <w:pPr>
       <w:pBdr/>
@@ -16512,9 +16641,9 @@
       </w:tcPr>
     </w:tblStylePr>
   </w:style>
-  <w:style w:type="table" w:styleId="901">
+  <w:style w:type="table" w:styleId="919">
     <w:name w:val="Grid Table 7 Colorful - Accent 4"/>
-    <w:basedOn w:val="847"/>
+    <w:basedOn w:val="865"/>
     <w:uiPriority w:val="99"/>
     <w:pPr>
       <w:pBdr/>
@@ -16766,9 +16895,9 @@
       </w:tcPr>
     </w:tblStylePr>
   </w:style>
-  <w:style w:type="table" w:styleId="902">
+  <w:style w:type="table" w:styleId="920">
     <w:name w:val="Grid Table 7 Colorful - Accent 5"/>
-    <w:basedOn w:val="847"/>
+    <w:basedOn w:val="865"/>
     <w:uiPriority w:val="99"/>
     <w:pPr>
       <w:pBdr/>
@@ -17020,9 +17149,9 @@
       </w:tcPr>
     </w:tblStylePr>
   </w:style>
-  <w:style w:type="table" w:styleId="903">
+  <w:style w:type="table" w:styleId="921">
     <w:name w:val="Grid Table 7 Colorful - Accent 6"/>
-    <w:basedOn w:val="847"/>
+    <w:basedOn w:val="865"/>
     <w:uiPriority w:val="99"/>
     <w:pPr>
       <w:pBdr/>
@@ -17274,9 +17403,9 @@
       </w:tcPr>
     </w:tblStylePr>
   </w:style>
-  <w:style w:type="table" w:styleId="904">
+  <w:style w:type="table" w:styleId="922">
     <w:name w:val="List Table 1 Light"/>
-    <w:basedOn w:val="847"/>
+    <w:basedOn w:val="865"/>
     <w:uiPriority w:val="99"/>
     <w:pPr>
       <w:pBdr/>
@@ -17490,9 +17619,9 @@
       </w:tcPr>
     </w:tblStylePr>
   </w:style>
-  <w:style w:type="table" w:styleId="905">
+  <w:style w:type="table" w:styleId="923">
     <w:name w:val="List Table 1 Light - Accent 1"/>
-    <w:basedOn w:val="847"/>
+    <w:basedOn w:val="865"/>
     <w:uiPriority w:val="99"/>
     <w:pPr>
       <w:pBdr/>
@@ -17706,9 +17835,9 @@
       </w:tcPr>
     </w:tblStylePr>
   </w:style>
-  <w:style w:type="table" w:styleId="906">
+  <w:style w:type="table" w:styleId="924">
     <w:name w:val="List Table 1 Light - Accent 2"/>
-    <w:basedOn w:val="847"/>
+    <w:basedOn w:val="865"/>
     <w:uiPriority w:val="99"/>
     <w:pPr>
       <w:pBdr/>
@@ -17922,9 +18051,9 @@
       </w:tcPr>
     </w:tblStylePr>
   </w:style>
-  <w:style w:type="table" w:styleId="907">
+  <w:style w:type="table" w:styleId="925">
     <w:name w:val="List Table 1 Light - Accent 3"/>
-    <w:basedOn w:val="847"/>
+    <w:basedOn w:val="865"/>
     <w:uiPriority w:val="99"/>
     <w:pPr>
       <w:pBdr/>
@@ -18138,9 +18267,9 @@
       </w:tcPr>
     </w:tblStylePr>
   </w:style>
-  <w:style w:type="table" w:styleId="908">
+  <w:style w:type="table" w:styleId="926">
     <w:name w:val="List Table 1 Light - Accent 4"/>
-    <w:basedOn w:val="847"/>
+    <w:basedOn w:val="865"/>
     <w:uiPriority w:val="99"/>
     <w:pPr>
       <w:pBdr/>
@@ -18354,9 +18483,9 @@
       </w:tcPr>
     </w:tblStylePr>
   </w:style>
-  <w:style w:type="table" w:styleId="909">
+  <w:style w:type="table" w:styleId="927">
     <w:name w:val="List Table 1 Light - Accent 5"/>
-    <w:basedOn w:val="847"/>
+    <w:basedOn w:val="865"/>
     <w:uiPriority w:val="99"/>
     <w:pPr>
       <w:pBdr/>
@@ -18570,9 +18699,9 @@
       </w:tcPr>
     </w:tblStylePr>
   </w:style>
-  <w:style w:type="table" w:styleId="910">
+  <w:style w:type="table" w:styleId="928">
     <w:name w:val="List Table 1 Light - Accent 6"/>
-    <w:basedOn w:val="847"/>
+    <w:basedOn w:val="865"/>
     <w:uiPriority w:val="99"/>
     <w:pPr>
       <w:pBdr/>
@@ -18786,9 +18915,9 @@
       </w:tcPr>
     </w:tblStylePr>
   </w:style>
-  <w:style w:type="table" w:styleId="911">
+  <w:style w:type="table" w:styleId="929">
     <w:name w:val="List Table 2"/>
-    <w:basedOn w:val="847"/>
+    <w:basedOn w:val="865"/>
     <w:uiPriority w:val="99"/>
     <w:pPr>
       <w:pBdr/>
@@ -19024,9 +19153,9 @@
       </w:tcPr>
     </w:tblStylePr>
   </w:style>
-  <w:style w:type="table" w:styleId="912">
+  <w:style w:type="table" w:styleId="930">
     <w:name w:val="List Table 2 - Accent 1"/>
-    <w:basedOn w:val="847"/>
+    <w:basedOn w:val="865"/>
     <w:uiPriority w:val="99"/>
     <w:pPr>
       <w:pBdr/>
@@ -19262,9 +19391,9 @@
       </w:tcPr>
     </w:tblStylePr>
   </w:style>
-  <w:style w:type="table" w:styleId="913">
+  <w:style w:type="table" w:styleId="931">
     <w:name w:val="List Table 2 - Accent 2"/>
-    <w:basedOn w:val="847"/>
+    <w:basedOn w:val="865"/>
     <w:uiPriority w:val="99"/>
     <w:pPr>
       <w:pBdr/>
@@ -19500,9 +19629,9 @@
       </w:tcPr>
     </w:tblStylePr>
   </w:style>
-  <w:style w:type="table" w:styleId="914">
+  <w:style w:type="table" w:styleId="932">
     <w:name w:val="List Table 2 - Accent 3"/>
-    <w:basedOn w:val="847"/>
+    <w:basedOn w:val="865"/>
     <w:uiPriority w:val="99"/>
     <w:pPr>
       <w:pBdr/>
@@ -19738,9 +19867,9 @@
       </w:tcPr>
     </w:tblStylePr>
   </w:style>
-  <w:style w:type="table" w:styleId="915">
+  <w:style w:type="table" w:styleId="933">
     <w:name w:val="List Table 2 - Accent 4"/>
-    <w:basedOn w:val="847"/>
+    <w:basedOn w:val="865"/>
     <w:uiPriority w:val="99"/>
     <w:pPr>
       <w:pBdr/>
@@ -19976,9 +20105,9 @@
       </w:tcPr>
     </w:tblStylePr>
   </w:style>
-  <w:style w:type="table" w:styleId="916">
+  <w:style w:type="table" w:styleId="934">
     <w:name w:val="List Table 2 - Accent 5"/>
-    <w:basedOn w:val="847"/>
+    <w:basedOn w:val="865"/>
     <w:uiPriority w:val="99"/>
     <w:pPr>
       <w:pBdr/>
@@ -20214,9 +20343,9 @@
       </w:tcPr>
     </w:tblStylePr>
   </w:style>
-  <w:style w:type="table" w:styleId="917">
+  <w:style w:type="table" w:styleId="935">
     <w:name w:val="List Table 2 - Accent 6"/>
-    <w:basedOn w:val="847"/>
+    <w:basedOn w:val="865"/>
     <w:uiPriority w:val="99"/>
     <w:pPr>
       <w:pBdr/>
@@ -20452,9 +20581,9 @@
       </w:tcPr>
     </w:tblStylePr>
   </w:style>
-  <w:style w:type="table" w:styleId="918">
+  <w:style w:type="table" w:styleId="936">
     <w:name w:val="List Table 3"/>
-    <w:basedOn w:val="847"/>
+    <w:basedOn w:val="865"/>
     <w:uiPriority w:val="99"/>
     <w:pPr>
       <w:pBdr/>
@@ -20680,9 +20809,9 @@
       </w:tcPr>
     </w:tblStylePr>
   </w:style>
-  <w:style w:type="table" w:styleId="919">
+  <w:style w:type="table" w:styleId="937">
     <w:name w:val="List Table 3 - Accent 1"/>
-    <w:basedOn w:val="847"/>
+    <w:basedOn w:val="865"/>
     <w:uiPriority w:val="99"/>
     <w:pPr>
       <w:pBdr/>
@@ -20908,9 +21037,9 @@
       </w:tcPr>
     </w:tblStylePr>
   </w:style>
-  <w:style w:type="table" w:styleId="920">
+  <w:style w:type="table" w:styleId="938">
     <w:name w:val="List Table 3 - Accent 2"/>
-    <w:basedOn w:val="847"/>
+    <w:basedOn w:val="865"/>
     <w:uiPriority w:val="99"/>
     <w:pPr>
       <w:pBdr/>
@@ -21136,9 +21265,9 @@
       </w:tcPr>
     </w:tblStylePr>
   </w:style>
-  <w:style w:type="table" w:styleId="921">
+  <w:style w:type="table" w:styleId="939">
     <w:name w:val="List Table 3 - Accent 3"/>
-    <w:basedOn w:val="847"/>
+    <w:basedOn w:val="865"/>
     <w:uiPriority w:val="99"/>
     <w:pPr>
       <w:pBdr/>
@@ -21364,9 +21493,9 @@
       </w:tcPr>
     </w:tblStylePr>
   </w:style>
-  <w:style w:type="table" w:styleId="922">
+  <w:style w:type="table" w:styleId="940">
     <w:name w:val="List Table 3 - Accent 4"/>
-    <w:basedOn w:val="847"/>
+    <w:basedOn w:val="865"/>
     <w:uiPriority w:val="99"/>
     <w:pPr>
       <w:pBdr/>
@@ -21592,9 +21721,9 @@
       </w:tcPr>
     </w:tblStylePr>
   </w:style>
-  <w:style w:type="table" w:styleId="923">
+  <w:style w:type="table" w:styleId="941">
     <w:name w:val="List Table 3 - Accent 5"/>
-    <w:basedOn w:val="847"/>
+    <w:basedOn w:val="865"/>
     <w:uiPriority w:val="99"/>
     <w:pPr>
       <w:pBdr/>
@@ -21820,9 +21949,9 @@
       </w:tcPr>
     </w:tblStylePr>
   </w:style>
-  <w:style w:type="table" w:styleId="924">
+  <w:style w:type="table" w:styleId="942">
     <w:name w:val="List Table 3 - Accent 6"/>
-    <w:basedOn w:val="847"/>
+    <w:basedOn w:val="865"/>
     <w:uiPriority w:val="99"/>
     <w:pPr>
       <w:pBdr/>
@@ -22048,9 +22177,9 @@
       </w:tcPr>
     </w:tblStylePr>
   </w:style>
-  <w:style w:type="table" w:styleId="925">
+  <w:style w:type="table" w:styleId="943">
     <w:name w:val="List Table 4"/>
-    <w:basedOn w:val="847"/>
+    <w:basedOn w:val="865"/>
     <w:uiPriority w:val="99"/>
     <w:pPr>
       <w:pBdr/>
@@ -22273,9 +22402,9 @@
       </w:tcPr>
     </w:tblStylePr>
   </w:style>
-  <w:style w:type="table" w:styleId="926">
+  <w:style w:type="table" w:styleId="944">
     <w:name w:val="List Table 4 - Accent 1"/>
-    <w:basedOn w:val="847"/>
+    <w:basedOn w:val="865"/>
     <w:uiPriority w:val="99"/>
     <w:pPr>
       <w:pBdr/>
@@ -22498,9 +22627,9 @@
       </w:tcPr>
     </w:tblStylePr>
   </w:style>
-  <w:style w:type="table" w:styleId="927">
+  <w:style w:type="table" w:styleId="945">
     <w:name w:val="List Table 4 - Accent 2"/>
-    <w:basedOn w:val="847"/>
+    <w:basedOn w:val="865"/>
     <w:uiPriority w:val="99"/>
     <w:pPr>
       <w:pBdr/>
@@ -22723,9 +22852,9 @@
       </w:tcPr>
     </w:tblStylePr>
   </w:style>
-  <w:style w:type="table" w:styleId="928">
+  <w:style w:type="table" w:styleId="946">
     <w:name w:val="List Table 4 - Accent 3"/>
-    <w:basedOn w:val="847"/>
+    <w:basedOn w:val="865"/>
     <w:uiPriority w:val="99"/>
     <w:pPr>
       <w:pBdr/>
@@ -22948,9 +23077,9 @@
       </w:tcPr>
     </w:tblStylePr>
   </w:style>
-  <w:style w:type="table" w:styleId="929">
+  <w:style w:type="table" w:styleId="947">
     <w:name w:val="List Table 4 - Accent 4"/>
-    <w:basedOn w:val="847"/>
+    <w:basedOn w:val="865"/>
     <w:uiPriority w:val="99"/>
     <w:pPr>
       <w:pBdr/>
@@ -23173,9 +23302,9 @@
       </w:tcPr>
     </w:tblStylePr>
   </w:style>
-  <w:style w:type="table" w:styleId="930">
+  <w:style w:type="table" w:styleId="948">
     <w:name w:val="List Table 4 - Accent 5"/>
-    <w:basedOn w:val="847"/>
+    <w:basedOn w:val="865"/>
     <w:uiPriority w:val="99"/>
     <w:pPr>
       <w:pBdr/>
@@ -23398,9 +23527,9 @@
       </w:tcPr>
     </w:tblStylePr>
   </w:style>
-  <w:style w:type="table" w:styleId="931">
+  <w:style w:type="table" w:styleId="949">
     <w:name w:val="List Table 4 - Accent 6"/>
-    <w:basedOn w:val="847"/>
+    <w:basedOn w:val="865"/>
     <w:uiPriority w:val="99"/>
     <w:pPr>
       <w:pBdr/>
@@ -23623,9 +23752,9 @@
       </w:tcPr>
     </w:tblStylePr>
   </w:style>
-  <w:style w:type="table" w:styleId="932">
+  <w:style w:type="table" w:styleId="950">
     <w:name w:val="List Table 5 Dark"/>
-    <w:basedOn w:val="847"/>
+    <w:basedOn w:val="865"/>
     <w:uiPriority w:val="99"/>
     <w:pPr>
       <w:pBdr/>
@@ -23865,9 +23994,9 @@
       </w:tcPr>
     </w:tblStylePr>
   </w:style>
-  <w:style w:type="table" w:styleId="933">
+  <w:style w:type="table" w:styleId="951">
     <w:name w:val="List Table 5 Dark - Accent 1"/>
-    <w:basedOn w:val="847"/>
+    <w:basedOn w:val="865"/>
     <w:uiPriority w:val="99"/>
     <w:pPr>
       <w:pBdr/>
@@ -24107,9 +24236,9 @@
       </w:tcPr>
     </w:tblStylePr>
   </w:style>
-  <w:style w:type="table" w:styleId="934">
+  <w:style w:type="table" w:styleId="952">
     <w:name w:val="List Table 5 Dark - Accent 2"/>
-    <w:basedOn w:val="847"/>
+    <w:basedOn w:val="865"/>
     <w:uiPriority w:val="99"/>
     <w:pPr>
       <w:pBdr/>
@@ -24349,9 +24478,9 @@
       </w:tcPr>
     </w:tblStylePr>
   </w:style>
-  <w:style w:type="table" w:styleId="935">
+  <w:style w:type="table" w:styleId="953">
     <w:name w:val="List Table 5 Dark - Accent 3"/>
-    <w:basedOn w:val="847"/>
+    <w:basedOn w:val="865"/>
     <w:uiPriority w:val="99"/>
     <w:pPr>
       <w:pBdr/>
@@ -24591,9 +24720,9 @@
       </w:tcPr>
     </w:tblStylePr>
   </w:style>
-  <w:style w:type="table" w:styleId="936">
+  <w:style w:type="table" w:styleId="954">
     <w:name w:val="List Table 5 Dark - Accent 4"/>
-    <w:basedOn w:val="847"/>
+    <w:basedOn w:val="865"/>
     <w:uiPriority w:val="99"/>
     <w:pPr>
       <w:pBdr/>
@@ -24833,9 +24962,9 @@
       </w:tcPr>
     </w:tblStylePr>
   </w:style>
-  <w:style w:type="table" w:styleId="937">
+  <w:style w:type="table" w:styleId="955">
     <w:name w:val="List Table 5 Dark - Accent 5"/>
-    <w:basedOn w:val="847"/>
+    <w:basedOn w:val="865"/>
     <w:uiPriority w:val="99"/>
     <w:pPr>
       <w:pBdr/>
@@ -25075,9 +25204,9 @@
       </w:tcPr>
     </w:tblStylePr>
   </w:style>
-  <w:style w:type="table" w:styleId="938">
+  <w:style w:type="table" w:styleId="956">
     <w:name w:val="List Table 5 Dark - Accent 6"/>
-    <w:basedOn w:val="847"/>
+    <w:basedOn w:val="865"/>
     <w:uiPriority w:val="99"/>
     <w:pPr>
       <w:pBdr/>
@@ -25317,9 +25446,9 @@
       </w:tcPr>
     </w:tblStylePr>
   </w:style>
-  <w:style w:type="table" w:styleId="939">
+  <w:style w:type="table" w:styleId="957">
     <w:name w:val="List Table 6 Colorful"/>
-    <w:basedOn w:val="847"/>
+    <w:basedOn w:val="865"/>
     <w:uiPriority w:val="99"/>
     <w:pPr>
       <w:pBdr/>
@@ -25540,9 +25669,9 @@
       </w:tcPr>
     </w:tblStylePr>
   </w:style>
-  <w:style w:type="table" w:styleId="940">
+  <w:style w:type="table" w:styleId="958">
     <w:name w:val="List Table 6 Colorful - Accent 1"/>
-    <w:basedOn w:val="847"/>
+    <w:basedOn w:val="865"/>
     <w:uiPriority w:val="99"/>
     <w:pPr>
       <w:pBdr/>
@@ -25763,9 +25892,9 @@
       </w:tcPr>
     </w:tblStylePr>
   </w:style>
-  <w:style w:type="table" w:styleId="941">
+  <w:style w:type="table" w:styleId="959">
     <w:name w:val="List Table 6 Colorful - Accent 2"/>
-    <w:basedOn w:val="847"/>
+    <w:basedOn w:val="865"/>
     <w:uiPriority w:val="99"/>
     <w:pPr>
       <w:pBdr/>
@@ -25986,9 +26115,9 @@
       </w:tcPr>
     </w:tblStylePr>
   </w:style>
-  <w:style w:type="table" w:styleId="942">
+  <w:style w:type="table" w:styleId="960">
     <w:name w:val="List Table 6 Colorful - Accent 3"/>
-    <w:basedOn w:val="847"/>
+    <w:basedOn w:val="865"/>
     <w:uiPriority w:val="99"/>
     <w:pPr>
       <w:pBdr/>
@@ -26209,9 +26338,9 @@
       </w:tcPr>
     </w:tblStylePr>
   </w:style>
-  <w:style w:type="table" w:styleId="943">
+  <w:style w:type="table" w:styleId="961">
     <w:name w:val="List Table 6 Colorful - Accent 4"/>
-    <w:basedOn w:val="847"/>
+    <w:basedOn w:val="865"/>
     <w:uiPriority w:val="99"/>
     <w:pPr>
       <w:pBdr/>
@@ -26432,9 +26561,9 @@
       </w:tcPr>
     </w:tblStylePr>
   </w:style>
-  <w:style w:type="table" w:styleId="944">
+  <w:style w:type="table" w:styleId="962">
     <w:name w:val="List Table 6 Colorful - Accent 5"/>
-    <w:basedOn w:val="847"/>
+    <w:basedOn w:val="865"/>
     <w:uiPriority w:val="99"/>
     <w:pPr>
       <w:pBdr/>
@@ -26655,9 +26784,9 @@
       </w:tcPr>
     </w:tblStylePr>
   </w:style>
-  <w:style w:type="table" w:styleId="945">
+  <w:style w:type="table" w:styleId="963">
     <w:name w:val="List Table 6 Colorful - Accent 6"/>
-    <w:basedOn w:val="847"/>
+    <w:basedOn w:val="865"/>
     <w:uiPriority w:val="99"/>
     <w:pPr>
       <w:pBdr/>
@@ -26878,9 +27007,9 @@
       </w:tcPr>
     </w:tblStylePr>
   </w:style>
-  <w:style w:type="table" w:styleId="946">
+  <w:style w:type="table" w:styleId="964">
     <w:name w:val="List Table 7 Colorful"/>
-    <w:basedOn w:val="847"/>
+    <w:basedOn w:val="865"/>
     <w:uiPriority w:val="99"/>
     <w:pPr>
       <w:pBdr/>
@@ -27134,9 +27263,9 @@
       </w:tcPr>
     </w:tblStylePr>
   </w:style>
-  <w:style w:type="table" w:styleId="947">
+  <w:style w:type="table" w:styleId="965">
     <w:name w:val="List Table 7 Colorful - Accent 1"/>
-    <w:basedOn w:val="847"/>
+    <w:basedOn w:val="865"/>
     <w:uiPriority w:val="99"/>
     <w:pPr>
       <w:pBdr/>
@@ -27390,9 +27519,9 @@
       </w:tcPr>
     </w:tblStylePr>
   </w:style>
-  <w:style w:type="table" w:styleId="948">
+  <w:style w:type="table" w:styleId="966">
     <w:name w:val="List Table 7 Colorful - Accent 2"/>
-    <w:basedOn w:val="847"/>
+    <w:basedOn w:val="865"/>
     <w:uiPriority w:val="99"/>
     <w:pPr>
       <w:pBdr/>
@@ -27646,9 +27775,9 @@
       </w:tcPr>
     </w:tblStylePr>
   </w:style>
-  <w:style w:type="table" w:styleId="949">
+  <w:style w:type="table" w:styleId="967">
     <w:name w:val="List Table 7 Colorful - Accent 3"/>
-    <w:basedOn w:val="847"/>
+    <w:basedOn w:val="865"/>
     <w:uiPriority w:val="99"/>
     <w:pPr>
       <w:pBdr/>
@@ -27902,9 +28031,9 @@
       </w:tcPr>
     </w:tblStylePr>
   </w:style>
-  <w:style w:type="table" w:styleId="950">
+  <w:style w:type="table" w:styleId="968">
     <w:name w:val="List Table 7 Colorful - Accent 4"/>
-    <w:basedOn w:val="847"/>
+    <w:basedOn w:val="865"/>
     <w:uiPriority w:val="99"/>
     <w:pPr>
       <w:pBdr/>
@@ -28158,9 +28287,9 @@
       </w:tcPr>
     </w:tblStylePr>
   </w:style>
-  <w:style w:type="table" w:styleId="951">
+  <w:style w:type="table" w:styleId="969">
     <w:name w:val="List Table 7 Colorful - Accent 5"/>
-    <w:basedOn w:val="847"/>
+    <w:basedOn w:val="865"/>
     <w:uiPriority w:val="99"/>
     <w:pPr>
       <w:pBdr/>
@@ -28414,9 +28543,9 @@
       </w:tcPr>
     </w:tblStylePr>
   </w:style>
-  <w:style w:type="table" w:styleId="952">
+  <w:style w:type="table" w:styleId="970">
     <w:name w:val="List Table 7 Colorful - Accent 6"/>
-    <w:basedOn w:val="847"/>
+    <w:basedOn w:val="865"/>
     <w:uiPriority w:val="99"/>
     <w:pPr>
       <w:pBdr/>
@@ -28670,9 +28799,9 @@
       </w:tcPr>
     </w:tblStylePr>
   </w:style>
-  <w:style w:type="table" w:styleId="953">
+  <w:style w:type="table" w:styleId="971">
     <w:name w:val="Lined - Accent"/>
-    <w:basedOn w:val="847"/>
+    <w:basedOn w:val="865"/>
     <w:uiPriority w:val="99"/>
     <w:pPr>
       <w:pBdr/>
@@ -28907,9 +29036,9 @@
       </w:tcPr>
     </w:tblStylePr>
   </w:style>
-  <w:style w:type="table" w:styleId="954">
+  <w:style w:type="table" w:styleId="972">
     <w:name w:val="Lined - Accent 1"/>
-    <w:basedOn w:val="847"/>
+    <w:basedOn w:val="865"/>
     <w:uiPriority w:val="99"/>
     <w:pPr>
       <w:pBdr/>
@@ -29144,9 +29273,9 @@
       </w:tcPr>
     </w:tblStylePr>
   </w:style>
-  <w:style w:type="table" w:styleId="955">
+  <w:style w:type="table" w:styleId="973">
     <w:name w:val="Lined - Accent 2"/>
-    <w:basedOn w:val="847"/>
+    <w:basedOn w:val="865"/>
     <w:uiPriority w:val="99"/>
     <w:pPr>
       <w:pBdr/>
@@ -29381,9 +29510,9 @@
       </w:tcPr>
     </w:tblStylePr>
   </w:style>
-  <w:style w:type="table" w:styleId="956">
+  <w:style w:type="table" w:styleId="974">
     <w:name w:val="Lined - Accent 3"/>
-    <w:basedOn w:val="847"/>
+    <w:basedOn w:val="865"/>
     <w:uiPriority w:val="99"/>
     <w:pPr>
       <w:pBdr/>
@@ -29618,9 +29747,9 @@
       </w:tcPr>
     </w:tblStylePr>
   </w:style>
-  <w:style w:type="table" w:styleId="957">
+  <w:style w:type="table" w:styleId="975">
     <w:name w:val="Lined - Accent 4"/>
-    <w:basedOn w:val="847"/>
+    <w:basedOn w:val="865"/>
     <w:uiPriority w:val="99"/>
     <w:pPr>
       <w:pBdr/>
@@ -29855,9 +29984,9 @@
       </w:tcPr>
     </w:tblStylePr>
   </w:style>
-  <w:style w:type="table" w:styleId="958">
+  <w:style w:type="table" w:styleId="976">
     <w:name w:val="Lined - Accent 5"/>
-    <w:basedOn w:val="847"/>
+    <w:basedOn w:val="865"/>
     <w:uiPriority w:val="99"/>
     <w:pPr>
       <w:pBdr/>
@@ -30092,9 +30221,9 @@
       </w:tcPr>
     </w:tblStylePr>
   </w:style>
-  <w:style w:type="table" w:styleId="959">
+  <w:style w:type="table" w:styleId="977">
     <w:name w:val="Lined - Accent 6"/>
-    <w:basedOn w:val="847"/>
+    <w:basedOn w:val="865"/>
     <w:uiPriority w:val="99"/>
     <w:pPr>
       <w:pBdr/>
@@ -30329,9 +30458,9 @@
       </w:tcPr>
     </w:tblStylePr>
   </w:style>
-  <w:style w:type="table" w:styleId="960">
+  <w:style w:type="table" w:styleId="978">
     <w:name w:val="Bordered &amp; Lined - Accent"/>
-    <w:basedOn w:val="847"/>
+    <w:basedOn w:val="865"/>
     <w:uiPriority w:val="99"/>
     <w:pPr>
       <w:pBdr/>
@@ -30573,9 +30702,9 @@
       </w:tcPr>
     </w:tblStylePr>
   </w:style>
-  <w:style w:type="table" w:styleId="961">
+  <w:style w:type="table" w:styleId="979">
     <w:name w:val="Bordered &amp; Lined - Accent 1"/>
-    <w:basedOn w:val="847"/>
+    <w:basedOn w:val="865"/>
     <w:uiPriority w:val="99"/>
     <w:pPr>
       <w:pBdr/>
@@ -30817,9 +30946,9 @@
       </w:tcPr>
     </w:tblStylePr>
   </w:style>
-  <w:style w:type="table" w:styleId="962">
+  <w:style w:type="table" w:styleId="980">
     <w:name w:val="Bordered &amp; Lined - Accent 2"/>
-    <w:basedOn w:val="847"/>
+    <w:basedOn w:val="865"/>
     <w:uiPriority w:val="99"/>
     <w:pPr>
       <w:pBdr/>
@@ -31061,9 +31190,9 @@
       </w:tcPr>
     </w:tblStylePr>
   </w:style>
-  <w:style w:type="table" w:styleId="963">
+  <w:style w:type="table" w:styleId="981">
     <w:name w:val="Bordered &amp; Lined - Accent 3"/>
-    <w:basedOn w:val="847"/>
+    <w:basedOn w:val="865"/>
     <w:uiPriority w:val="99"/>
     <w:pPr>
       <w:pBdr/>
@@ -31305,9 +31434,9 @@
       </w:tcPr>
     </w:tblStylePr>
   </w:style>
-  <w:style w:type="table" w:styleId="964">
+  <w:style w:type="table" w:styleId="982">
     <w:name w:val="Bordered &amp; Lined - Accent 4"/>
-    <w:basedOn w:val="847"/>
+    <w:basedOn w:val="865"/>
     <w:uiPriority w:val="99"/>
     <w:pPr>
       <w:pBdr/>
@@ -31549,9 +31678,9 @@
       </w:tcPr>
     </w:tblStylePr>
   </w:style>
-  <w:style w:type="table" w:styleId="965">
+  <w:style w:type="table" w:styleId="983">
     <w:name w:val="Bordered &amp; Lined - Accent 5"/>
-    <w:basedOn w:val="847"/>
+    <w:basedOn w:val="865"/>
     <w:uiPriority w:val="99"/>
     <w:pPr>
       <w:pBdr/>
@@ -31793,9 +31922,9 @@
       </w:tcPr>
     </w:tblStylePr>
   </w:style>
-  <w:style w:type="table" w:styleId="966">
+  <w:style w:type="table" w:styleId="984">
     <w:name w:val="Bordered &amp; Lined - Accent 6"/>
-    <w:basedOn w:val="847"/>
+    <w:basedOn w:val="865"/>
     <w:uiPriority w:val="99"/>
     <w:pPr>
       <w:pBdr/>
@@ -32037,9 +32166,9 @@
       </w:tcPr>
     </w:tblStylePr>
   </w:style>
-  <w:style w:type="table" w:styleId="967">
+  <w:style w:type="table" w:styleId="985">
     <w:name w:val="Bordered"/>
-    <w:basedOn w:val="847"/>
+    <w:basedOn w:val="865"/>
     <w:uiPriority w:val="99"/>
     <w:pPr>
       <w:pBdr/>
@@ -32268,9 +32397,9 @@
       </w:tcPr>
     </w:tblStylePr>
   </w:style>
-  <w:style w:type="table" w:styleId="968">
+  <w:style w:type="table" w:styleId="986">
     <w:name w:val="Bordered - Accent 1"/>
-    <w:basedOn w:val="847"/>
+    <w:basedOn w:val="865"/>
     <w:uiPriority w:val="99"/>
     <w:pPr>
       <w:pBdr/>
@@ -32499,9 +32628,9 @@
       </w:tcPr>
     </w:tblStylePr>
   </w:style>
-  <w:style w:type="table" w:styleId="969">
+  <w:style w:type="table" w:styleId="987">
     <w:name w:val="Bordered - Accent 2"/>
-    <w:basedOn w:val="847"/>
+    <w:basedOn w:val="865"/>
     <w:uiPriority w:val="99"/>
     <w:pPr>
       <w:pBdr/>
@@ -32730,9 +32859,9 @@
       </w:tcPr>
     </w:tblStylePr>
   </w:style>
-  <w:style w:type="table" w:styleId="970">
+  <w:style w:type="table" w:styleId="988">
     <w:name w:val="Bordered - Accent 3"/>
-    <w:basedOn w:val="847"/>
+    <w:basedOn w:val="865"/>
     <w:uiPriority w:val="99"/>
     <w:pPr>
       <w:pBdr/>
@@ -32961,9 +33090,9 @@
       </w:tcPr>
     </w:tblStylePr>
   </w:style>
-  <w:style w:type="table" w:styleId="971">
+  <w:style w:type="table" w:styleId="989">
     <w:name w:val="Bordered - Accent 4"/>
-    <w:basedOn w:val="847"/>
+    <w:basedOn w:val="865"/>
     <w:uiPriority w:val="99"/>
     <w:pPr>
       <w:pBdr/>
@@ -33192,9 +33321,9 @@
       </w:tcPr>
     </w:tblStylePr>
   </w:style>
-  <w:style w:type="table" w:styleId="972">
+  <w:style w:type="table" w:styleId="990">
     <w:name w:val="Bordered - Accent 5"/>
-    <w:basedOn w:val="847"/>
+    <w:basedOn w:val="865"/>
     <w:uiPriority w:val="99"/>
     <w:pPr>
       <w:pBdr/>
@@ -33423,9 +33552,9 @@
       </w:tcPr>
     </w:tblStylePr>
   </w:style>
-  <w:style w:type="table" w:styleId="973">
+  <w:style w:type="table" w:styleId="991">
     <w:name w:val="Bordered - Accent 6"/>
-    <w:basedOn w:val="847"/>
+    <w:basedOn w:val="865"/>
     <w:uiPriority w:val="99"/>
     <w:pPr>
       <w:pBdr/>
@@ -33654,11 +33783,11 @@
       </w:tcPr>
     </w:tblStylePr>
   </w:style>
-  <w:style w:type="paragraph" w:styleId="974">
+  <w:style w:type="paragraph" w:styleId="992">
     <w:name w:val="Heading 7"/>
-    <w:basedOn w:val="1023"/>
-    <w:next w:val="1023"/>
-    <w:link w:val="985"/>
+    <w:basedOn w:val="1041"/>
+    <w:next w:val="1041"/>
+    <w:link w:val="1003"/>
     <w:uiPriority w:val="9"/>
     <w:unhideWhenUsed/>
     <w:qFormat/>
@@ -33675,11 +33804,11 @@
       <w:color w:val="595959" w:themeColor="text1" w:themeTint="A6"/>
     </w:rPr>
   </w:style>
-  <w:style w:type="paragraph" w:styleId="975">
+  <w:style w:type="paragraph" w:styleId="993">
     <w:name w:val="Heading 8"/>
-    <w:basedOn w:val="1023"/>
-    <w:next w:val="1023"/>
-    <w:link w:val="986"/>
+    <w:basedOn w:val="1041"/>
+    <w:next w:val="1041"/>
+    <w:link w:val="1004"/>
     <w:uiPriority w:val="9"/>
     <w:unhideWhenUsed/>
     <w:qFormat/>
@@ -33698,11 +33827,11 @@
       <w:color w:val="272727" w:themeColor="text1" w:themeTint="D8"/>
     </w:rPr>
   </w:style>
-  <w:style w:type="paragraph" w:styleId="976">
+  <w:style w:type="paragraph" w:styleId="994">
     <w:name w:val="Heading 9"/>
-    <w:basedOn w:val="1023"/>
-    <w:next w:val="1023"/>
-    <w:link w:val="987"/>
+    <w:basedOn w:val="1041"/>
+    <w:next w:val="1041"/>
+    <w:link w:val="1005"/>
     <w:uiPriority w:val="9"/>
     <w:unhideWhenUsed/>
     <w:qFormat/>
@@ -33721,7 +33850,7 @@
       <w:color w:val="272727" w:themeColor="text1" w:themeTint="D8"/>
     </w:rPr>
   </w:style>
-  <w:style w:type="character" w:styleId="977" w:default="1">
+  <w:style w:type="character" w:styleId="995" w:default="1">
     <w:name w:val="Default Paragraph Font"/>
     <w:uiPriority w:val="1"/>
     <w:semiHidden/>
@@ -33732,7 +33861,7 @@
       <w:ind/>
     </w:pPr>
   </w:style>
-  <w:style w:type="numbering" w:styleId="978" w:default="1">
+  <w:style w:type="numbering" w:styleId="996" w:default="1">
     <w:name w:val="No List"/>
     <w:uiPriority w:val="99"/>
     <w:semiHidden/>
@@ -33743,10 +33872,10 @@
       <w:ind/>
     </w:pPr>
   </w:style>
-  <w:style w:type="character" w:styleId="979">
+  <w:style w:type="character" w:styleId="997">
     <w:name w:val="Heading 1 Char"/>
-    <w:basedOn w:val="977"/>
-    <w:link w:val="1024"/>
+    <w:basedOn w:val="995"/>
+    <w:link w:val="1042"/>
     <w:uiPriority w:val="9"/>
     <w:pPr>
       <w:pBdr/>
@@ -33760,10 +33889,10 @@
       <w:szCs w:val="40"/>
     </w:rPr>
   </w:style>
-  <w:style w:type="character" w:styleId="980">
+  <w:style w:type="character" w:styleId="998">
     <w:name w:val="Heading 2 Char"/>
-    <w:basedOn w:val="977"/>
-    <w:link w:val="1025"/>
+    <w:basedOn w:val="995"/>
+    <w:link w:val="1043"/>
     <w:uiPriority w:val="9"/>
     <w:pPr>
       <w:pBdr/>
@@ -33777,10 +33906,10 @@
       <w:szCs w:val="32"/>
     </w:rPr>
   </w:style>
-  <w:style w:type="character" w:styleId="981">
+  <w:style w:type="character" w:styleId="999">
     <w:name w:val="Heading 3 Char"/>
-    <w:basedOn w:val="977"/>
-    <w:link w:val="1026"/>
+    <w:basedOn w:val="995"/>
+    <w:link w:val="1044"/>
     <w:uiPriority w:val="9"/>
     <w:pPr>
       <w:pBdr/>
@@ -33794,10 +33923,10 @@
       <w:szCs w:val="28"/>
     </w:rPr>
   </w:style>
-  <w:style w:type="character" w:styleId="982">
+  <w:style w:type="character" w:styleId="1000">
     <w:name w:val="Heading 4 Char"/>
-    <w:basedOn w:val="977"/>
-    <w:link w:val="1027"/>
+    <w:basedOn w:val="995"/>
+    <w:link w:val="1045"/>
     <w:uiPriority w:val="9"/>
     <w:pPr>
       <w:pBdr/>
@@ -33811,10 +33940,10 @@
       <w:color w:val="0f4761" w:themeColor="accent1" w:themeShade="BF"/>
     </w:rPr>
   </w:style>
-  <w:style w:type="character" w:styleId="983">
+  <w:style w:type="character" w:styleId="1001">
     <w:name w:val="Heading 5 Char"/>
-    <w:basedOn w:val="977"/>
-    <w:link w:val="1028"/>
+    <w:basedOn w:val="995"/>
+    <w:link w:val="1046"/>
     <w:uiPriority w:val="9"/>
     <w:pPr>
       <w:pBdr/>
@@ -33826,10 +33955,10 @@
       <w:color w:val="0f4761" w:themeColor="accent1" w:themeShade="BF"/>
     </w:rPr>
   </w:style>
-  <w:style w:type="character" w:styleId="984">
+  <w:style w:type="character" w:styleId="1002">
     <w:name w:val="Heading 6 Char"/>
-    <w:basedOn w:val="977"/>
-    <w:link w:val="1029"/>
+    <w:basedOn w:val="995"/>
+    <w:link w:val="1047"/>
     <w:uiPriority w:val="9"/>
     <w:pPr>
       <w:pBdr/>
@@ -33843,10 +33972,10 @@
       <w:color w:val="595959" w:themeColor="text1" w:themeTint="A6"/>
     </w:rPr>
   </w:style>
-  <w:style w:type="character" w:styleId="985">
+  <w:style w:type="character" w:styleId="1003">
     <w:name w:val="Heading 7 Char"/>
-    <w:basedOn w:val="977"/>
-    <w:link w:val="974"/>
+    <w:basedOn w:val="995"/>
+    <w:link w:val="992"/>
     <w:uiPriority w:val="9"/>
     <w:pPr>
       <w:pBdr/>
@@ -33858,10 +33987,10 @@
       <w:color w:val="595959" w:themeColor="text1" w:themeTint="A6"/>
     </w:rPr>
   </w:style>
-  <w:style w:type="character" w:styleId="986">
+  <w:style w:type="character" w:styleId="1004">
     <w:name w:val="Heading 8 Char"/>
-    <w:basedOn w:val="977"/>
-    <w:link w:val="975"/>
+    <w:basedOn w:val="995"/>
+    <w:link w:val="993"/>
     <w:uiPriority w:val="9"/>
     <w:pPr>
       <w:pBdr/>
@@ -33875,10 +34004,10 @@
       <w:color w:val="272727" w:themeColor="text1" w:themeTint="D8"/>
     </w:rPr>
   </w:style>
-  <w:style w:type="character" w:styleId="987">
+  <w:style w:type="character" w:styleId="1005">
     <w:name w:val="Heading 9 Char"/>
-    <w:basedOn w:val="977"/>
-    <w:link w:val="976"/>
+    <w:basedOn w:val="995"/>
+    <w:link w:val="994"/>
     <w:uiPriority w:val="9"/>
     <w:pPr>
       <w:pBdr/>
@@ -33892,10 +34021,10 @@
       <w:color w:val="272727" w:themeColor="text1" w:themeTint="D8"/>
     </w:rPr>
   </w:style>
-  <w:style w:type="character" w:styleId="988">
+  <w:style w:type="character" w:styleId="1006">
     <w:name w:val="Title Char"/>
-    <w:basedOn w:val="977"/>
-    <w:link w:val="1037"/>
+    <w:basedOn w:val="995"/>
+    <w:link w:val="1055"/>
     <w:uiPriority w:val="10"/>
     <w:pPr>
       <w:pBdr/>
@@ -33909,10 +34038,10 @@
       <w:szCs w:val="56"/>
     </w:rPr>
   </w:style>
-  <w:style w:type="character" w:styleId="989">
+  <w:style w:type="character" w:styleId="1007">
     <w:name w:val="Subtitle Char"/>
-    <w:basedOn w:val="977"/>
-    <w:link w:val="1038"/>
+    <w:basedOn w:val="995"/>
+    <w:link w:val="1056"/>
     <w:uiPriority w:val="11"/>
     <w:pPr>
       <w:pBdr/>
@@ -33926,11 +34055,11 @@
       <w:szCs w:val="28"/>
     </w:rPr>
   </w:style>
-  <w:style w:type="paragraph" w:styleId="990">
+  <w:style w:type="paragraph" w:styleId="1008">
     <w:name w:val="Quote"/>
-    <w:basedOn w:val="1023"/>
-    <w:next w:val="1023"/>
-    <w:link w:val="991"/>
+    <w:basedOn w:val="1041"/>
+    <w:next w:val="1041"/>
+    <w:link w:val="1009"/>
     <w:uiPriority w:val="29"/>
     <w:qFormat/>
     <w:pPr>
@@ -33945,10 +34074,10 @@
       <w:color w:val="404040" w:themeColor="text1" w:themeTint="BF"/>
     </w:rPr>
   </w:style>
-  <w:style w:type="character" w:styleId="991">
+  <w:style w:type="character" w:styleId="1009">
     <w:name w:val="Quote Char"/>
-    <w:basedOn w:val="977"/>
-    <w:link w:val="990"/>
+    <w:basedOn w:val="995"/>
+    <w:link w:val="1008"/>
     <w:uiPriority w:val="29"/>
     <w:pPr>
       <w:pBdr/>
@@ -33961,9 +34090,9 @@
       <w:color w:val="404040" w:themeColor="text1" w:themeTint="BF"/>
     </w:rPr>
   </w:style>
-  <w:style w:type="paragraph" w:styleId="992">
+  <w:style w:type="paragraph" w:styleId="1010">
     <w:name w:val="List Paragraph"/>
-    <w:basedOn w:val="1023"/>
+    <w:basedOn w:val="1041"/>
     <w:uiPriority w:val="34"/>
     <w:qFormat/>
     <w:pPr>
@@ -33973,9 +34102,9 @@
       <w:contextualSpacing w:val="true"/>
     </w:pPr>
   </w:style>
-  <w:style w:type="character" w:styleId="993">
+  <w:style w:type="character" w:styleId="1011">
     <w:name w:val="Intense Emphasis"/>
-    <w:basedOn w:val="977"/>
+    <w:basedOn w:val="995"/>
     <w:uiPriority w:val="21"/>
     <w:qFormat/>
     <w:pPr>
@@ -33989,11 +34118,11 @@
       <w:color w:val="0f4761" w:themeColor="accent1" w:themeShade="BF"/>
     </w:rPr>
   </w:style>
-  <w:style w:type="paragraph" w:styleId="994">
+  <w:style w:type="paragraph" w:styleId="1012">
     <w:name w:val="Intense Quote"/>
-    <w:basedOn w:val="1023"/>
-    <w:next w:val="1023"/>
-    <w:link w:val="995"/>
+    <w:basedOn w:val="1041"/>
+    <w:next w:val="1041"/>
+    <w:link w:val="1013"/>
     <w:uiPriority w:val="30"/>
     <w:qFormat/>
     <w:pPr>
@@ -34011,10 +34140,10 @@
       <w:color w:val="0f4761" w:themeColor="accent1" w:themeShade="BF"/>
     </w:rPr>
   </w:style>
-  <w:style w:type="character" w:styleId="995">
+  <w:style w:type="character" w:styleId="1013">
     <w:name w:val="Intense Quote Char"/>
-    <w:basedOn w:val="977"/>
-    <w:link w:val="994"/>
+    <w:basedOn w:val="995"/>
+    <w:link w:val="1012"/>
     <w:uiPriority w:val="30"/>
     <w:pPr>
       <w:pBdr/>
@@ -34027,9 +34156,9 @@
       <w:color w:val="0f4761" w:themeColor="accent1" w:themeShade="BF"/>
     </w:rPr>
   </w:style>
-  <w:style w:type="character" w:styleId="996">
+  <w:style w:type="character" w:styleId="1014">
     <w:name w:val="Intense Reference"/>
-    <w:basedOn w:val="977"/>
+    <w:basedOn w:val="995"/>
     <w:uiPriority w:val="32"/>
     <w:qFormat/>
     <w:pPr>
@@ -34045,9 +34174,9 @@
       <w:spacing w:val="5"/>
     </w:rPr>
   </w:style>
-  <w:style w:type="paragraph" w:styleId="997">
+  <w:style w:type="paragraph" w:styleId="1015">
     <w:name w:val="No Spacing"/>
-    <w:basedOn w:val="1023"/>
+    <w:basedOn w:val="1041"/>
     <w:uiPriority w:val="1"/>
     <w:qFormat/>
     <w:pPr>
@@ -34056,9 +34185,9 @@
       <w:ind/>
     </w:pPr>
   </w:style>
-  <w:style w:type="character" w:styleId="998">
+  <w:style w:type="character" w:styleId="1016">
     <w:name w:val="Subtle Emphasis"/>
-    <w:basedOn w:val="977"/>
+    <w:basedOn w:val="995"/>
     <w:uiPriority w:val="19"/>
     <w:qFormat/>
     <w:pPr>
@@ -34072,9 +34201,9 @@
       <w:color w:val="404040" w:themeColor="text1" w:themeTint="BF"/>
     </w:rPr>
   </w:style>
-  <w:style w:type="character" w:styleId="999">
+  <w:style w:type="character" w:styleId="1017">
     <w:name w:val="Emphasis"/>
-    <w:basedOn w:val="977"/>
+    <w:basedOn w:val="995"/>
     <w:uiPriority w:val="20"/>
     <w:qFormat/>
     <w:pPr>
@@ -34087,9 +34216,9 @@
       <w:iCs/>
     </w:rPr>
   </w:style>
-  <w:style w:type="character" w:styleId="1000">
+  <w:style w:type="character" w:styleId="1018">
     <w:name w:val="Subtle Reference"/>
-    <w:basedOn w:val="977"/>
+    <w:basedOn w:val="995"/>
     <w:uiPriority w:val="31"/>
     <w:qFormat/>
     <w:pPr>
@@ -34102,9 +34231,9 @@
       <w:color w:val="5a5a5a" w:themeColor="text1" w:themeTint="A5"/>
     </w:rPr>
   </w:style>
-  <w:style w:type="character" w:styleId="1001">
+  <w:style w:type="character" w:styleId="1019">
     <w:name w:val="Book Title"/>
-    <w:basedOn w:val="977"/>
+    <w:basedOn w:val="995"/>
     <w:uiPriority w:val="33"/>
     <w:qFormat/>
     <w:pPr>
@@ -34120,10 +34249,10 @@
       <w:spacing w:val="5"/>
     </w:rPr>
   </w:style>
-  <w:style w:type="character" w:styleId="1002">
+  <w:style w:type="character" w:styleId="1020">
     <w:name w:val="Header Char"/>
-    <w:basedOn w:val="977"/>
-    <w:link w:val="1040"/>
+    <w:basedOn w:val="995"/>
+    <w:link w:val="1058"/>
     <w:uiPriority w:val="99"/>
     <w:pPr>
       <w:pBdr/>
@@ -34131,10 +34260,10 @@
       <w:ind/>
     </w:pPr>
   </w:style>
-  <w:style w:type="character" w:styleId="1003">
+  <w:style w:type="character" w:styleId="1021">
     <w:name w:val="Footer Char"/>
-    <w:basedOn w:val="977"/>
-    <w:link w:val="1041"/>
+    <w:basedOn w:val="995"/>
+    <w:link w:val="1059"/>
     <w:uiPriority w:val="99"/>
     <w:pPr>
       <w:pBdr/>
@@ -34142,10 +34271,10 @@
       <w:ind/>
     </w:pPr>
   </w:style>
-  <w:style w:type="paragraph" w:styleId="1004">
+  <w:style w:type="paragraph" w:styleId="1022">
     <w:name w:val="footnote text"/>
-    <w:basedOn w:val="1023"/>
-    <w:link w:val="1005"/>
+    <w:basedOn w:val="1041"/>
+    <w:link w:val="1023"/>
     <w:uiPriority w:val="99"/>
     <w:semiHidden/>
     <w:unhideWhenUsed/>
@@ -34159,10 +34288,10 @@
       <w:szCs w:val="20"/>
     </w:rPr>
   </w:style>
-  <w:style w:type="character" w:styleId="1005">
+  <w:style w:type="character" w:styleId="1023">
     <w:name w:val="Footnote Text Char"/>
-    <w:basedOn w:val="977"/>
-    <w:link w:val="1004"/>
+    <w:basedOn w:val="995"/>
+    <w:link w:val="1022"/>
     <w:uiPriority w:val="99"/>
     <w:semiHidden/>
     <w:pPr>
@@ -34175,9 +34304,9 @@
       <w:szCs w:val="20"/>
     </w:rPr>
   </w:style>
-  <w:style w:type="character" w:styleId="1006">
+  <w:style w:type="character" w:styleId="1024">
     <w:name w:val="footnote reference"/>
-    <w:basedOn w:val="977"/>
+    <w:basedOn w:val="995"/>
     <w:uiPriority w:val="99"/>
     <w:semiHidden/>
     <w:unhideWhenUsed/>
@@ -34190,10 +34319,10 @@
       <w:vertAlign w:val="superscript"/>
     </w:rPr>
   </w:style>
-  <w:style w:type="paragraph" w:styleId="1007">
+  <w:style w:type="paragraph" w:styleId="1025">
     <w:name w:val="endnote text"/>
-    <w:basedOn w:val="1023"/>
-    <w:link w:val="1008"/>
+    <w:basedOn w:val="1041"/>
+    <w:link w:val="1026"/>
     <w:uiPriority w:val="99"/>
     <w:semiHidden/>
     <w:unhideWhenUsed/>
@@ -34207,10 +34336,10 @@
       <w:szCs w:val="20"/>
     </w:rPr>
   </w:style>
-  <w:style w:type="character" w:styleId="1008">
+  <w:style w:type="character" w:styleId="1026">
     <w:name w:val="Endnote Text Char"/>
-    <w:basedOn w:val="977"/>
-    <w:link w:val="1007"/>
+    <w:basedOn w:val="995"/>
+    <w:link w:val="1025"/>
     <w:uiPriority w:val="99"/>
     <w:semiHidden/>
     <w:pPr>
@@ -34223,9 +34352,9 @@
       <w:szCs w:val="20"/>
     </w:rPr>
   </w:style>
-  <w:style w:type="character" w:styleId="1009">
+  <w:style w:type="character" w:styleId="1027">
     <w:name w:val="endnote reference"/>
-    <w:basedOn w:val="977"/>
+    <w:basedOn w:val="995"/>
     <w:uiPriority w:val="99"/>
     <w:semiHidden/>
     <w:unhideWhenUsed/>
@@ -34238,9 +34367,9 @@
       <w:vertAlign w:val="superscript"/>
     </w:rPr>
   </w:style>
-  <w:style w:type="character" w:styleId="1010">
+  <w:style w:type="character" w:styleId="1028">
     <w:name w:val="Hyperlink"/>
-    <w:basedOn w:val="977"/>
+    <w:basedOn w:val="995"/>
     <w:uiPriority w:val="99"/>
     <w:unhideWhenUsed/>
     <w:pPr>
@@ -34253,9 +34382,9 @@
       <w:u w:val="single"/>
     </w:rPr>
   </w:style>
-  <w:style w:type="character" w:styleId="1011">
+  <w:style w:type="character" w:styleId="1029">
     <w:name w:val="FollowedHyperlink"/>
-    <w:basedOn w:val="977"/>
+    <w:basedOn w:val="995"/>
     <w:uiPriority w:val="99"/>
     <w:semiHidden/>
     <w:unhideWhenUsed/>
@@ -34269,10 +34398,10 @@
       <w:u w:val="single"/>
     </w:rPr>
   </w:style>
-  <w:style w:type="paragraph" w:styleId="1012">
+  <w:style w:type="paragraph" w:styleId="1030">
     <w:name w:val="toc 1"/>
-    <w:basedOn w:val="1023"/>
-    <w:next w:val="1023"/>
+    <w:basedOn w:val="1041"/>
+    <w:next w:val="1041"/>
     <w:uiPriority w:val="39"/>
     <w:unhideWhenUsed/>
     <w:pPr>
@@ -34281,10 +34410,10 @@
       <w:ind/>
     </w:pPr>
   </w:style>
-  <w:style w:type="paragraph" w:styleId="1013">
+  <w:style w:type="paragraph" w:styleId="1031">
     <w:name w:val="toc 2"/>
-    <w:basedOn w:val="1023"/>
-    <w:next w:val="1023"/>
+    <w:basedOn w:val="1041"/>
+    <w:next w:val="1041"/>
     <w:uiPriority w:val="39"/>
     <w:unhideWhenUsed/>
     <w:pPr>
@@ -34293,10 +34422,10 @@
       <w:ind w:left="220"/>
     </w:pPr>
   </w:style>
-  <w:style w:type="paragraph" w:styleId="1014">
+  <w:style w:type="paragraph" w:styleId="1032">
     <w:name w:val="toc 3"/>
-    <w:basedOn w:val="1023"/>
-    <w:next w:val="1023"/>
+    <w:basedOn w:val="1041"/>
+    <w:next w:val="1041"/>
     <w:uiPriority w:val="39"/>
     <w:unhideWhenUsed/>
     <w:pPr>
@@ -34305,10 +34434,10 @@
       <w:ind w:left="440"/>
     </w:pPr>
   </w:style>
-  <w:style w:type="paragraph" w:styleId="1015">
+  <w:style w:type="paragraph" w:styleId="1033">
     <w:name w:val="toc 4"/>
-    <w:basedOn w:val="1023"/>
-    <w:next w:val="1023"/>
+    <w:basedOn w:val="1041"/>
+    <w:next w:val="1041"/>
     <w:uiPriority w:val="39"/>
     <w:unhideWhenUsed/>
     <w:pPr>
@@ -34317,10 +34446,10 @@
       <w:ind w:left="660"/>
     </w:pPr>
   </w:style>
-  <w:style w:type="paragraph" w:styleId="1016">
+  <w:style w:type="paragraph" w:styleId="1034">
     <w:name w:val="toc 5"/>
-    <w:basedOn w:val="1023"/>
-    <w:next w:val="1023"/>
+    <w:basedOn w:val="1041"/>
+    <w:next w:val="1041"/>
     <w:uiPriority w:val="39"/>
     <w:unhideWhenUsed/>
     <w:pPr>
@@ -34329,10 +34458,10 @@
       <w:ind w:left="880"/>
     </w:pPr>
   </w:style>
-  <w:style w:type="paragraph" w:styleId="1017">
+  <w:style w:type="paragraph" w:styleId="1035">
     <w:name w:val="toc 6"/>
-    <w:basedOn w:val="1023"/>
-    <w:next w:val="1023"/>
+    <w:basedOn w:val="1041"/>
+    <w:next w:val="1041"/>
     <w:uiPriority w:val="39"/>
     <w:unhideWhenUsed/>
     <w:pPr>
@@ -34341,10 +34470,10 @@
       <w:ind w:left="1100"/>
     </w:pPr>
   </w:style>
-  <w:style w:type="paragraph" w:styleId="1018">
+  <w:style w:type="paragraph" w:styleId="1036">
     <w:name w:val="toc 7"/>
-    <w:basedOn w:val="1023"/>
-    <w:next w:val="1023"/>
+    <w:basedOn w:val="1041"/>
+    <w:next w:val="1041"/>
     <w:uiPriority w:val="39"/>
     <w:unhideWhenUsed/>
     <w:pPr>
@@ -34353,10 +34482,10 @@
       <w:ind w:left="1320"/>
     </w:pPr>
   </w:style>
-  <w:style w:type="paragraph" w:styleId="1019">
+  <w:style w:type="paragraph" w:styleId="1037">
     <w:name w:val="toc 8"/>
-    <w:basedOn w:val="1023"/>
-    <w:next w:val="1023"/>
+    <w:basedOn w:val="1041"/>
+    <w:next w:val="1041"/>
     <w:uiPriority w:val="39"/>
     <w:unhideWhenUsed/>
     <w:pPr>
@@ -34365,10 +34494,10 @@
       <w:ind w:left="1540"/>
     </w:pPr>
   </w:style>
-  <w:style w:type="paragraph" w:styleId="1020">
+  <w:style w:type="paragraph" w:styleId="1038">
     <w:name w:val="toc 9"/>
-    <w:basedOn w:val="1023"/>
-    <w:next w:val="1023"/>
+    <w:basedOn w:val="1041"/>
+    <w:next w:val="1041"/>
     <w:uiPriority w:val="39"/>
     <w:unhideWhenUsed/>
     <w:pPr>
@@ -34377,7 +34506,7 @@
       <w:ind w:left="1760"/>
     </w:pPr>
   </w:style>
-  <w:style w:type="paragraph" w:styleId="1021">
+  <w:style w:type="paragraph" w:styleId="1039">
     <w:name w:val="TOC Heading"/>
     <w:uiPriority w:val="39"/>
     <w:unhideWhenUsed/>
@@ -34387,10 +34516,10 @@
       <w:ind/>
     </w:pPr>
   </w:style>
-  <w:style w:type="paragraph" w:styleId="1022">
+  <w:style w:type="paragraph" w:styleId="1040">
     <w:name w:val="table of figures"/>
-    <w:basedOn w:val="1023"/>
-    <w:next w:val="1023"/>
+    <w:basedOn w:val="1041"/>
+    <w:next w:val="1041"/>
     <w:uiPriority w:val="99"/>
     <w:unhideWhenUsed/>
     <w:pPr>
@@ -34399,7 +34528,7 @@
       <w:ind/>
     </w:pPr>
   </w:style>
-  <w:style w:type="paragraph" w:styleId="1023" w:default="1">
+  <w:style w:type="paragraph" w:styleId="1041" w:default="1">
     <w:name w:val="Normal"/>
     <w:qFormat/>
     <w:pPr>
@@ -34418,10 +34547,10 @@
       <w:lang w:val="fr-FR" w:eastAsia="zh-CN" w:bidi="hi-IN"/>
     </w:rPr>
   </w:style>
-  <w:style w:type="paragraph" w:styleId="1024">
+  <w:style w:type="paragraph" w:styleId="1042">
     <w:name w:val="Heading 1"/>
-    <w:basedOn w:val="1036"/>
-    <w:next w:val="1036"/>
+    <w:basedOn w:val="1054"/>
+    <w:next w:val="1054"/>
     <w:qFormat/>
     <w:pPr>
       <w:keepNext w:val="true"/>
@@ -34436,10 +34565,10 @@
       <w:szCs w:val="48"/>
     </w:rPr>
   </w:style>
-  <w:style w:type="paragraph" w:styleId="1025">
+  <w:style w:type="paragraph" w:styleId="1043">
     <w:name w:val="Heading 2"/>
-    <w:basedOn w:val="1036"/>
-    <w:next w:val="1036"/>
+    <w:basedOn w:val="1054"/>
+    <w:next w:val="1054"/>
     <w:qFormat/>
     <w:pPr>
       <w:keepNext w:val="true"/>
@@ -34454,10 +34583,10 @@
       <w:szCs w:val="36"/>
     </w:rPr>
   </w:style>
-  <w:style w:type="paragraph" w:styleId="1026">
+  <w:style w:type="paragraph" w:styleId="1044">
     <w:name w:val="Heading 3"/>
-    <w:basedOn w:val="1036"/>
-    <w:next w:val="1036"/>
+    <w:basedOn w:val="1054"/>
+    <w:next w:val="1054"/>
     <w:qFormat/>
     <w:pPr>
       <w:keepNext w:val="true"/>
@@ -34472,10 +34601,10 @@
       <w:szCs w:val="28"/>
     </w:rPr>
   </w:style>
-  <w:style w:type="paragraph" w:styleId="1027">
+  <w:style w:type="paragraph" w:styleId="1045">
     <w:name w:val="Heading 4"/>
-    <w:basedOn w:val="1036"/>
-    <w:next w:val="1036"/>
+    <w:basedOn w:val="1054"/>
+    <w:next w:val="1054"/>
     <w:qFormat/>
     <w:pPr>
       <w:keepNext w:val="true"/>
@@ -34490,10 +34619,10 @@
       <w:szCs w:val="24"/>
     </w:rPr>
   </w:style>
-  <w:style w:type="paragraph" w:styleId="1028">
+  <w:style w:type="paragraph" w:styleId="1046">
     <w:name w:val="Heading 5"/>
-    <w:basedOn w:val="1036"/>
-    <w:next w:val="1036"/>
+    <w:basedOn w:val="1054"/>
+    <w:next w:val="1054"/>
     <w:qFormat/>
     <w:pPr>
       <w:keepNext w:val="true"/>
@@ -34508,10 +34637,10 @@
       <w:szCs w:val="22"/>
     </w:rPr>
   </w:style>
-  <w:style w:type="paragraph" w:styleId="1029">
+  <w:style w:type="paragraph" w:styleId="1047">
     <w:name w:val="Heading 6"/>
-    <w:basedOn w:val="1036"/>
-    <w:next w:val="1036"/>
+    <w:basedOn w:val="1054"/>
+    <w:next w:val="1054"/>
     <w:qFormat/>
     <w:pPr>
       <w:keepNext w:val="true"/>
@@ -34526,7 +34655,7 @@
       <w:szCs w:val="20"/>
     </w:rPr>
   </w:style>
-  <w:style w:type="character" w:styleId="1030">
+  <w:style w:type="character" w:styleId="1048">
     <w:name w:val="Strong"/>
     <w:qFormat/>
     <w:pPr>
@@ -34539,10 +34668,10 @@
       <w:bCs/>
     </w:rPr>
   </w:style>
-  <w:style w:type="paragraph" w:styleId="1031">
+  <w:style w:type="paragraph" w:styleId="1049">
     <w:name w:val="Heading"/>
-    <w:basedOn w:val="1023"/>
-    <w:next w:val="1032"/>
+    <w:basedOn w:val="1041"/>
+    <w:next w:val="1050"/>
     <w:qFormat/>
     <w:pPr>
       <w:keepNext w:val="true"/>
@@ -34556,18 +34685,18 @@
       <w:szCs w:val="28"/>
     </w:rPr>
   </w:style>
-  <w:style w:type="paragraph" w:styleId="1032">
+  <w:style w:type="paragraph" w:styleId="1050">
     <w:name w:val="Body Text"/>
-    <w:basedOn w:val="1023"/>
+    <w:basedOn w:val="1041"/>
     <w:pPr>
       <w:pBdr/>
       <w:spacing w:after="140" w:before="0" w:line="276" w:lineRule="auto"/>
       <w:ind/>
     </w:pPr>
   </w:style>
-  <w:style w:type="paragraph" w:styleId="1033">
+  <w:style w:type="paragraph" w:styleId="1051">
     <w:name w:val="List"/>
-    <w:basedOn w:val="1032"/>
+    <w:basedOn w:val="1050"/>
     <w:pPr>
       <w:pBdr/>
       <w:spacing/>
@@ -34577,9 +34706,9 @@
       <w:rFonts w:cs="Arial Unicode MS"/>
     </w:rPr>
   </w:style>
-  <w:style w:type="paragraph" w:styleId="1034">
+  <w:style w:type="paragraph" w:styleId="1052">
     <w:name w:val="Caption"/>
-    <w:basedOn w:val="1023"/>
+    <w:basedOn w:val="1041"/>
     <w:qFormat/>
     <w:pPr>
       <w:suppressLineNumbers w:val="true"/>
@@ -34595,9 +34724,9 @@
       <w:szCs w:val="24"/>
     </w:rPr>
   </w:style>
-  <w:style w:type="paragraph" w:styleId="1035">
+  <w:style w:type="paragraph" w:styleId="1053">
     <w:name w:val="Index"/>
-    <w:basedOn w:val="1023"/>
+    <w:basedOn w:val="1041"/>
     <w:qFormat/>
     <w:pPr>
       <w:suppressLineNumbers w:val="true"/>
@@ -34609,7 +34738,7 @@
       <w:rFonts w:cs="Arial Unicode MS"/>
     </w:rPr>
   </w:style>
-  <w:style w:type="paragraph" w:styleId="1036">
+  <w:style w:type="paragraph" w:styleId="1054">
     <w:name w:val="LO-normal"/>
     <w:qFormat/>
     <w:pPr>
@@ -34628,10 +34757,10 @@
       <w:lang w:val="fr-FR" w:eastAsia="zh-CN" w:bidi="hi-IN"/>
     </w:rPr>
   </w:style>
-  <w:style w:type="paragraph" w:styleId="1037">
+  <w:style w:type="paragraph" w:styleId="1055">
     <w:name w:val="Title"/>
-    <w:basedOn w:val="1036"/>
-    <w:next w:val="1036"/>
+    <w:basedOn w:val="1054"/>
+    <w:next w:val="1054"/>
     <w:qFormat/>
     <w:pPr>
       <w:keepNext w:val="true"/>
@@ -34646,10 +34775,10 @@
       <w:szCs w:val="72"/>
     </w:rPr>
   </w:style>
-  <w:style w:type="paragraph" w:styleId="1038">
+  <w:style w:type="paragraph" w:styleId="1056">
     <w:name w:val="Subtitle"/>
-    <w:basedOn w:val="1036"/>
-    <w:next w:val="1036"/>
+    <w:basedOn w:val="1054"/>
+    <w:next w:val="1054"/>
     <w:qFormat/>
     <w:pPr>
       <w:keepNext w:val="true"/>
@@ -34666,9 +34795,9 @@
       <w:szCs w:val="48"/>
     </w:rPr>
   </w:style>
-  <w:style w:type="paragraph" w:styleId="1039">
+  <w:style w:type="paragraph" w:styleId="1057">
     <w:name w:val="Header and Footer"/>
-    <w:basedOn w:val="1023"/>
+    <w:basedOn w:val="1041"/>
     <w:qFormat/>
     <w:pPr>
       <w:pBdr/>
@@ -34676,25 +34805,25 @@
       <w:ind/>
     </w:pPr>
   </w:style>
-  <w:style w:type="paragraph" w:styleId="1040">
+  <w:style w:type="paragraph" w:styleId="1058">
     <w:name w:val="Header"/>
-    <w:basedOn w:val="1039"/>
+    <w:basedOn w:val="1057"/>
     <w:pPr>
       <w:pBdr/>
       <w:spacing/>
       <w:ind/>
     </w:pPr>
   </w:style>
-  <w:style w:type="paragraph" w:styleId="1041">
+  <w:style w:type="paragraph" w:styleId="1059">
     <w:name w:val="Footer"/>
-    <w:basedOn w:val="1039"/>
+    <w:basedOn w:val="1057"/>
     <w:pPr>
       <w:pBdr/>
       <w:spacing/>
       <w:ind/>
     </w:pPr>
   </w:style>
-  <w:style w:type="table" w:styleId="1042">
+  <w:style w:type="table" w:styleId="1060">
     <w:name w:val="Table Normal"/>
     <w:pPr>
       <w:pBdr/>

</xml_diff>